<commit_message>
Refined milestone 1 report.
Co-authored-by: MostafaAymanAwad <ayelshekh@gmail.com>
Co-authored-by: stevensameh <stevensameh1512@gmail.com>
</commit_message>
<xml_diff>
--- a/Milestone1-Report.docx
+++ b/Milestone1-Report.docx
@@ -1,181 +1,590 @@
 
 <file path=word/document.xml><?xml version="1.0" encoding="utf-8"?>
-<w:document xmlns:wpc="http://schemas.microsoft.com/office/word/2010/wordprocessingCanvas" xmlns:mc="http://schemas.openxmlformats.org/markup-compatibility/2006" xmlns:o="urn:schemas-microsoft-com:office:office" xmlns:r="http://schemas.openxmlformats.org/officeDocument/2006/relationships" xmlns:m="http://schemas.openxmlformats.org/officeDocument/2006/math" xmlns:v="urn:schemas-microsoft-com:vml" xmlns:wp14="http://schemas.microsoft.com/office/word/2010/wordprocessingDrawing" xmlns:wp="http://schemas.openxmlformats.org/drawingml/2006/wordprocessingDrawing" xmlns:w10="urn:schemas-microsoft-com:office:word" xmlns:w="http://schemas.openxmlformats.org/wordprocessingml/2006/main" xmlns:w14="http://schemas.microsoft.com/office/word/2010/wordml" xmlns:wpg="http://schemas.microsoft.com/office/word/2010/wordprocessingGroup" xmlns:wpi="http://schemas.microsoft.com/office/word/2010/wordprocessingInk" xmlns:wne="http://schemas.microsoft.com/office/word/2006/wordml" xmlns:wps="http://schemas.microsoft.com/office/word/2010/wordprocessingShape" mc:Ignorable="w14 wp14">
+<w:document xmlns:wpc="http://schemas.microsoft.com/office/word/2010/wordprocessingCanvas" xmlns:cx="http://schemas.microsoft.com/office/drawing/2014/chartex" xmlns:cx1="http://schemas.microsoft.com/office/drawing/2015/9/8/chartex" xmlns:cx2="http://schemas.microsoft.com/office/drawing/2015/10/21/chartex" xmlns:cx3="http://schemas.microsoft.com/office/drawing/2016/5/9/chartex" xmlns:cx4="http://schemas.microsoft.com/office/drawing/2016/5/10/chartex" xmlns:cx5="http://schemas.microsoft.com/office/drawing/2016/5/11/chartex" xmlns:cx6="http://schemas.microsoft.com/office/drawing/2016/5/12/chartex" xmlns:cx7="http://schemas.microsoft.com/office/drawing/2016/5/13/chartex" xmlns:cx8="http://schemas.microsoft.com/office/drawing/2016/5/14/chartex" xmlns:mc="http://schemas.openxmlformats.org/markup-compatibility/2006" xmlns:aink="http://schemas.microsoft.com/office/drawing/2016/ink" xmlns:am3d="http://schemas.microsoft.com/office/drawing/2017/model3d" xmlns:o="urn:schemas-microsoft-com:office:office" xmlns:r="http://schemas.openxmlformats.org/officeDocument/2006/relationships" xmlns:m="http://schemas.openxmlformats.org/officeDocument/2006/math" xmlns:v="urn:schemas-microsoft-com:vml" xmlns:wp14="http://schemas.microsoft.com/office/word/2010/wordprocessingDrawing" xmlns:wp="http://schemas.openxmlformats.org/drawingml/2006/wordprocessingDrawing" xmlns:w10="urn:schemas-microsoft-com:office:word" xmlns:w="http://schemas.openxmlformats.org/wordprocessingml/2006/main" xmlns:w14="http://schemas.microsoft.com/office/word/2010/wordml" xmlns:w15="http://schemas.microsoft.com/office/word/2012/wordml" xmlns:w16cex="http://schemas.microsoft.com/office/word/2018/wordml/cex" xmlns:w16cid="http://schemas.microsoft.com/office/word/2016/wordml/cid" xmlns:w16="http://schemas.microsoft.com/office/word/2018/wordml" xmlns:w16sdtdh="http://schemas.microsoft.com/office/word/2020/wordml/sdtdatahash" xmlns:w16se="http://schemas.microsoft.com/office/word/2015/wordml/symex" xmlns:wpg="http://schemas.microsoft.com/office/word/2010/wordprocessingGroup" xmlns:wpi="http://schemas.microsoft.com/office/word/2010/wordprocessingInk" xmlns:wne="http://schemas.microsoft.com/office/word/2006/wordml" xmlns:wps="http://schemas.microsoft.com/office/word/2010/wordprocessingShape" mc:Ignorable="w14 w15 w16se w16cid w16 w16cex w16sdtdh wp14">
   <w:body>
-    <w:p>
-      <w:pPr>
-        <w:jc w:val="center"/>
-        <w:rPr>
-          <w:sz w:val="40"/>
-          <w:szCs w:val="40"/>
-        </w:rPr>
-      </w:pPr>
-      <w:r>
-        <w:rPr>
-          <w:sz w:val="40"/>
-          <w:szCs w:val="40"/>
-          <w:u w:val="single"/>
-        </w:rPr>
-        <w:t>Milestone1 Report</w:t>
-      </w:r>
-    </w:p>
-    <w:p>
-      <w:pPr>
-        <w:jc w:val="center"/>
-        <w:rPr>
-          <w:sz w:val="40"/>
-          <w:szCs w:val="40"/>
-        </w:rPr>
-      </w:pPr>
-      <w:r>
-        <w:rPr>
-          <w:sz w:val="40"/>
-          <w:szCs w:val="40"/>
-        </w:rPr>
-        <w:t>Team id: CS_13</w:t>
-      </w:r>
-    </w:p>
-    <w:p>
-      <w:pPr>
-        <w:jc w:val="center"/>
-        <w:rPr>
-          <w:sz w:val="40"/>
-          <w:szCs w:val="40"/>
-        </w:rPr>
-      </w:pPr>
-      <w:r>
-        <w:rPr>
-          <w:sz w:val="40"/>
-          <w:szCs w:val="40"/>
-        </w:rPr>
-        <w:t xml:space="preserve">Project name: Movies Revenue Prediction </w:t>
-      </w:r>
-    </w:p>
-    <w:p>
-      <w:pPr>
-        <w:jc w:val="center"/>
-        <w:rPr>
-          <w:sz w:val="40"/>
-          <w:szCs w:val="40"/>
-        </w:rPr>
-      </w:pPr>
-    </w:p>
-    <w:p>
-      <w:pPr>
-        <w:jc w:val="center"/>
-        <w:rPr>
-          <w:sz w:val="40"/>
-          <w:szCs w:val="40"/>
-        </w:rPr>
-      </w:pPr>
-    </w:p>
-    <w:p>
-      <w:pPr>
-        <w:jc w:val="center"/>
-        <w:rPr>
-          <w:sz w:val="40"/>
-          <w:szCs w:val="40"/>
-        </w:rPr>
-      </w:pPr>
-    </w:p>
-    <w:p>
-      <w:pPr>
-        <w:jc w:val="center"/>
-        <w:rPr>
-          <w:sz w:val="40"/>
-          <w:szCs w:val="40"/>
-        </w:rPr>
-      </w:pPr>
-    </w:p>
-    <w:p>
-      <w:pPr>
-        <w:jc w:val="center"/>
-        <w:rPr>
-          <w:sz w:val="40"/>
-          <w:szCs w:val="40"/>
-        </w:rPr>
-      </w:pPr>
-    </w:p>
-    <w:p>
-      <w:pPr>
-        <w:jc w:val="center"/>
-        <w:rPr>
-          <w:sz w:val="40"/>
-          <w:szCs w:val="40"/>
-        </w:rPr>
-      </w:pPr>
-    </w:p>
-    <w:p>
-      <w:pPr>
-        <w:jc w:val="center"/>
-        <w:rPr>
-          <w:sz w:val="40"/>
-          <w:szCs w:val="40"/>
-        </w:rPr>
-      </w:pPr>
-    </w:p>
-    <w:p>
-      <w:pPr>
-        <w:jc w:val="center"/>
-        <w:rPr>
-          <w:sz w:val="40"/>
-          <w:szCs w:val="40"/>
-        </w:rPr>
-      </w:pPr>
-    </w:p>
-    <w:p>
-      <w:pPr>
-        <w:jc w:val="center"/>
-        <w:rPr>
-          <w:sz w:val="40"/>
-          <w:szCs w:val="40"/>
-        </w:rPr>
-      </w:pPr>
-    </w:p>
-    <w:p>
-      <w:pPr>
-        <w:jc w:val="center"/>
-        <w:rPr>
-          <w:sz w:val="40"/>
-          <w:szCs w:val="40"/>
-        </w:rPr>
-      </w:pPr>
-    </w:p>
-    <w:p>
-      <w:pPr>
-        <w:jc w:val="center"/>
-        <w:rPr>
-          <w:sz w:val="40"/>
-          <w:szCs w:val="40"/>
-        </w:rPr>
-      </w:pPr>
-    </w:p>
-    <w:p>
-      <w:pPr>
-        <w:jc w:val="center"/>
-        <w:rPr>
-          <w:sz w:val="40"/>
-          <w:szCs w:val="40"/>
-        </w:rPr>
-      </w:pPr>
-    </w:p>
-    <w:p>
-      <w:pPr>
-        <w:jc w:val="center"/>
-        <w:rPr>
-          <w:sz w:val="40"/>
-          <w:szCs w:val="40"/>
-        </w:rPr>
-      </w:pPr>
-    </w:p>
-    <w:p>
-      <w:pPr>
-        <w:rPr>
-          <w:sz w:val="40"/>
-          <w:szCs w:val="40"/>
-        </w:rPr>
-      </w:pPr>
-    </w:p>
+    <w:sdt>
+      <w:sdtPr>
+        <w:id w:val="-81927185"/>
+        <w:docPartObj>
+          <w:docPartGallery w:val="Cover Pages"/>
+          <w:docPartUnique/>
+        </w:docPartObj>
+      </w:sdtPr>
+      <w:sdtEndPr>
+        <w:rPr>
+          <w:rFonts w:eastAsiaTheme="minorEastAsia"/>
+          <w:b/>
+          <w:bCs/>
+          <w:sz w:val="72"/>
+          <w:szCs w:val="72"/>
+        </w:rPr>
+      </w:sdtEndPr>
+      <w:sdtContent>
+        <w:p/>
+        <w:p>
+          <w:pPr>
+            <w:rPr>
+              <w:rFonts w:eastAsiaTheme="minorEastAsia"/>
+              <w:b/>
+              <w:bCs/>
+              <w:sz w:val="72"/>
+              <w:szCs w:val="72"/>
+            </w:rPr>
+          </w:pPr>
+          <w:r>
+            <w:rPr>
+              <w:noProof/>
+            </w:rPr>
+            <mc:AlternateContent>
+              <mc:Choice Requires="wps">
+                <w:drawing>
+                  <wp:anchor distT="0" distB="0" distL="114300" distR="114300" simplePos="0" relativeHeight="251659776" behindDoc="1" locked="0" layoutInCell="1" allowOverlap="1" wp14:anchorId="5652091B" wp14:editId="5443C7FF">
+                    <wp:simplePos x="0" y="0"/>
+                    <wp:positionH relativeFrom="page">
+                      <wp:posOffset>-204952</wp:posOffset>
+                    </wp:positionH>
+                    <wp:positionV relativeFrom="page">
+                      <wp:posOffset>5123793</wp:posOffset>
+                    </wp:positionV>
+                    <wp:extent cx="8229469" cy="3255010"/>
+                    <wp:effectExtent l="0" t="0" r="635" b="6985"/>
+                    <wp:wrapNone/>
+                    <wp:docPr id="2" name="Text Box 2" descr="Cover page content layout"/>
+                    <wp:cNvGraphicFramePr/>
+                    <a:graphic xmlns:a="http://schemas.openxmlformats.org/drawingml/2006/main">
+                      <a:graphicData uri="http://schemas.microsoft.com/office/word/2010/wordprocessingShape">
+                        <wps:wsp>
+                          <wps:cNvSpPr txBox="1"/>
+                          <wps:spPr>
+                            <a:xfrm>
+                              <a:off x="0" y="0"/>
+                              <a:ext cx="8229469" cy="3255010"/>
+                            </a:xfrm>
+                            <a:prstGeom prst="rect">
+                              <a:avLst/>
+                            </a:prstGeom>
+                            <a:noFill/>
+                            <a:ln w="6350">
+                              <a:noFill/>
+                            </a:ln>
+                            <a:effectLst/>
+                          </wps:spPr>
+                          <wps:style>
+                            <a:lnRef idx="0">
+                              <a:schemeClr val="accent1"/>
+                            </a:lnRef>
+                            <a:fillRef idx="0">
+                              <a:schemeClr val="accent1"/>
+                            </a:fillRef>
+                            <a:effectRef idx="0">
+                              <a:schemeClr val="accent1"/>
+                            </a:effectRef>
+                            <a:fontRef idx="minor">
+                              <a:schemeClr val="dk1"/>
+                            </a:fontRef>
+                          </wps:style>
+                          <wps:txbx>
+                            <w:txbxContent>
+                              <w:tbl>
+                                <w:tblPr>
+                                  <w:tblW w:w="5000" w:type="pct"/>
+                                  <w:tblCellMar>
+                                    <w:left w:w="0" w:type="dxa"/>
+                                    <w:right w:w="0" w:type="dxa"/>
+                                  </w:tblCellMar>
+                                  <w:tblLook w:val="04A0" w:firstRow="1" w:lastRow="0" w:firstColumn="1" w:lastColumn="0" w:noHBand="0" w:noVBand="1"/>
+                                  <w:tblDescription w:val="Cover page info"/>
+                                </w:tblPr>
+                                <w:tblGrid>
+                                  <w:gridCol w:w="1351"/>
+                                  <w:gridCol w:w="11613"/>
+                                </w:tblGrid>
+                                <w:tr>
+                                  <w:trPr>
+                                    <w:trHeight w:val="1617"/>
+                                  </w:trPr>
+                                  <w:tc>
+                                    <w:tcPr>
+                                      <w:tcW w:w="521" w:type="pct"/>
+                                      <w:shd w:val="clear" w:color="auto" w:fill="4F81BD" w:themeFill="accent1"/>
+                                    </w:tcPr>
+                                    <w:p/>
+                                  </w:tc>
+                                  <w:sdt>
+                                    <w:sdtPr>
+                                      <w:rPr>
+                                        <w:rFonts w:asciiTheme="majorHAnsi" w:hAnsiTheme="majorHAnsi"/>
+                                        <w:color w:val="FFFFFF" w:themeColor="background1"/>
+                                        <w:sz w:val="80"/>
+                                        <w:szCs w:val="80"/>
+                                      </w:rPr>
+                                      <w:alias w:val="Title"/>
+                                      <w:tag w:val=""/>
+                                      <w:id w:val="739824258"/>
+                                      <w:placeholder>
+                                        <w:docPart w:val="DA587157EB4D4083A6A98713421BCBCB"/>
+                                      </w:placeholder>
+                                      <w:dataBinding w:prefixMappings="xmlns:ns0='http://purl.org/dc/elements/1.1/' xmlns:ns1='http://schemas.openxmlformats.org/package/2006/metadata/core-properties' " w:xpath="/ns1:coreProperties[1]/ns0:title[1]" w:storeItemID="{6C3C8BC8-F283-45AE-878A-BAB7291924A1}"/>
+                                      <w:text/>
+                                    </w:sdtPr>
+                                    <w:sdtContent>
+                                      <w:tc>
+                                        <w:tcPr>
+                                          <w:tcW w:w="4479" w:type="pct"/>
+                                          <w:shd w:val="clear" w:color="auto" w:fill="404040" w:themeFill="text1" w:themeFillTint="BF"/>
+                                        </w:tcPr>
+                                        <w:p>
+                                          <w:pPr>
+                                            <w:pStyle w:val="NoSpacing"/>
+                                            <w:spacing w:before="240" w:line="216" w:lineRule="auto"/>
+                                            <w:ind w:left="360" w:right="360"/>
+                                            <w:contextualSpacing/>
+                                            <w:rPr>
+                                              <w:rFonts w:asciiTheme="majorHAnsi" w:hAnsiTheme="majorHAnsi"/>
+                                              <w:color w:val="FFFFFF" w:themeColor="background1"/>
+                                              <w:sz w:val="80"/>
+                                              <w:szCs w:val="80"/>
+                                            </w:rPr>
+                                          </w:pPr>
+                                          <w:r>
+                                            <w:rPr>
+                                              <w:rFonts w:asciiTheme="majorHAnsi" w:hAnsiTheme="majorHAnsi"/>
+                                              <w:color w:val="FFFFFF" w:themeColor="background1"/>
+                                              <w:sz w:val="80"/>
+                                              <w:szCs w:val="80"/>
+                                            </w:rPr>
+                                            <w:t>Movies Revenue Prediction</w:t>
+                                          </w:r>
+                                        </w:p>
+                                      </w:tc>
+                                    </w:sdtContent>
+                                  </w:sdt>
+                                </w:tr>
+                                <w:tr>
+                                  <w:trPr>
+                                    <w:trHeight w:hRule="exact" w:val="1320"/>
+                                  </w:trPr>
+                                  <w:tc>
+                                    <w:tcPr>
+                                      <w:tcW w:w="521" w:type="pct"/>
+                                      <w:shd w:val="clear" w:color="auto" w:fill="4F81BD" w:themeFill="accent1"/>
+                                    </w:tcPr>
+                                    <w:p/>
+                                  </w:tc>
+                                  <w:tc>
+                                    <w:tcPr>
+                                      <w:tcW w:w="4479" w:type="pct"/>
+                                      <w:shd w:val="clear" w:color="auto" w:fill="404040" w:themeFill="text1" w:themeFillTint="BF"/>
+                                      <w:vAlign w:val="bottom"/>
+                                    </w:tcPr>
+                                    <w:p>
+                                      <w:pPr>
+                                        <w:ind w:left="360" w:right="360"/>
+                                        <w:rPr>
+                                          <w:color w:val="FFFFFF" w:themeColor="background1"/>
+                                          <w:sz w:val="28"/>
+                                          <w:szCs w:val="28"/>
+                                        </w:rPr>
+                                      </w:pPr>
+                                    </w:p>
+                                  </w:tc>
+                                </w:tr>
+                                <w:tr>
+                                  <w:tc>
+                                    <w:tcPr>
+                                      <w:tcW w:w="521" w:type="pct"/>
+                                      <w:shd w:val="clear" w:color="auto" w:fill="4F81BD" w:themeFill="accent1"/>
+                                    </w:tcPr>
+                                    <w:p/>
+                                  </w:tc>
+                                  <w:tc>
+                                    <w:tcPr>
+                                      <w:tcW w:w="4479" w:type="pct"/>
+                                      <w:shd w:val="clear" w:color="auto" w:fill="404040" w:themeFill="text1" w:themeFillTint="BF"/>
+                                      <w:vAlign w:val="bottom"/>
+                                    </w:tcPr>
+                                    <w:p>
+                                      <w:pPr>
+                                        <w:pStyle w:val="NoSpacing"/>
+                                        <w:spacing w:line="288" w:lineRule="auto"/>
+                                        <w:ind w:left="360" w:right="360"/>
+                                        <w:rPr>
+                                          <w:color w:val="FFFFFF" w:themeColor="background1"/>
+                                          <w:sz w:val="44"/>
+                                          <w:szCs w:val="44"/>
+                                        </w:rPr>
+                                      </w:pPr>
+                                      <w:r>
+                                        <w:rPr>
+                                          <w:color w:val="FFFFFF" w:themeColor="background1"/>
+                                          <w:sz w:val="44"/>
+                                          <w:szCs w:val="44"/>
+                                        </w:rPr>
+                                        <w:t>CS_13</w:t>
+                                      </w:r>
+                                    </w:p>
+                                    <w:p>
+                                      <w:pPr>
+                                        <w:pStyle w:val="NoSpacing"/>
+                                        <w:spacing w:line="288" w:lineRule="auto"/>
+                                        <w:ind w:left="360" w:right="360"/>
+                                        <w:rPr>
+                                          <w:color w:val="FFFFFF" w:themeColor="background1"/>
+                                          <w:sz w:val="44"/>
+                                          <w:szCs w:val="44"/>
+                                        </w:rPr>
+                                      </w:pPr>
+                                      <w:sdt>
+                                        <w:sdtPr>
+                                          <w:rPr>
+                                            <w:color w:val="FFFFFF" w:themeColor="background1"/>
+                                            <w:sz w:val="44"/>
+                                            <w:szCs w:val="44"/>
+                                          </w:rPr>
+                                          <w:alias w:val="Course title"/>
+                                          <w:tag w:val=""/>
+                                          <w:id w:val="-15923909"/>
+                                          <w:placeholder>
+                                            <w:docPart w:val="B058C1FB98564651919598BDC6990E22"/>
+                                          </w:placeholder>
+                                          <w:dataBinding w:prefixMappings="xmlns:ns0='http://purl.org/dc/elements/1.1/' xmlns:ns1='http://schemas.openxmlformats.org/package/2006/metadata/core-properties' " w:xpath="/ns1:coreProperties[1]/ns1:category[1]" w:storeItemID="{6C3C8BC8-F283-45AE-878A-BAB7291924A1}"/>
+                                          <w:text/>
+                                        </w:sdtPr>
+                                        <w:sdtContent>
+                                          <w:r>
+                                            <w:rPr>
+                                              <w:color w:val="FFFFFF" w:themeColor="background1"/>
+                                              <w:sz w:val="44"/>
+                                              <w:szCs w:val="44"/>
+                                            </w:rPr>
+                                            <w:t>Milestone 1</w:t>
+                                          </w:r>
+                                        </w:sdtContent>
+                                      </w:sdt>
+                                    </w:p>
+                                    <w:sdt>
+                                      <w:sdtPr>
+                                        <w:rPr>
+                                          <w:color w:val="FFFFFF" w:themeColor="background1"/>
+                                          <w:sz w:val="44"/>
+                                          <w:szCs w:val="44"/>
+                                        </w:rPr>
+                                        <w:alias w:val="Date"/>
+                                        <w:tag w:val=""/>
+                                        <w:id w:val="748164578"/>
+                                        <w:placeholder>
+                                          <w:docPart w:val="DBB69A2A570E49CC9440E3675CAA5EB7"/>
+                                        </w:placeholder>
+                                        <w:dataBinding w:prefixMappings="xmlns:ns0='http://schemas.microsoft.com/office/2006/coverPageProps' " w:xpath="/ns0:CoverPageProperties[1]/ns0:PublishDate[1]" w:storeItemID="{55AF091B-3C7A-41E3-B477-F2FDAA23CFDA}"/>
+                                        <w:date w:fullDate="2022-04-21T00:00:00Z">
+                                          <w:dateFormat w:val="M/d/yy"/>
+                                          <w:lid w:val="en-US"/>
+                                          <w:storeMappedDataAs w:val="dateTime"/>
+                                          <w:calendar w:val="gregorian"/>
+                                        </w:date>
+                                      </w:sdtPr>
+                                      <w:sdtContent>
+                                        <w:p>
+                                          <w:pPr>
+                                            <w:pStyle w:val="NoSpacing"/>
+                                            <w:spacing w:after="240" w:line="288" w:lineRule="auto"/>
+                                            <w:ind w:left="360" w:right="360"/>
+                                            <w:rPr>
+                                              <w:color w:val="FFFFFF" w:themeColor="background1"/>
+                                              <w:sz w:val="44"/>
+                                              <w:szCs w:val="44"/>
+                                            </w:rPr>
+                                          </w:pPr>
+                                          <w:r>
+                                            <w:rPr>
+                                              <w:color w:val="FFFFFF" w:themeColor="background1"/>
+                                              <w:sz w:val="44"/>
+                                              <w:szCs w:val="44"/>
+                                            </w:rPr>
+                                            <w:t>4/21/22</w:t>
+                                          </w:r>
+                                        </w:p>
+                                      </w:sdtContent>
+                                    </w:sdt>
+                                  </w:tc>
+                                </w:tr>
+                              </w:tbl>
+                              <w:p/>
+                            </w:txbxContent>
+                          </wps:txbx>
+                          <wps:bodyPr rot="0" spcFirstLastPara="0" vertOverflow="overflow" horzOverflow="overflow" vert="horz" wrap="square" lIns="0" tIns="0" rIns="0" bIns="0" numCol="1" spcCol="0" rtlCol="0" fromWordArt="0" anchor="t" anchorCtr="0" forceAA="0" compatLnSpc="1">
+                            <a:prstTxWarp prst="textNoShape">
+                              <a:avLst/>
+                            </a:prstTxWarp>
+                            <a:spAutoFit/>
+                          </wps:bodyPr>
+                        </wps:wsp>
+                      </a:graphicData>
+                    </a:graphic>
+                    <wp14:sizeRelH relativeFrom="page">
+                      <wp14:pctWidth>0</wp14:pctWidth>
+                    </wp14:sizeRelH>
+                    <wp14:sizeRelV relativeFrom="margin">
+                      <wp14:pctHeight>0</wp14:pctHeight>
+                    </wp14:sizeRelV>
+                  </wp:anchor>
+                </w:drawing>
+              </mc:Choice>
+              <mc:Fallback>
+                <w:pict>
+                  <v:shapetype w14:anchorId="5652091B" id="_x0000_t202" coordsize="21600,21600" o:spt="202" path="m,l,21600r21600,l21600,xe">
+                    <v:stroke joinstyle="miter"/>
+                    <v:path gradientshapeok="t" o:connecttype="rect"/>
+                  </v:shapetype>
+                  <v:shape id="Text Box 2" o:spid="_x0000_s1026" type="#_x0000_t202" alt="Cover page content layout" style="position:absolute;margin-left:-16.15pt;margin-top:403.45pt;width:9in;height:256.3pt;z-index:-251656704;visibility:visible;mso-wrap-style:square;mso-width-percent:0;mso-height-percent:0;mso-wrap-distance-left:9pt;mso-wrap-distance-top:0;mso-wrap-distance-right:9pt;mso-wrap-distance-bottom:0;mso-position-horizontal:absolute;mso-position-horizontal-relative:page;mso-position-vertical:absolute;mso-position-vertical-relative:page;mso-width-percent:0;mso-height-percent:0;mso-width-relative:page;mso-height-relative:margin;v-text-anchor:top" o:gfxdata="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" filled="f" stroked="f" strokeweight=".5pt">
+                    <v:textbox style="mso-fit-shape-to-text:t" inset="0,0,0,0">
+                      <w:txbxContent>
+                        <w:tbl>
+                          <w:tblPr>
+                            <w:tblW w:w="5000" w:type="pct"/>
+                            <w:tblCellMar>
+                              <w:left w:w="0" w:type="dxa"/>
+                              <w:right w:w="0" w:type="dxa"/>
+                            </w:tblCellMar>
+                            <w:tblLook w:val="04A0" w:firstRow="1" w:lastRow="0" w:firstColumn="1" w:lastColumn="0" w:noHBand="0" w:noVBand="1"/>
+                            <w:tblDescription w:val="Cover page info"/>
+                          </w:tblPr>
+                          <w:tblGrid>
+                            <w:gridCol w:w="1351"/>
+                            <w:gridCol w:w="11613"/>
+                          </w:tblGrid>
+                          <w:tr>
+                            <w:trPr>
+                              <w:trHeight w:val="1617"/>
+                            </w:trPr>
+                            <w:tc>
+                              <w:tcPr>
+                                <w:tcW w:w="521" w:type="pct"/>
+                                <w:shd w:val="clear" w:color="auto" w:fill="4F81BD" w:themeFill="accent1"/>
+                              </w:tcPr>
+                              <w:p/>
+                            </w:tc>
+                            <w:sdt>
+                              <w:sdtPr>
+                                <w:rPr>
+                                  <w:rFonts w:asciiTheme="majorHAnsi" w:hAnsiTheme="majorHAnsi"/>
+                                  <w:color w:val="FFFFFF" w:themeColor="background1"/>
+                                  <w:sz w:val="80"/>
+                                  <w:szCs w:val="80"/>
+                                </w:rPr>
+                                <w:alias w:val="Title"/>
+                                <w:tag w:val=""/>
+                                <w:id w:val="739824258"/>
+                                <w:placeholder>
+                                  <w:docPart w:val="DA587157EB4D4083A6A98713421BCBCB"/>
+                                </w:placeholder>
+                                <w:dataBinding w:prefixMappings="xmlns:ns0='http://purl.org/dc/elements/1.1/' xmlns:ns1='http://schemas.openxmlformats.org/package/2006/metadata/core-properties' " w:xpath="/ns1:coreProperties[1]/ns0:title[1]" w:storeItemID="{6C3C8BC8-F283-45AE-878A-BAB7291924A1}"/>
+                                <w:text/>
+                              </w:sdtPr>
+                              <w:sdtContent>
+                                <w:tc>
+                                  <w:tcPr>
+                                    <w:tcW w:w="4479" w:type="pct"/>
+                                    <w:shd w:val="clear" w:color="auto" w:fill="404040" w:themeFill="text1" w:themeFillTint="BF"/>
+                                  </w:tcPr>
+                                  <w:p>
+                                    <w:pPr>
+                                      <w:pStyle w:val="NoSpacing"/>
+                                      <w:spacing w:before="240" w:line="216" w:lineRule="auto"/>
+                                      <w:ind w:left="360" w:right="360"/>
+                                      <w:contextualSpacing/>
+                                      <w:rPr>
+                                        <w:rFonts w:asciiTheme="majorHAnsi" w:hAnsiTheme="majorHAnsi"/>
+                                        <w:color w:val="FFFFFF" w:themeColor="background1"/>
+                                        <w:sz w:val="80"/>
+                                        <w:szCs w:val="80"/>
+                                      </w:rPr>
+                                    </w:pPr>
+                                    <w:r>
+                                      <w:rPr>
+                                        <w:rFonts w:asciiTheme="majorHAnsi" w:hAnsiTheme="majorHAnsi"/>
+                                        <w:color w:val="FFFFFF" w:themeColor="background1"/>
+                                        <w:sz w:val="80"/>
+                                        <w:szCs w:val="80"/>
+                                      </w:rPr>
+                                      <w:t>Movies Revenue Prediction</w:t>
+                                    </w:r>
+                                  </w:p>
+                                </w:tc>
+                              </w:sdtContent>
+                            </w:sdt>
+                          </w:tr>
+                          <w:tr>
+                            <w:trPr>
+                              <w:trHeight w:hRule="exact" w:val="1320"/>
+                            </w:trPr>
+                            <w:tc>
+                              <w:tcPr>
+                                <w:tcW w:w="521" w:type="pct"/>
+                                <w:shd w:val="clear" w:color="auto" w:fill="4F81BD" w:themeFill="accent1"/>
+                              </w:tcPr>
+                              <w:p/>
+                            </w:tc>
+                            <w:tc>
+                              <w:tcPr>
+                                <w:tcW w:w="4479" w:type="pct"/>
+                                <w:shd w:val="clear" w:color="auto" w:fill="404040" w:themeFill="text1" w:themeFillTint="BF"/>
+                                <w:vAlign w:val="bottom"/>
+                              </w:tcPr>
+                              <w:p>
+                                <w:pPr>
+                                  <w:ind w:left="360" w:right="360"/>
+                                  <w:rPr>
+                                    <w:color w:val="FFFFFF" w:themeColor="background1"/>
+                                    <w:sz w:val="28"/>
+                                    <w:szCs w:val="28"/>
+                                  </w:rPr>
+                                </w:pPr>
+                              </w:p>
+                            </w:tc>
+                          </w:tr>
+                          <w:tr>
+                            <w:tc>
+                              <w:tcPr>
+                                <w:tcW w:w="521" w:type="pct"/>
+                                <w:shd w:val="clear" w:color="auto" w:fill="4F81BD" w:themeFill="accent1"/>
+                              </w:tcPr>
+                              <w:p/>
+                            </w:tc>
+                            <w:tc>
+                              <w:tcPr>
+                                <w:tcW w:w="4479" w:type="pct"/>
+                                <w:shd w:val="clear" w:color="auto" w:fill="404040" w:themeFill="text1" w:themeFillTint="BF"/>
+                                <w:vAlign w:val="bottom"/>
+                              </w:tcPr>
+                              <w:p>
+                                <w:pPr>
+                                  <w:pStyle w:val="NoSpacing"/>
+                                  <w:spacing w:line="288" w:lineRule="auto"/>
+                                  <w:ind w:left="360" w:right="360"/>
+                                  <w:rPr>
+                                    <w:color w:val="FFFFFF" w:themeColor="background1"/>
+                                    <w:sz w:val="44"/>
+                                    <w:szCs w:val="44"/>
+                                  </w:rPr>
+                                </w:pPr>
+                                <w:r>
+                                  <w:rPr>
+                                    <w:color w:val="FFFFFF" w:themeColor="background1"/>
+                                    <w:sz w:val="44"/>
+                                    <w:szCs w:val="44"/>
+                                  </w:rPr>
+                                  <w:t>CS_13</w:t>
+                                </w:r>
+                              </w:p>
+                              <w:p>
+                                <w:pPr>
+                                  <w:pStyle w:val="NoSpacing"/>
+                                  <w:spacing w:line="288" w:lineRule="auto"/>
+                                  <w:ind w:left="360" w:right="360"/>
+                                  <w:rPr>
+                                    <w:color w:val="FFFFFF" w:themeColor="background1"/>
+                                    <w:sz w:val="44"/>
+                                    <w:szCs w:val="44"/>
+                                  </w:rPr>
+                                </w:pPr>
+                                <w:sdt>
+                                  <w:sdtPr>
+                                    <w:rPr>
+                                      <w:color w:val="FFFFFF" w:themeColor="background1"/>
+                                      <w:sz w:val="44"/>
+                                      <w:szCs w:val="44"/>
+                                    </w:rPr>
+                                    <w:alias w:val="Course title"/>
+                                    <w:tag w:val=""/>
+                                    <w:id w:val="-15923909"/>
+                                    <w:placeholder>
+                                      <w:docPart w:val="B058C1FB98564651919598BDC6990E22"/>
+                                    </w:placeholder>
+                                    <w:dataBinding w:prefixMappings="xmlns:ns0='http://purl.org/dc/elements/1.1/' xmlns:ns1='http://schemas.openxmlformats.org/package/2006/metadata/core-properties' " w:xpath="/ns1:coreProperties[1]/ns1:category[1]" w:storeItemID="{6C3C8BC8-F283-45AE-878A-BAB7291924A1}"/>
+                                    <w:text/>
+                                  </w:sdtPr>
+                                  <w:sdtContent>
+                                    <w:r>
+                                      <w:rPr>
+                                        <w:color w:val="FFFFFF" w:themeColor="background1"/>
+                                        <w:sz w:val="44"/>
+                                        <w:szCs w:val="44"/>
+                                      </w:rPr>
+                                      <w:t>Milestone 1</w:t>
+                                    </w:r>
+                                  </w:sdtContent>
+                                </w:sdt>
+                              </w:p>
+                              <w:sdt>
+                                <w:sdtPr>
+                                  <w:rPr>
+                                    <w:color w:val="FFFFFF" w:themeColor="background1"/>
+                                    <w:sz w:val="44"/>
+                                    <w:szCs w:val="44"/>
+                                  </w:rPr>
+                                  <w:alias w:val="Date"/>
+                                  <w:tag w:val=""/>
+                                  <w:id w:val="748164578"/>
+                                  <w:placeholder>
+                                    <w:docPart w:val="DBB69A2A570E49CC9440E3675CAA5EB7"/>
+                                  </w:placeholder>
+                                  <w:dataBinding w:prefixMappings="xmlns:ns0='http://schemas.microsoft.com/office/2006/coverPageProps' " w:xpath="/ns0:CoverPageProperties[1]/ns0:PublishDate[1]" w:storeItemID="{55AF091B-3C7A-41E3-B477-F2FDAA23CFDA}"/>
+                                  <w:date w:fullDate="2022-04-21T00:00:00Z">
+                                    <w:dateFormat w:val="M/d/yy"/>
+                                    <w:lid w:val="en-US"/>
+                                    <w:storeMappedDataAs w:val="dateTime"/>
+                                    <w:calendar w:val="gregorian"/>
+                                  </w:date>
+                                </w:sdtPr>
+                                <w:sdtContent>
+                                  <w:p>
+                                    <w:pPr>
+                                      <w:pStyle w:val="NoSpacing"/>
+                                      <w:spacing w:after="240" w:line="288" w:lineRule="auto"/>
+                                      <w:ind w:left="360" w:right="360"/>
+                                      <w:rPr>
+                                        <w:color w:val="FFFFFF" w:themeColor="background1"/>
+                                        <w:sz w:val="44"/>
+                                        <w:szCs w:val="44"/>
+                                      </w:rPr>
+                                    </w:pPr>
+                                    <w:r>
+                                      <w:rPr>
+                                        <w:color w:val="FFFFFF" w:themeColor="background1"/>
+                                        <w:sz w:val="44"/>
+                                        <w:szCs w:val="44"/>
+                                      </w:rPr>
+                                      <w:t>4/21/22</w:t>
+                                    </w:r>
+                                  </w:p>
+                                </w:sdtContent>
+                              </w:sdt>
+                            </w:tc>
+                          </w:tr>
+                        </w:tbl>
+                        <w:p/>
+                      </w:txbxContent>
+                    </v:textbox>
+                    <w10:wrap anchorx="page" anchory="page"/>
+                  </v:shape>
+                </w:pict>
+              </mc:Fallback>
+            </mc:AlternateContent>
+          </w:r>
+          <w:r>
+            <w:rPr>
+              <w:rFonts w:eastAsiaTheme="minorEastAsia"/>
+              <w:b/>
+              <w:bCs/>
+              <w:sz w:val="72"/>
+              <w:szCs w:val="72"/>
+            </w:rPr>
+            <w:br w:type="page"/>
+          </w:r>
+        </w:p>
+      </w:sdtContent>
+    </w:sdt>
     <w:p>
       <w:pPr>
         <w:rPr>
@@ -322,14 +731,7 @@
           <w:sz w:val="32"/>
           <w:szCs w:val="32"/>
         </w:rPr>
-        <w:t xml:space="preserve"> API</w:t>
-      </w:r>
-      <w:r>
-        <w:rPr>
-          <w:sz w:val="32"/>
-          <w:szCs w:val="32"/>
-        </w:rPr>
-        <w:t xml:space="preserve"> and instead of using normal encoding techniques we replaced each director with his popularity, included in “director_pop.py”.</w:t>
+        <w:t xml:space="preserve"> API and instead of using normal encoding techniques we replaced each director with his popularity, included in “director_pop.py”.</w:t>
       </w:r>
     </w:p>
     <w:p>
@@ -385,14 +787,7 @@
           <w:sz w:val="32"/>
           <w:szCs w:val="32"/>
         </w:rPr>
-        <w:t xml:space="preserve"> </w:t>
-      </w:r>
-      <w:r>
-        <w:rPr>
-          <w:sz w:val="32"/>
-          <w:szCs w:val="32"/>
-        </w:rPr>
-        <w:t xml:space="preserve">using </w:t>
+        <w:t xml:space="preserve"> using </w:t>
       </w:r>
       <w:proofErr w:type="spellStart"/>
       <w:r>
@@ -408,28 +803,7 @@
           <w:sz w:val="32"/>
           <w:szCs w:val="32"/>
         </w:rPr>
-        <w:t xml:space="preserve"> API and instead of using normal encoding techniques we replace</w:t>
-      </w:r>
-      <w:r>
-        <w:rPr>
-          <w:sz w:val="32"/>
-          <w:szCs w:val="32"/>
-        </w:rPr>
-        <w:t>d each voice actor</w:t>
-      </w:r>
-      <w:r>
-        <w:rPr>
-          <w:sz w:val="32"/>
-          <w:szCs w:val="32"/>
-        </w:rPr>
-        <w:t xml:space="preserve"> with his popularity</w:t>
-      </w:r>
-      <w:r>
-        <w:rPr>
-          <w:sz w:val="32"/>
-          <w:szCs w:val="32"/>
-        </w:rPr>
-        <w:t>, then calculated the average popularity of all the voices actors for</w:t>
+        <w:t xml:space="preserve"> API and instead of using normal encoding techniques we replaced each voice actor with his popularity, then calculated the average popularity of all the voices actors for</w:t>
       </w:r>
       <w:r>
         <w:rPr>
@@ -582,7 +956,6 @@
           <w:szCs w:val="32"/>
         </w:rPr>
       </w:pPr>
-      <w:proofErr w:type="gramStart"/>
       <w:r>
         <w:rPr>
           <w:rFonts w:eastAsiaTheme="minorEastAsia"/>
@@ -599,7 +972,6 @@
         </w:rPr>
         <w:t>.</w:t>
       </w:r>
-      <w:proofErr w:type="gramEnd"/>
     </w:p>
     <w:p>
       <w:pPr>
@@ -828,21 +1200,7 @@
           <w:sz w:val="32"/>
           <w:szCs w:val="32"/>
         </w:rPr>
-        <w:t xml:space="preserve"> </w:t>
-      </w:r>
-      <w:r>
-        <w:rPr>
-          <w:sz w:val="32"/>
-          <w:szCs w:val="32"/>
-        </w:rPr>
-        <w:t>which represents</w:t>
-      </w:r>
-      <w:r>
-        <w:rPr>
-          <w:sz w:val="32"/>
-          <w:szCs w:val="32"/>
-        </w:rPr>
-        <w:t xml:space="preserve"> the type of the movie. Included in “</w:t>
+        <w:t xml:space="preserve"> which represents the type of the movie. Included in “</w:t>
       </w:r>
       <w:r>
         <w:rPr>
@@ -1209,15 +1567,7 @@
           <w:sz w:val="32"/>
           <w:szCs w:val="32"/>
         </w:rPr>
-        <w:t>linear_</w:t>
-      </w:r>
-      <w:proofErr w:type="gramStart"/>
-      <w:r>
-        <w:rPr>
-          <w:sz w:val="32"/>
-          <w:szCs w:val="32"/>
-        </w:rPr>
-        <w:t>model.LinearRegression</w:t>
+        <w:t>linear_model.LinearRegression</w:t>
       </w:r>
       <w:proofErr w:type="spellEnd"/>
       <w:r>
@@ -1225,15 +1575,7 @@
           <w:sz w:val="32"/>
           <w:szCs w:val="32"/>
         </w:rPr>
-        <w:t>(</w:t>
-      </w:r>
-      <w:proofErr w:type="gramEnd"/>
-      <w:r>
-        <w:rPr>
-          <w:sz w:val="32"/>
-          <w:szCs w:val="32"/>
-        </w:rPr>
-        <w:t>)’ to apply the technique on the dataset ‘movie-revenue.csv’ to predict the revenue using the provided features after preprocessing.</w:t>
+        <w:t>()’ to apply the technique on the dataset ‘movie-revenue.csv’ to predict the revenue using the provided features after preprocessing.</w:t>
       </w:r>
     </w:p>
     <w:p>
@@ -1248,44 +1590,191 @@
           <w:u w:val="single"/>
         </w:rPr>
       </w:pPr>
-      <w:proofErr w:type="gramStart"/>
-      <w:r>
-        <w:rPr>
-          <w:b/>
-          <w:bCs/>
-          <w:sz w:val="32"/>
-          <w:szCs w:val="32"/>
-        </w:rPr>
-        <w:t xml:space="preserve">Training </w:t>
-      </w:r>
-      <w:r>
-        <w:rPr>
-          <w:b/>
-          <w:bCs/>
-          <w:sz w:val="32"/>
-          <w:szCs w:val="32"/>
-        </w:rPr>
-        <w:t>MSE</w:t>
-      </w:r>
-      <w:r>
-        <w:rPr>
-          <w:b/>
-          <w:bCs/>
-          <w:sz w:val="32"/>
-          <w:szCs w:val="32"/>
-        </w:rPr>
-        <w:t xml:space="preserve">: </w:t>
-      </w:r>
-      <w:r>
-        <w:rPr>
-          <w:b/>
-          <w:bCs/>
-          <w:sz w:val="36"/>
-          <w:szCs w:val="36"/>
-        </w:rPr>
-        <w:t>9922079237943064.0</w:t>
-      </w:r>
-      <w:r>
+    </w:p>
+    <w:p>
+      <w:pPr>
+        <w:pStyle w:val="ListParagraph"/>
+        <w:ind w:left="810"/>
+        <w:rPr>
+          <w:i/>
+          <w:iCs/>
+          <w:sz w:val="32"/>
+          <w:szCs w:val="32"/>
+          <w:u w:val="single"/>
+        </w:rPr>
+      </w:pPr>
+      <w:r>
+        <w:rPr>
+          <w:b/>
+          <w:bCs/>
+          <w:i/>
+          <w:iCs/>
+          <w:sz w:val="32"/>
+          <w:szCs w:val="32"/>
+        </w:rPr>
+        <w:t>Training MSE</w:t>
+      </w:r>
+      <w:r>
+        <w:rPr>
+          <w:i/>
+          <w:iCs/>
+          <w:sz w:val="32"/>
+          <w:szCs w:val="32"/>
+        </w:rPr>
+        <w:t>: 9922079237943064.0</w:t>
+      </w:r>
+      <w:r>
+        <w:rPr>
+          <w:i/>
+          <w:iCs/>
+          <w:sz w:val="32"/>
+          <w:szCs w:val="32"/>
+          <w:u w:val="single"/>
+        </w:rPr>
+        <w:t>.</w:t>
+      </w:r>
+    </w:p>
+    <w:p>
+      <w:pPr>
+        <w:pStyle w:val="ListParagraph"/>
+        <w:ind w:left="810"/>
+        <w:rPr>
+          <w:i/>
+          <w:iCs/>
+          <w:sz w:val="32"/>
+          <w:szCs w:val="32"/>
+        </w:rPr>
+      </w:pPr>
+      <w:r>
+        <w:rPr>
+          <w:b/>
+          <w:bCs/>
+          <w:i/>
+          <w:iCs/>
+          <w:sz w:val="32"/>
+          <w:szCs w:val="32"/>
+        </w:rPr>
+        <w:t>Testing MSE</w:t>
+      </w:r>
+      <w:r>
+        <w:rPr>
+          <w:i/>
+          <w:iCs/>
+          <w:sz w:val="32"/>
+          <w:szCs w:val="32"/>
+        </w:rPr>
+        <w:t>: 2.8434148573054884e+16</w:t>
+      </w:r>
+    </w:p>
+    <w:p>
+      <w:pPr>
+        <w:pStyle w:val="ListParagraph"/>
+        <w:ind w:left="810"/>
+        <w:rPr>
+          <w:i/>
+          <w:iCs/>
+          <w:sz w:val="32"/>
+          <w:szCs w:val="32"/>
+        </w:rPr>
+      </w:pPr>
+      <w:r>
+        <w:rPr>
+          <w:b/>
+          <w:bCs/>
+          <w:i/>
+          <w:iCs/>
+          <w:sz w:val="32"/>
+          <w:szCs w:val="32"/>
+        </w:rPr>
+        <w:t>Random state</w:t>
+      </w:r>
+      <w:r>
+        <w:rPr>
+          <w:i/>
+          <w:iCs/>
+          <w:sz w:val="32"/>
+          <w:szCs w:val="32"/>
+        </w:rPr>
+        <w:t>: 20.</w:t>
+      </w:r>
+    </w:p>
+    <w:p>
+      <w:pPr>
+        <w:pStyle w:val="ListParagraph"/>
+        <w:ind w:left="810"/>
+        <w:rPr>
+          <w:i/>
+          <w:iCs/>
+          <w:sz w:val="32"/>
+          <w:szCs w:val="32"/>
+        </w:rPr>
+      </w:pPr>
+      <w:r>
+        <w:rPr>
+          <w:b/>
+          <w:bCs/>
+          <w:i/>
+          <w:iCs/>
+          <w:sz w:val="32"/>
+          <w:szCs w:val="32"/>
+        </w:rPr>
+        <w:t>Degree</w:t>
+      </w:r>
+      <w:r>
+        <w:rPr>
+          <w:i/>
+          <w:iCs/>
+          <w:sz w:val="32"/>
+          <w:szCs w:val="32"/>
+        </w:rPr>
+        <w:t>: 3</w:t>
+      </w:r>
+    </w:p>
+    <w:p>
+      <w:pPr>
+        <w:pStyle w:val="ListParagraph"/>
+        <w:ind w:left="810"/>
+        <w:rPr>
+          <w:i/>
+          <w:iCs/>
+          <w:sz w:val="32"/>
+          <w:szCs w:val="32"/>
+          <w:u w:val="single"/>
+        </w:rPr>
+      </w:pPr>
+      <w:r>
+        <w:rPr>
+          <w:b/>
+          <w:bCs/>
+          <w:i/>
+          <w:iCs/>
+          <w:sz w:val="32"/>
+          <w:szCs w:val="32"/>
+        </w:rPr>
+        <w:t>Time</w:t>
+      </w:r>
+      <w:r>
+        <w:rPr>
+          <w:i/>
+          <w:iCs/>
+          <w:sz w:val="32"/>
+          <w:szCs w:val="32"/>
+        </w:rPr>
+        <w:t>:</w:t>
+      </w:r>
+      <w:r>
+        <w:rPr>
+          <w:i/>
+          <w:iCs/>
+          <w:sz w:val="32"/>
+          <w:szCs w:val="32"/>
+        </w:rPr>
+        <w:t xml:space="preserve"> 0.01795220375061035 seconds </w:t>
+      </w:r>
+    </w:p>
+    <w:p>
+      <w:pPr>
+        <w:pStyle w:val="ListParagraph"/>
         <w:rPr>
           <w:b/>
           <w:bCs/>
@@ -1293,95 +1782,11 @@
           <w:szCs w:val="36"/>
           <w:u w:val="single"/>
         </w:rPr>
-        <w:t>.</w:t>
-      </w:r>
-      <w:proofErr w:type="gramEnd"/>
+      </w:pPr>
     </w:p>
     <w:p>
       <w:pPr>
         <w:pStyle w:val="ListParagraph"/>
-        <w:ind w:left="810"/>
-        <w:rPr>
-          <w:b/>
-          <w:bCs/>
-          <w:sz w:val="32"/>
-          <w:szCs w:val="32"/>
-        </w:rPr>
-      </w:pPr>
-      <w:r>
-        <w:rPr>
-          <w:b/>
-          <w:bCs/>
-          <w:sz w:val="32"/>
-          <w:szCs w:val="32"/>
-        </w:rPr>
-        <w:t xml:space="preserve">Testing MSE: </w:t>
-      </w:r>
-      <w:r>
-        <w:rPr>
-          <w:b/>
-          <w:bCs/>
-          <w:sz w:val="32"/>
-          <w:szCs w:val="32"/>
-        </w:rPr>
-        <w:t>2.8434148573054884e+16</w:t>
-      </w:r>
-    </w:p>
-    <w:p>
-      <w:pPr>
-        <w:pStyle w:val="ListParagraph"/>
-        <w:ind w:left="810"/>
-        <w:rPr>
-          <w:b/>
-          <w:bCs/>
-          <w:sz w:val="36"/>
-          <w:szCs w:val="36"/>
-        </w:rPr>
-      </w:pPr>
-      <w:r>
-        <w:rPr>
-          <w:b/>
-          <w:bCs/>
-          <w:sz w:val="36"/>
-          <w:szCs w:val="36"/>
-        </w:rPr>
-        <w:t>Random state:</w:t>
-      </w:r>
-      <w:r>
-        <w:rPr>
-          <w:b/>
-          <w:bCs/>
-          <w:sz w:val="36"/>
-          <w:szCs w:val="36"/>
-        </w:rPr>
-        <w:t xml:space="preserve"> 20.</w:t>
-      </w:r>
-    </w:p>
-    <w:p>
-      <w:pPr>
-        <w:pStyle w:val="ListParagraph"/>
-        <w:ind w:left="810"/>
-        <w:rPr>
-          <w:b/>
-          <w:bCs/>
-          <w:sz w:val="36"/>
-          <w:szCs w:val="36"/>
-        </w:rPr>
-      </w:pPr>
-      <w:r>
-        <w:rPr>
-          <w:b/>
-          <w:bCs/>
-          <w:sz w:val="36"/>
-          <w:szCs w:val="36"/>
-        </w:rPr>
-        <w:t>Degree: 3</w:t>
-      </w:r>
-    </w:p>
-    <w:p>
-      <w:pPr>
-        <w:pStyle w:val="ListParagraph"/>
-        <w:ind w:left="810"/>
         <w:rPr>
           <w:b/>
           <w:bCs/>
@@ -1390,36 +1795,6 @@
           <w:u w:val="single"/>
         </w:rPr>
       </w:pPr>
-      <w:r>
-        <w:rPr>
-          <w:b/>
-          <w:bCs/>
-          <w:sz w:val="36"/>
-          <w:szCs w:val="36"/>
-        </w:rPr>
-        <w:t>Time:</w:t>
-      </w:r>
-      <w:r>
-        <w:t xml:space="preserve"> </w:t>
-      </w:r>
-      <w:r>
-        <w:rPr>
-          <w:b/>
-          <w:bCs/>
-          <w:sz w:val="36"/>
-          <w:szCs w:val="36"/>
-        </w:rPr>
-        <w:t>0.01795220375</w:t>
-      </w:r>
-      <w:r>
-        <w:rPr>
-          <w:b/>
-          <w:bCs/>
-          <w:sz w:val="36"/>
-          <w:szCs w:val="36"/>
-        </w:rPr>
-        <w:t xml:space="preserve">061035 seconds </w:t>
-      </w:r>
     </w:p>
     <w:p>
       <w:pPr>
@@ -1466,29 +1841,18 @@
           <w:sz w:val="32"/>
           <w:szCs w:val="32"/>
         </w:rPr>
-        <w:t xml:space="preserve"> Implemented in ’regularization_model</w:t>
-      </w:r>
-      <w:r>
-        <w:rPr>
-          <w:sz w:val="32"/>
-          <w:szCs w:val="32"/>
-        </w:rPr>
-        <w:t>.py</w:t>
-      </w:r>
-      <w:r>
-        <w:rPr>
-          <w:sz w:val="32"/>
-          <w:szCs w:val="32"/>
-        </w:rPr>
-        <w:t>’</w:t>
-      </w:r>
-      <w:r>
-        <w:rPr>
-          <w:sz w:val="32"/>
-          <w:szCs w:val="32"/>
-        </w:rPr>
-        <w:t xml:space="preserve"> </w:t>
-      </w:r>
+        <w:t xml:space="preserve"> Implemented in ’regularization_model.py’ </w:t>
+      </w:r>
+    </w:p>
+    <w:p>
+      <w:pPr>
+        <w:pStyle w:val="ListParagraph"/>
+        <w:ind w:left="810"/>
+        <w:rPr>
+          <w:sz w:val="32"/>
+          <w:szCs w:val="32"/>
+        </w:rPr>
+      </w:pPr>
     </w:p>
     <w:p>
       <w:pPr>
@@ -1500,9 +1864,8 @@
         <w:rPr>
           <w:b/>
           <w:bCs/>
-          <w:sz w:val="36"/>
-          <w:szCs w:val="36"/>
-          <w:u w:val="single"/>
+          <w:sz w:val="32"/>
+          <w:szCs w:val="32"/>
         </w:rPr>
       </w:pPr>
       <w:r>
@@ -1527,15 +1890,7 @@
           <w:sz w:val="32"/>
           <w:szCs w:val="32"/>
         </w:rPr>
-        <w:t>linear_</w:t>
-      </w:r>
-      <w:proofErr w:type="gramStart"/>
-      <w:r>
-        <w:rPr>
-          <w:sz w:val="32"/>
-          <w:szCs w:val="32"/>
-        </w:rPr>
-        <w:t>model.Lasso</w:t>
+        <w:t>linear_model.Lasso</w:t>
       </w:r>
       <w:proofErr w:type="spellEnd"/>
       <w:r>
@@ -1543,15 +1898,7 @@
           <w:sz w:val="32"/>
           <w:szCs w:val="32"/>
         </w:rPr>
-        <w:t>(</w:t>
-      </w:r>
-      <w:proofErr w:type="gramEnd"/>
-      <w:r>
-        <w:rPr>
-          <w:sz w:val="32"/>
-          <w:szCs w:val="32"/>
-        </w:rPr>
-        <w:t>)</w:t>
+        <w:t>()</w:t>
       </w:r>
       <w:r>
         <w:rPr>
@@ -1563,127 +1910,169 @@
     </w:p>
     <w:p>
       <w:pPr>
-        <w:ind w:left="450"/>
-        <w:rPr>
-          <w:b/>
-          <w:bCs/>
-          <w:sz w:val="32"/>
-          <w:szCs w:val="32"/>
-        </w:rPr>
-      </w:pPr>
-      <w:r>
-        <w:rPr>
-          <w:b/>
-          <w:bCs/>
-          <w:sz w:val="32"/>
-          <w:szCs w:val="32"/>
-        </w:rPr>
-        <w:t xml:space="preserve">             </w:t>
-      </w:r>
-      <w:r>
-        <w:rPr>
-          <w:b/>
-          <w:bCs/>
-          <w:sz w:val="32"/>
-          <w:szCs w:val="32"/>
-        </w:rPr>
-        <w:t xml:space="preserve">Testing MSE: </w:t>
-      </w:r>
-      <w:r>
-        <w:rPr>
-          <w:b/>
-          <w:bCs/>
-          <w:sz w:val="32"/>
-          <w:szCs w:val="32"/>
-        </w:rPr>
-        <w:t>2.3744553873741133e+17</w:t>
-      </w:r>
-    </w:p>
-    <w:p>
-      <w:pPr>
-        <w:ind w:left="450"/>
-        <w:rPr>
-          <w:b/>
-          <w:bCs/>
-          <w:sz w:val="36"/>
-          <w:szCs w:val="36"/>
-        </w:rPr>
-      </w:pPr>
-      <w:r>
-        <w:rPr>
-          <w:b/>
-          <w:bCs/>
-          <w:sz w:val="32"/>
-          <w:szCs w:val="32"/>
-        </w:rPr>
-        <w:t xml:space="preserve">            </w:t>
-      </w:r>
-      <w:r>
-        <w:rPr>
-          <w:b/>
-          <w:bCs/>
-          <w:sz w:val="36"/>
-          <w:szCs w:val="36"/>
-        </w:rPr>
+        <w:ind w:left="1980"/>
+        <w:rPr>
+          <w:i/>
+          <w:iCs/>
+          <w:sz w:val="32"/>
+          <w:szCs w:val="32"/>
+        </w:rPr>
+      </w:pPr>
+      <w:r>
+        <w:rPr>
+          <w:b/>
+          <w:bCs/>
+          <w:i/>
+          <w:iCs/>
+          <w:sz w:val="32"/>
+          <w:szCs w:val="32"/>
+        </w:rPr>
+        <w:t>Testing MSE</w:t>
+      </w:r>
+      <w:r>
+        <w:rPr>
+          <w:i/>
+          <w:iCs/>
+          <w:sz w:val="32"/>
+          <w:szCs w:val="32"/>
+        </w:rPr>
+        <w:t>: 2.3744553873741133e+17</w:t>
+      </w:r>
+    </w:p>
+    <w:p>
+      <w:pPr>
+        <w:ind w:left="1980"/>
+        <w:rPr>
+          <w:i/>
+          <w:iCs/>
+          <w:sz w:val="32"/>
+          <w:szCs w:val="32"/>
+        </w:rPr>
+      </w:pPr>
+      <w:r>
+        <w:rPr>
+          <w:b/>
+          <w:bCs/>
+          <w:i/>
+          <w:iCs/>
+          <w:sz w:val="32"/>
+          <w:szCs w:val="32"/>
+        </w:rPr>
+        <w:t>Training MSE</w:t>
+      </w:r>
+      <w:r>
+        <w:rPr>
+          <w:i/>
+          <w:iCs/>
+          <w:sz w:val="32"/>
+          <w:szCs w:val="32"/>
+        </w:rPr>
+        <w:t>:</w:t>
+      </w:r>
+      <w:r>
         <w:t xml:space="preserve"> </w:t>
       </w:r>
       <w:r>
         <w:rPr>
-          <w:b/>
-          <w:bCs/>
-          <w:sz w:val="36"/>
-          <w:szCs w:val="36"/>
-        </w:rPr>
-        <w:t>Degree: 3</w:t>
-      </w:r>
-    </w:p>
-    <w:p>
-      <w:pPr>
-        <w:ind w:left="450"/>
-        <w:rPr>
-          <w:b/>
-          <w:bCs/>
-          <w:sz w:val="36"/>
-          <w:szCs w:val="36"/>
-        </w:rPr>
-      </w:pPr>
-      <w:r>
-        <w:rPr>
-          <w:b/>
-          <w:bCs/>
-          <w:sz w:val="36"/>
-          <w:szCs w:val="36"/>
-        </w:rPr>
-        <w:t xml:space="preserve">            Random state: 10</w:t>
-      </w:r>
-    </w:p>
-    <w:p>
-      <w:pPr>
-        <w:ind w:left="450"/>
-        <w:rPr>
-          <w:b/>
-          <w:bCs/>
-          <w:sz w:val="32"/>
-          <w:szCs w:val="32"/>
-        </w:rPr>
-      </w:pPr>
-      <w:r>
-        <w:rPr>
-          <w:b/>
-          <w:bCs/>
-          <w:sz w:val="36"/>
-          <w:szCs w:val="36"/>
-        </w:rPr>
-        <w:t xml:space="preserve">            Time: </w:t>
-      </w:r>
-      <w:r>
-        <w:rPr>
-          <w:b/>
-          <w:bCs/>
-          <w:sz w:val="36"/>
-          <w:szCs w:val="36"/>
-        </w:rPr>
-        <w:t>--- 0.012951374053955078 seconds ---</w:t>
+          <w:i/>
+          <w:iCs/>
+          <w:sz w:val="32"/>
+          <w:szCs w:val="32"/>
+        </w:rPr>
+        <w:t>2120176549424832.2</w:t>
+      </w:r>
+    </w:p>
+    <w:p>
+      <w:pPr>
+        <w:ind w:left="1980"/>
+        <w:rPr>
+          <w:i/>
+          <w:iCs/>
+          <w:sz w:val="32"/>
+          <w:szCs w:val="32"/>
+        </w:rPr>
+      </w:pPr>
+      <w:r>
+        <w:rPr>
+          <w:b/>
+          <w:bCs/>
+          <w:i/>
+          <w:iCs/>
+          <w:sz w:val="32"/>
+          <w:szCs w:val="32"/>
+        </w:rPr>
+        <w:t>Degree</w:t>
+      </w:r>
+      <w:r>
+        <w:rPr>
+          <w:i/>
+          <w:iCs/>
+          <w:sz w:val="32"/>
+          <w:szCs w:val="32"/>
+        </w:rPr>
+        <w:t>: 3</w:t>
+      </w:r>
+    </w:p>
+    <w:p>
+      <w:pPr>
+        <w:ind w:left="1980"/>
+        <w:rPr>
+          <w:i/>
+          <w:iCs/>
+          <w:sz w:val="32"/>
+          <w:szCs w:val="32"/>
+        </w:rPr>
+      </w:pPr>
+      <w:r>
+        <w:rPr>
+          <w:b/>
+          <w:bCs/>
+          <w:i/>
+          <w:iCs/>
+          <w:sz w:val="32"/>
+          <w:szCs w:val="32"/>
+        </w:rPr>
+        <w:t>Random state</w:t>
+      </w:r>
+      <w:r>
+        <w:rPr>
+          <w:i/>
+          <w:iCs/>
+          <w:sz w:val="32"/>
+          <w:szCs w:val="32"/>
+        </w:rPr>
+        <w:t>: 10</w:t>
+      </w:r>
+    </w:p>
+    <w:p>
+      <w:pPr>
+        <w:ind w:left="1980"/>
+        <w:rPr>
+          <w:i/>
+          <w:iCs/>
+          <w:sz w:val="32"/>
+          <w:szCs w:val="32"/>
+        </w:rPr>
+      </w:pPr>
+      <w:r>
+        <w:rPr>
+          <w:b/>
+          <w:bCs/>
+          <w:i/>
+          <w:iCs/>
+          <w:sz w:val="32"/>
+          <w:szCs w:val="32"/>
+        </w:rPr>
+        <w:t>Time</w:t>
+      </w:r>
+      <w:r>
+        <w:rPr>
+          <w:i/>
+          <w:iCs/>
+          <w:sz w:val="32"/>
+          <w:szCs w:val="32"/>
+        </w:rPr>
+        <w:t xml:space="preserve">: 0.012951374053955078 seconds </w:t>
       </w:r>
     </w:p>
     <w:p>
@@ -1720,16 +2109,8 @@
           <w:sz w:val="32"/>
           <w:szCs w:val="32"/>
         </w:rPr>
-        <w:t xml:space="preserve">Ridge </w:t>
-      </w:r>
-      <w:r>
-        <w:rPr>
-          <w:b/>
-          <w:bCs/>
-          <w:sz w:val="32"/>
-          <w:szCs w:val="32"/>
-        </w:rPr>
-        <w:t>Regression</w:t>
+        <w:lastRenderedPageBreak/>
+        <w:t>Ridge Regression</w:t>
       </w:r>
       <w:r>
         <w:rPr>
@@ -1744,15 +2125,7 @@
           <w:sz w:val="32"/>
           <w:szCs w:val="32"/>
         </w:rPr>
-        <w:t>linear_</w:t>
-      </w:r>
-      <w:proofErr w:type="gramStart"/>
-      <w:r>
-        <w:rPr>
-          <w:sz w:val="32"/>
-          <w:szCs w:val="32"/>
-        </w:rPr>
-        <w:t>model.Ridge</w:t>
+        <w:t>linear_model.Ridge</w:t>
       </w:r>
       <w:proofErr w:type="spellEnd"/>
       <w:r>
@@ -1760,15 +2133,7 @@
           <w:sz w:val="32"/>
           <w:szCs w:val="32"/>
         </w:rPr>
-        <w:t>(</w:t>
-      </w:r>
-      <w:proofErr w:type="gramEnd"/>
-      <w:r>
-        <w:rPr>
-          <w:sz w:val="32"/>
-          <w:szCs w:val="32"/>
-        </w:rPr>
-        <w:t>)</w:t>
+        <w:t>()</w:t>
       </w:r>
       <w:r>
         <w:rPr>
@@ -1780,165 +2145,168 @@
     </w:p>
     <w:p>
       <w:pPr>
-        <w:pStyle w:val="ListParagraph"/>
-        <w:ind w:left="1440"/>
-        <w:rPr>
-          <w:b/>
-          <w:bCs/>
-          <w:sz w:val="32"/>
-          <w:szCs w:val="32"/>
-        </w:rPr>
-      </w:pPr>
-      <w:r>
-        <w:rPr>
-          <w:b/>
-          <w:bCs/>
-          <w:sz w:val="32"/>
-          <w:szCs w:val="32"/>
-        </w:rPr>
-        <w:t xml:space="preserve"> </w:t>
-      </w:r>
-      <w:r>
-        <w:rPr>
-          <w:b/>
-          <w:bCs/>
-          <w:sz w:val="32"/>
-          <w:szCs w:val="32"/>
-        </w:rPr>
-        <w:t xml:space="preserve">Testing MSE: </w:t>
-      </w:r>
-      <w:r>
-        <w:rPr>
-          <w:b/>
-          <w:bCs/>
-          <w:sz w:val="32"/>
-          <w:szCs w:val="32"/>
-        </w:rPr>
-        <w:t>1.90529529477161e+19</w:t>
-      </w:r>
-    </w:p>
-    <w:p>
-      <w:pPr>
-        <w:ind w:left="450"/>
-        <w:rPr>
-          <w:b/>
-          <w:bCs/>
-          <w:sz w:val="32"/>
-          <w:szCs w:val="32"/>
-        </w:rPr>
-      </w:pPr>
-      <w:r>
-        <w:rPr>
-          <w:b/>
-          <w:bCs/>
-          <w:sz w:val="32"/>
-          <w:szCs w:val="32"/>
-        </w:rPr>
-        <w:t xml:space="preserve">           </w:t>
-      </w:r>
-      <w:r>
-        <w:rPr>
-          <w:b/>
-          <w:bCs/>
-          <w:sz w:val="32"/>
-          <w:szCs w:val="32"/>
-        </w:rPr>
-        <w:t xml:space="preserve">  </w:t>
-      </w:r>
-      <w:r>
-        <w:rPr>
-          <w:b/>
-          <w:bCs/>
-          <w:sz w:val="32"/>
-          <w:szCs w:val="32"/>
-        </w:rPr>
-        <w:t xml:space="preserve"> </w:t>
-      </w:r>
-      <w:r>
-        <w:rPr>
-          <w:b/>
-          <w:bCs/>
-          <w:sz w:val="32"/>
-          <w:szCs w:val="32"/>
-        </w:rPr>
-        <w:t xml:space="preserve"> </w:t>
-      </w:r>
-      <w:r>
-        <w:rPr>
-          <w:b/>
-          <w:bCs/>
-          <w:sz w:val="32"/>
-          <w:szCs w:val="32"/>
-        </w:rPr>
-        <w:t>Degree: 3</w:t>
-      </w:r>
-    </w:p>
-    <w:p>
-      <w:pPr>
-        <w:ind w:left="450"/>
-        <w:rPr>
-          <w:b/>
-          <w:bCs/>
-          <w:sz w:val="32"/>
-          <w:szCs w:val="32"/>
-        </w:rPr>
-      </w:pPr>
-      <w:r>
-        <w:rPr>
-          <w:b/>
-          <w:bCs/>
-          <w:sz w:val="32"/>
-          <w:szCs w:val="32"/>
-        </w:rPr>
-        <w:t xml:space="preserve">          </w:t>
-      </w:r>
-      <w:r>
-        <w:rPr>
-          <w:b/>
-          <w:bCs/>
-          <w:sz w:val="32"/>
-          <w:szCs w:val="32"/>
-        </w:rPr>
-        <w:t xml:space="preserve">   </w:t>
-      </w:r>
-      <w:r>
-        <w:rPr>
-          <w:b/>
-          <w:bCs/>
-          <w:sz w:val="32"/>
-          <w:szCs w:val="32"/>
-        </w:rPr>
-        <w:t xml:space="preserve">  Random state: 10</w:t>
-      </w:r>
-    </w:p>
-    <w:p>
-      <w:pPr>
-        <w:ind w:left="450"/>
-        <w:rPr>
-          <w:b/>
-          <w:bCs/>
-          <w:sz w:val="32"/>
-          <w:szCs w:val="32"/>
-        </w:rPr>
-      </w:pPr>
-      <w:r>
-        <w:rPr>
-          <w:b/>
-          <w:bCs/>
-          <w:sz w:val="32"/>
-          <w:szCs w:val="32"/>
-        </w:rPr>
-        <w:lastRenderedPageBreak/>
-        <w:t xml:space="preserve">               Time: </w:t>
-      </w:r>
-      <w:r>
-        <w:rPr>
-          <w:b/>
-          <w:bCs/>
-          <w:sz w:val="32"/>
-          <w:szCs w:val="32"/>
-        </w:rPr>
-        <w:t>--- 0.015958070755004883 seconds ---</w:t>
+        <w:ind w:left="1980"/>
+        <w:rPr>
+          <w:i/>
+          <w:iCs/>
+          <w:sz w:val="32"/>
+          <w:szCs w:val="32"/>
+          <w:u w:val="single"/>
+        </w:rPr>
+      </w:pPr>
+      <w:r>
+        <w:rPr>
+          <w:b/>
+          <w:bCs/>
+          <w:i/>
+          <w:iCs/>
+          <w:sz w:val="32"/>
+          <w:szCs w:val="32"/>
+        </w:rPr>
+        <w:t>Testing MSE</w:t>
+      </w:r>
+      <w:r>
+        <w:rPr>
+          <w:i/>
+          <w:iCs/>
+          <w:sz w:val="32"/>
+          <w:szCs w:val="32"/>
+        </w:rPr>
+        <w:t>: 1.90529529477161e+19</w:t>
+      </w:r>
+    </w:p>
+    <w:p>
+      <w:pPr>
+        <w:ind w:left="1980"/>
+        <w:rPr>
+          <w:i/>
+          <w:iCs/>
+          <w:sz w:val="32"/>
+          <w:szCs w:val="32"/>
+          <w:u w:val="single"/>
+        </w:rPr>
+      </w:pPr>
+      <w:r>
+        <w:rPr>
+          <w:b/>
+          <w:bCs/>
+          <w:i/>
+          <w:iCs/>
+          <w:sz w:val="32"/>
+          <w:szCs w:val="32"/>
+        </w:rPr>
+        <w:t>Training MSE</w:t>
+      </w:r>
+      <w:r>
+        <w:rPr>
+          <w:i/>
+          <w:iCs/>
+          <w:sz w:val="32"/>
+          <w:szCs w:val="32"/>
+        </w:rPr>
+        <w:t xml:space="preserve">: </w:t>
+      </w:r>
+      <w:r>
+        <w:rPr>
+          <w:i/>
+          <w:iCs/>
+          <w:sz w:val="32"/>
+          <w:szCs w:val="32"/>
+        </w:rPr>
+        <w:t>3829522426942718.0</w:t>
+      </w:r>
+    </w:p>
+    <w:p>
+      <w:pPr>
+        <w:ind w:left="1980"/>
+        <w:rPr>
+          <w:i/>
+          <w:iCs/>
+          <w:sz w:val="32"/>
+          <w:szCs w:val="32"/>
+        </w:rPr>
+      </w:pPr>
+      <w:r>
+        <w:rPr>
+          <w:b/>
+          <w:bCs/>
+          <w:i/>
+          <w:iCs/>
+          <w:sz w:val="32"/>
+          <w:szCs w:val="32"/>
+        </w:rPr>
+        <w:t>Degree</w:t>
+      </w:r>
+      <w:r>
+        <w:rPr>
+          <w:i/>
+          <w:iCs/>
+          <w:sz w:val="32"/>
+          <w:szCs w:val="32"/>
+        </w:rPr>
+        <w:t>: 3</w:t>
+      </w:r>
+    </w:p>
+    <w:p>
+      <w:pPr>
+        <w:ind w:left="1980"/>
+        <w:rPr>
+          <w:i/>
+          <w:iCs/>
+          <w:sz w:val="32"/>
+          <w:szCs w:val="32"/>
+        </w:rPr>
+      </w:pPr>
+      <w:r>
+        <w:rPr>
+          <w:b/>
+          <w:bCs/>
+          <w:i/>
+          <w:iCs/>
+          <w:sz w:val="32"/>
+          <w:szCs w:val="32"/>
+        </w:rPr>
+        <w:t>Random state</w:t>
+      </w:r>
+      <w:r>
+        <w:rPr>
+          <w:i/>
+          <w:iCs/>
+          <w:sz w:val="32"/>
+          <w:szCs w:val="32"/>
+        </w:rPr>
+        <w:t>: 10</w:t>
+      </w:r>
+    </w:p>
+    <w:p>
+      <w:pPr>
+        <w:ind w:left="1980"/>
+        <w:rPr>
+          <w:i/>
+          <w:iCs/>
+          <w:sz w:val="32"/>
+          <w:szCs w:val="32"/>
+        </w:rPr>
+      </w:pPr>
+      <w:r>
+        <w:rPr>
+          <w:b/>
+          <w:bCs/>
+          <w:i/>
+          <w:iCs/>
+          <w:sz w:val="32"/>
+          <w:szCs w:val="32"/>
+        </w:rPr>
+        <w:t>Time</w:t>
+      </w:r>
+      <w:r>
+        <w:rPr>
+          <w:i/>
+          <w:iCs/>
+          <w:sz w:val="32"/>
+          <w:szCs w:val="32"/>
+        </w:rPr>
+        <w:t>: 0.015958070755004883 seconds</w:t>
       </w:r>
     </w:p>
     <w:p>
@@ -1983,21 +2351,7 @@
           <w:sz w:val="32"/>
           <w:szCs w:val="32"/>
         </w:rPr>
-        <w:t xml:space="preserve"> </w:t>
-      </w:r>
-      <w:r>
-        <w:rPr>
-          <w:sz w:val="32"/>
-          <w:szCs w:val="32"/>
-        </w:rPr>
-        <w:t>Regression</w:t>
-      </w:r>
-      <w:r>
-        <w:rPr>
-          <w:sz w:val="32"/>
-          <w:szCs w:val="32"/>
-        </w:rPr>
-        <w:t xml:space="preserve"> using ‘</w:t>
+        <w:t xml:space="preserve"> Regression using ‘</w:t>
       </w:r>
       <w:proofErr w:type="spellStart"/>
       <w:r>
@@ -2005,15 +2359,7 @@
           <w:sz w:val="32"/>
           <w:szCs w:val="32"/>
         </w:rPr>
-        <w:t>linear_</w:t>
-      </w:r>
-      <w:proofErr w:type="gramStart"/>
-      <w:r>
-        <w:rPr>
-          <w:sz w:val="32"/>
-          <w:szCs w:val="32"/>
-        </w:rPr>
-        <w:t>model.BayesianRidge</w:t>
+        <w:t>linear_model.BayesianRidge</w:t>
       </w:r>
       <w:proofErr w:type="spellEnd"/>
       <w:r>
@@ -2021,15 +2367,7 @@
           <w:sz w:val="32"/>
           <w:szCs w:val="32"/>
         </w:rPr>
-        <w:t>(</w:t>
-      </w:r>
-      <w:proofErr w:type="gramEnd"/>
-      <w:r>
-        <w:rPr>
-          <w:sz w:val="32"/>
-          <w:szCs w:val="32"/>
-        </w:rPr>
-        <w:t>)</w:t>
+        <w:t>()</w:t>
       </w:r>
       <w:r>
         <w:rPr>
@@ -2041,8 +2379,179 @@
     </w:p>
     <w:p>
       <w:pPr>
-        <w:pStyle w:val="ListParagraph"/>
-        <w:ind w:left="1440"/>
+        <w:ind w:left="1980"/>
+        <w:rPr>
+          <w:i/>
+          <w:iCs/>
+          <w:sz w:val="36"/>
+          <w:szCs w:val="36"/>
+        </w:rPr>
+      </w:pPr>
+      <w:r>
+        <w:rPr>
+          <w:b/>
+          <w:bCs/>
+          <w:i/>
+          <w:iCs/>
+          <w:sz w:val="32"/>
+          <w:szCs w:val="32"/>
+        </w:rPr>
+        <w:t>Testing MSE</w:t>
+      </w:r>
+      <w:r>
+        <w:rPr>
+          <w:i/>
+          <w:iCs/>
+          <w:sz w:val="32"/>
+          <w:szCs w:val="32"/>
+        </w:rPr>
+        <w:t>: 2.3744553873741133e+17</w:t>
+      </w:r>
+    </w:p>
+    <w:p>
+      <w:pPr>
+        <w:ind w:left="1980"/>
+        <w:rPr>
+          <w:i/>
+          <w:iCs/>
+          <w:sz w:val="32"/>
+          <w:szCs w:val="32"/>
+        </w:rPr>
+      </w:pPr>
+      <w:r>
+        <w:rPr>
+          <w:b/>
+          <w:bCs/>
+          <w:i/>
+          <w:iCs/>
+          <w:sz w:val="32"/>
+          <w:szCs w:val="32"/>
+        </w:rPr>
+        <w:t>Training MSE</w:t>
+      </w:r>
+      <w:r>
+        <w:rPr>
+          <w:i/>
+          <w:iCs/>
+          <w:sz w:val="32"/>
+          <w:szCs w:val="32"/>
+        </w:rPr>
+        <w:t xml:space="preserve">: </w:t>
+      </w:r>
+      <w:r>
+        <w:rPr>
+          <w:i/>
+          <w:iCs/>
+          <w:sz w:val="32"/>
+          <w:szCs w:val="32"/>
+        </w:rPr>
+        <w:t>5.162516674040349e+17</w:t>
+      </w:r>
+    </w:p>
+    <w:p>
+      <w:pPr>
+        <w:ind w:left="1980"/>
+        <w:rPr>
+          <w:i/>
+          <w:iCs/>
+          <w:sz w:val="32"/>
+          <w:szCs w:val="32"/>
+        </w:rPr>
+      </w:pPr>
+      <w:r>
+        <w:rPr>
+          <w:b/>
+          <w:bCs/>
+          <w:i/>
+          <w:iCs/>
+          <w:sz w:val="32"/>
+          <w:szCs w:val="32"/>
+        </w:rPr>
+        <w:t>Degree</w:t>
+      </w:r>
+      <w:r>
+        <w:rPr>
+          <w:i/>
+          <w:iCs/>
+          <w:sz w:val="32"/>
+          <w:szCs w:val="32"/>
+        </w:rPr>
+        <w:t>: 3</w:t>
+      </w:r>
+    </w:p>
+    <w:p>
+      <w:pPr>
+        <w:ind w:left="1980"/>
+        <w:rPr>
+          <w:i/>
+          <w:iCs/>
+          <w:sz w:val="32"/>
+          <w:szCs w:val="32"/>
+        </w:rPr>
+      </w:pPr>
+      <w:r>
+        <w:rPr>
+          <w:b/>
+          <w:bCs/>
+          <w:i/>
+          <w:iCs/>
+          <w:sz w:val="32"/>
+          <w:szCs w:val="32"/>
+        </w:rPr>
+        <w:t>Random state</w:t>
+      </w:r>
+      <w:r>
+        <w:rPr>
+          <w:i/>
+          <w:iCs/>
+          <w:sz w:val="32"/>
+          <w:szCs w:val="32"/>
+        </w:rPr>
+        <w:t>: 10</w:t>
+      </w:r>
+    </w:p>
+    <w:p>
+      <w:pPr>
+        <w:ind w:left="1980"/>
+        <w:rPr>
+          <w:i/>
+          <w:iCs/>
+          <w:sz w:val="36"/>
+          <w:szCs w:val="36"/>
+        </w:rPr>
+      </w:pPr>
+      <w:r>
+        <w:rPr>
+          <w:b/>
+          <w:bCs/>
+          <w:i/>
+          <w:iCs/>
+          <w:sz w:val="36"/>
+          <w:szCs w:val="36"/>
+        </w:rPr>
+        <w:t>Time</w:t>
+      </w:r>
+      <w:r>
+        <w:rPr>
+          <w:i/>
+          <w:iCs/>
+          <w:sz w:val="36"/>
+          <w:szCs w:val="36"/>
+        </w:rPr>
+        <w:t xml:space="preserve">: </w:t>
+      </w:r>
+      <w:r>
+        <w:rPr>
+          <w:i/>
+          <w:iCs/>
+          <w:sz w:val="36"/>
+          <w:szCs w:val="36"/>
+        </w:rPr>
+        <w:t>0.01647210121154785 seconds</w:t>
+      </w:r>
+    </w:p>
+    <w:p>
+      <w:pPr>
         <w:rPr>
           <w:b/>
           <w:bCs/>
@@ -2051,53 +2560,38 @@
           <w:u w:val="single"/>
         </w:rPr>
       </w:pPr>
-      <w:r>
-        <w:rPr>
-          <w:b/>
-          <w:bCs/>
-          <w:sz w:val="32"/>
-          <w:szCs w:val="32"/>
-        </w:rPr>
-        <w:t xml:space="preserve"> </w:t>
-      </w:r>
-      <w:r>
-        <w:rPr>
-          <w:b/>
-          <w:bCs/>
-          <w:sz w:val="32"/>
-          <w:szCs w:val="32"/>
-        </w:rPr>
-        <w:t xml:space="preserve">Testing MSE: </w:t>
-      </w:r>
-      <w:r>
-        <w:rPr>
-          <w:b/>
-          <w:bCs/>
-          <w:sz w:val="32"/>
-          <w:szCs w:val="32"/>
-        </w:rPr>
-        <w:t>2.3744553873741133e+17</w:t>
-      </w:r>
-    </w:p>
-    <w:p>
-      <w:pPr>
-        <w:pStyle w:val="ListParagraph"/>
-        <w:rPr>
-          <w:b/>
-          <w:bCs/>
-          <w:sz w:val="36"/>
-          <w:szCs w:val="36"/>
-        </w:rPr>
-      </w:pPr>
-      <w:r>
-        <w:rPr>
-          <w:b/>
-          <w:bCs/>
-          <w:sz w:val="36"/>
-          <w:szCs w:val="36"/>
-        </w:rPr>
-        <w:t xml:space="preserve">          --- 0.01647210121154785 seconds ---</w:t>
-      </w:r>
+    </w:p>
+    <w:p>
+      <w:pPr>
+        <w:rPr>
+          <w:sz w:val="40"/>
+          <w:szCs w:val="40"/>
+        </w:rPr>
+      </w:pPr>
+    </w:p>
+    <w:p>
+      <w:pPr>
+        <w:rPr>
+          <w:sz w:val="40"/>
+          <w:szCs w:val="40"/>
+        </w:rPr>
+      </w:pPr>
+    </w:p>
+    <w:p>
+      <w:pPr>
+        <w:rPr>
+          <w:sz w:val="40"/>
+          <w:szCs w:val="40"/>
+        </w:rPr>
+      </w:pPr>
+    </w:p>
+    <w:p>
+      <w:pPr>
+        <w:rPr>
+          <w:sz w:val="40"/>
+          <w:szCs w:val="40"/>
+        </w:rPr>
+      </w:pPr>
     </w:p>
     <w:p>
       <w:pPr>
@@ -2109,19 +2603,7 @@
           <w:u w:val="single"/>
         </w:rPr>
       </w:pPr>
-      <w:bookmarkStart w:id="0" w:name="_GoBack"/>
-      <w:bookmarkEnd w:id="0"/>
-    </w:p>
-    <w:p>
-      <w:pPr>
-        <w:rPr>
-          <w:sz w:val="40"/>
-          <w:szCs w:val="40"/>
-        </w:rPr>
-      </w:pPr>
-    </w:p>
-    <w:p>
-      <w:pPr>
+      <w:r>
         <w:rPr>
           <w:b/>
           <w:bCs/>
@@ -2129,15 +2611,7 @@
           <w:szCs w:val="36"/>
           <w:u w:val="single"/>
         </w:rPr>
-      </w:pPr>
-      <w:r>
-        <w:rPr>
-          <w:b/>
-          <w:bCs/>
-          <w:sz w:val="36"/>
-          <w:szCs w:val="36"/>
-          <w:u w:val="single"/>
-        </w:rPr>
+        <w:lastRenderedPageBreak/>
         <w:t>Feature selection:</w:t>
       </w:r>
     </w:p>
@@ -2266,14 +2740,7 @@
           <w:sz w:val="32"/>
           <w:szCs w:val="32"/>
         </w:rPr>
-        <w:t xml:space="preserve"> </w:t>
-      </w:r>
-      <w:r>
-        <w:rPr>
-          <w:sz w:val="32"/>
-          <w:szCs w:val="32"/>
-        </w:rPr>
-        <w:t>absolute</w:t>
+        <w:t xml:space="preserve"> absolute</w:t>
       </w:r>
       <w:r>
         <w:rPr>
@@ -2287,23 +2754,7 @@
           <w:sz w:val="32"/>
           <w:szCs w:val="32"/>
         </w:rPr>
-        <w:t xml:space="preserve"> more </w:t>
-      </w:r>
-      <w:proofErr w:type="gramStart"/>
-      <w:r>
-        <w:rPr>
-          <w:sz w:val="32"/>
-          <w:szCs w:val="32"/>
-        </w:rPr>
-        <w:t>than  ‘0.2’</w:t>
-      </w:r>
-      <w:proofErr w:type="gramEnd"/>
-      <w:r>
-        <w:rPr>
-          <w:sz w:val="32"/>
-          <w:szCs w:val="32"/>
-        </w:rPr>
-        <w:t xml:space="preserve"> and plot</w:t>
+        <w:t xml:space="preserve"> more than  ‘0.2’ and plot</w:t>
       </w:r>
       <w:r>
         <w:rPr>
@@ -2326,17 +2777,6 @@
         </w:rPr>
         <w:t>.</w:t>
       </w:r>
-    </w:p>
-    <w:p>
-      <w:pPr>
-        <w:pStyle w:val="ListParagraph"/>
-        <w:rPr>
-          <w:b/>
-          <w:bCs/>
-          <w:sz w:val="32"/>
-          <w:szCs w:val="32"/>
-        </w:rPr>
-      </w:pPr>
     </w:p>
     <w:p>
       <w:pPr>
@@ -2455,6 +2895,7 @@
     </w:p>
     <w:p>
       <w:pPr>
+        <w:pStyle w:val="ListParagraph"/>
         <w:rPr>
           <w:b/>
           <w:bCs/>
@@ -2482,7 +2923,6 @@
           <w:szCs w:val="36"/>
           <w:u w:val="single"/>
         </w:rPr>
-        <w:lastRenderedPageBreak/>
         <w:t>Screenshots:</w:t>
       </w:r>
     </w:p>
@@ -2503,29 +2943,18 @@
           <w:sz w:val="32"/>
           <w:szCs w:val="32"/>
         </w:rPr>
-        <w:t>C</w:t>
-      </w:r>
-      <w:r>
-        <w:rPr>
-          <w:sz w:val="32"/>
-          <w:szCs w:val="32"/>
-        </w:rPr>
-        <w:t>orrelation</w:t>
-      </w:r>
-      <w:r>
-        <w:rPr>
-          <w:sz w:val="32"/>
-          <w:szCs w:val="32"/>
-        </w:rPr>
-        <w:t xml:space="preserve"> heat map:</w:t>
+        <w:t>Correlation heat map:</w:t>
       </w:r>
     </w:p>
     <w:p>
       <w:pPr>
         <w:pStyle w:val="ListParagraph"/>
         <w:rPr>
+          <w:b/>
+          <w:bCs/>
           <w:sz w:val="36"/>
           <w:szCs w:val="36"/>
+          <w:u w:val="single"/>
         </w:rPr>
       </w:pPr>
       <w:r>
@@ -2535,7 +2964,7 @@
           <w:szCs w:val="36"/>
         </w:rPr>
         <w:drawing>
-          <wp:inline distT="0" distB="0" distL="0" distR="0">
+          <wp:inline distT="0" distB="0" distL="0" distR="0" wp14:anchorId="7A35BD2F" wp14:editId="7AA7A031">
             <wp:extent cx="5943600" cy="2738755"/>
             <wp:effectExtent l="0" t="0" r="0" b="4445"/>
             <wp:docPr id="1" name="Picture 1"/>
@@ -2579,15 +3008,12 @@
     </w:p>
     <w:p>
       <w:pPr>
-        <w:ind w:left="360"/>
-        <w:rPr>
-          <w:sz w:val="32"/>
-          <w:szCs w:val="32"/>
-        </w:rPr>
-      </w:pPr>
-    </w:p>
-    <w:p>
-      <w:pPr>
+        <w:rPr>
+          <w:sz w:val="36"/>
+          <w:szCs w:val="36"/>
+        </w:rPr>
+      </w:pPr>
+      <w:r>
         <w:rPr>
           <w:b/>
           <w:bCs/>
@@ -2595,155 +3021,23 @@
           <w:szCs w:val="36"/>
           <w:u w:val="single"/>
         </w:rPr>
-      </w:pPr>
-    </w:p>
-    <w:p>
-      <w:pPr>
-        <w:rPr>
-          <w:b/>
-          <w:bCs/>
-          <w:sz w:val="36"/>
-          <w:szCs w:val="36"/>
-          <w:u w:val="single"/>
-        </w:rPr>
-      </w:pPr>
-    </w:p>
-    <w:p>
-      <w:pPr>
-        <w:rPr>
-          <w:b/>
-          <w:bCs/>
-          <w:sz w:val="36"/>
-          <w:szCs w:val="36"/>
-          <w:u w:val="single"/>
-        </w:rPr>
-      </w:pPr>
-    </w:p>
-    <w:p>
-      <w:pPr>
-        <w:rPr>
-          <w:b/>
-          <w:bCs/>
-          <w:sz w:val="36"/>
-          <w:szCs w:val="36"/>
-          <w:u w:val="single"/>
-        </w:rPr>
-      </w:pPr>
-    </w:p>
-    <w:p>
-      <w:pPr>
-        <w:rPr>
-          <w:b/>
-          <w:bCs/>
-          <w:sz w:val="36"/>
-          <w:szCs w:val="36"/>
-          <w:u w:val="single"/>
-        </w:rPr>
-      </w:pPr>
-    </w:p>
-    <w:p>
-      <w:pPr>
-        <w:rPr>
-          <w:b/>
-          <w:bCs/>
-          <w:sz w:val="36"/>
-          <w:szCs w:val="36"/>
-          <w:u w:val="single"/>
-        </w:rPr>
-      </w:pPr>
-    </w:p>
-    <w:p>
-      <w:pPr>
-        <w:rPr>
-          <w:b/>
-          <w:bCs/>
-          <w:sz w:val="36"/>
-          <w:szCs w:val="36"/>
-          <w:u w:val="single"/>
-        </w:rPr>
-      </w:pPr>
-    </w:p>
-    <w:p>
-      <w:pPr>
-        <w:rPr>
-          <w:b/>
-          <w:bCs/>
-          <w:sz w:val="36"/>
-          <w:szCs w:val="36"/>
-          <w:u w:val="single"/>
-        </w:rPr>
-      </w:pPr>
-    </w:p>
-    <w:p>
-      <w:pPr>
-        <w:rPr>
-          <w:b/>
-          <w:bCs/>
-          <w:sz w:val="36"/>
-          <w:szCs w:val="36"/>
-          <w:u w:val="single"/>
-        </w:rPr>
-      </w:pPr>
-    </w:p>
-    <w:p>
-      <w:pPr>
-        <w:rPr>
-          <w:b/>
-          <w:bCs/>
-          <w:sz w:val="36"/>
-          <w:szCs w:val="36"/>
-          <w:u w:val="single"/>
-        </w:rPr>
-      </w:pPr>
-      <w:r>
-        <w:rPr>
-          <w:b/>
-          <w:bCs/>
-          <w:sz w:val="36"/>
-          <w:szCs w:val="36"/>
-          <w:u w:val="single"/>
-        </w:rPr>
         <w:lastRenderedPageBreak/>
-        <w:t>Conclusion</w:t>
-      </w:r>
-      <w:r>
-        <w:rPr>
-          <w:b/>
-          <w:bCs/>
-          <w:sz w:val="36"/>
-          <w:szCs w:val="36"/>
-          <w:u w:val="single"/>
-        </w:rPr>
-        <w:t>:</w:t>
-      </w:r>
-    </w:p>
-    <w:p>
-      <w:pPr>
-        <w:rPr>
-          <w:sz w:val="32"/>
-          <w:szCs w:val="32"/>
-        </w:rPr>
-      </w:pPr>
-      <w:r>
-        <w:rPr>
-          <w:sz w:val="32"/>
-          <w:szCs w:val="32"/>
-        </w:rPr>
-        <w:t xml:space="preserve">In conclusion we can say that to be able to predict </w:t>
-      </w:r>
-      <w:r>
-        <w:rPr>
-          <w:sz w:val="32"/>
-          <w:szCs w:val="32"/>
-        </w:rPr>
-        <w:t>movie</w:t>
-      </w:r>
-      <w:r>
-        <w:rPr>
-          <w:sz w:val="32"/>
-          <w:szCs w:val="32"/>
-        </w:rPr>
-        <w:t xml:space="preserve"> revenue more accurately you would need all the fe</w:t>
+        <w:t>Conclusion:</w:t>
+      </w:r>
+    </w:p>
+    <w:p>
+      <w:pPr>
+        <w:rPr>
+          <w:sz w:val="32"/>
+          <w:szCs w:val="32"/>
+        </w:rPr>
+      </w:pPr>
+      <w:r>
+        <w:rPr>
+          <w:sz w:val="32"/>
+          <w:szCs w:val="32"/>
+        </w:rPr>
+        <w:t>In conclusion we can say that to be able to predict movie revenue more accurately you would need all the fe</w:t>
       </w:r>
       <w:r>
         <w:rPr>
@@ -2760,14 +3054,6 @@
           <w:szCs w:val="32"/>
         </w:rPr>
       </w:pPr>
-    </w:p>
-    <w:p>
-      <w:pPr>
-        <w:rPr>
-          <w:sz w:val="32"/>
-          <w:szCs w:val="32"/>
-        </w:rPr>
-      </w:pPr>
       <w:r>
         <w:rPr>
           <w:sz w:val="32"/>
@@ -2810,44 +3096,8 @@
           <w:sz w:val="32"/>
           <w:szCs w:val="32"/>
         </w:rPr>
-        <w:t xml:space="preserve">e did our best trying to figure out how to process the initial </w:t>
-      </w:r>
-      <w:r>
-        <w:rPr>
-          <w:sz w:val="32"/>
-          <w:szCs w:val="32"/>
-        </w:rPr>
-        <w:t>datasets</w:t>
-      </w:r>
-      <w:r>
-        <w:rPr>
-          <w:sz w:val="32"/>
-          <w:szCs w:val="32"/>
-        </w:rPr>
-        <w:t xml:space="preserve"> and join them together into a meaningful dataset that can develop a dependable model to predict what </w:t>
-      </w:r>
-      <w:r>
-        <w:rPr>
-          <w:sz w:val="32"/>
-          <w:szCs w:val="32"/>
-        </w:rPr>
-        <w:t>movie</w:t>
-      </w:r>
-      <w:r>
-        <w:rPr>
-          <w:sz w:val="32"/>
-          <w:szCs w:val="32"/>
-        </w:rPr>
-        <w:t xml:space="preserve"> revenue would be.</w:t>
-      </w:r>
-    </w:p>
-    <w:p>
-      <w:pPr>
-        <w:rPr>
-          <w:sz w:val="32"/>
-          <w:szCs w:val="32"/>
-        </w:rPr>
-      </w:pPr>
+        <w:t>e did our best trying to figure out how to process the initial datasets and join them together into a meaningful dataset that can develop a dependable model to predict what movie revenue would be.</w:t>
+      </w:r>
     </w:p>
     <w:p>
       <w:pPr>
@@ -2884,30 +3134,22 @@
           <w:sz w:val="32"/>
           <w:szCs w:val="32"/>
         </w:rPr>
-        <w:t xml:space="preserve">It didn't end </w:t>
-      </w:r>
-      <w:r>
-        <w:rPr>
-          <w:sz w:val="32"/>
-          <w:szCs w:val="32"/>
-        </w:rPr>
-        <w:t>there;</w:t>
-      </w:r>
-      <w:r>
-        <w:rPr>
-          <w:sz w:val="32"/>
-          <w:szCs w:val="32"/>
-        </w:rPr>
-        <w:t xml:space="preserve"> we then proceeded to choose which regression model should be applied to the final outcome of the refined dataset.</w:t>
-      </w:r>
-    </w:p>
-    <w:p>
-      <w:pPr>
-        <w:rPr>
-          <w:sz w:val="32"/>
-          <w:szCs w:val="32"/>
-        </w:rPr>
-      </w:pPr>
+        <w:t xml:space="preserve">It didn't end there; we then proceeded to choose which regression model should be applied to the </w:t>
+      </w:r>
+      <w:r>
+        <w:rPr>
+          <w:sz w:val="32"/>
+          <w:szCs w:val="32"/>
+        </w:rPr>
+        <w:t>outcome</w:t>
+      </w:r>
+      <w:r>
+        <w:rPr>
+          <w:sz w:val="32"/>
+          <w:szCs w:val="32"/>
+        </w:rPr>
+        <w:t xml:space="preserve"> of the refined dataset.</w:t>
+      </w:r>
     </w:p>
     <w:p>
       <w:pPr>
@@ -2944,150 +3186,60 @@
           <w:sz w:val="32"/>
           <w:szCs w:val="32"/>
         </w:rPr>
+        <w:t>Release date was the least surprising outcome as it was easily anticipated because of the currency inflation throughout the years, the continuous development in the movie industry and the undeniable growing number of cinemas built every year.</w:t>
+      </w:r>
+    </w:p>
+    <w:p>
+      <w:pPr>
+        <w:rPr>
+          <w:sz w:val="32"/>
+          <w:szCs w:val="32"/>
+        </w:rPr>
+      </w:pPr>
+      <w:r>
+        <w:rPr>
+          <w:sz w:val="32"/>
+          <w:szCs w:val="32"/>
+        </w:rPr>
         <w:lastRenderedPageBreak/>
-        <w:t xml:space="preserve">Release date was the least surprising outcome as it was easily anticipated because of the </w:t>
-      </w:r>
-      <w:r>
-        <w:rPr>
-          <w:sz w:val="32"/>
-          <w:szCs w:val="32"/>
-        </w:rPr>
-        <w:t>currency</w:t>
-      </w:r>
-      <w:r>
-        <w:rPr>
-          <w:sz w:val="32"/>
-          <w:szCs w:val="32"/>
-        </w:rPr>
-        <w:t xml:space="preserve"> inflation throughout the years, the </w:t>
-      </w:r>
-      <w:r>
-        <w:rPr>
-          <w:sz w:val="32"/>
-          <w:szCs w:val="32"/>
-        </w:rPr>
-        <w:t>continuous</w:t>
-      </w:r>
-      <w:r>
-        <w:rPr>
-          <w:sz w:val="32"/>
-          <w:szCs w:val="32"/>
-        </w:rPr>
-        <w:t xml:space="preserve"> </w:t>
-      </w:r>
-      <w:r>
-        <w:rPr>
-          <w:sz w:val="32"/>
-          <w:szCs w:val="32"/>
-        </w:rPr>
-        <w:t>development</w:t>
-      </w:r>
-      <w:r>
-        <w:rPr>
-          <w:sz w:val="32"/>
-          <w:szCs w:val="32"/>
-        </w:rPr>
-        <w:t xml:space="preserve"> in the movie industry and the undeniable growing number of cinemas built every year.</w:t>
-      </w:r>
-    </w:p>
-    <w:p>
-      <w:pPr>
-        <w:rPr>
-          <w:sz w:val="32"/>
-          <w:szCs w:val="32"/>
-        </w:rPr>
-      </w:pPr>
-    </w:p>
-    <w:p>
-      <w:pPr>
-        <w:rPr>
-          <w:sz w:val="32"/>
-          <w:szCs w:val="32"/>
-        </w:rPr>
-      </w:pPr>
-      <w:r>
-        <w:rPr>
-          <w:sz w:val="32"/>
-          <w:szCs w:val="32"/>
-        </w:rPr>
-        <w:t xml:space="preserve">MPPA rating G can be </w:t>
-      </w:r>
-      <w:r>
-        <w:rPr>
-          <w:sz w:val="32"/>
-          <w:szCs w:val="32"/>
-        </w:rPr>
-        <w:t>explained</w:t>
-      </w:r>
-      <w:r>
-        <w:rPr>
-          <w:sz w:val="32"/>
-          <w:szCs w:val="32"/>
-        </w:rPr>
-        <w:t xml:space="preserve"> by simply breaking down what it </w:t>
-      </w:r>
-      <w:r>
-        <w:rPr>
-          <w:sz w:val="32"/>
-          <w:szCs w:val="32"/>
-        </w:rPr>
-        <w:t>means;</w:t>
-      </w:r>
-      <w:r>
-        <w:rPr>
-          <w:sz w:val="32"/>
-          <w:szCs w:val="32"/>
-        </w:rPr>
-        <w:t xml:space="preserve"> G stands for General audience which means anyone from all ages can enter with no limitations whatsoever.</w:t>
-      </w:r>
-    </w:p>
-    <w:p>
-      <w:pPr>
-        <w:rPr>
-          <w:sz w:val="32"/>
-          <w:szCs w:val="32"/>
-        </w:rPr>
-      </w:pPr>
-    </w:p>
-    <w:p>
-      <w:pPr>
-        <w:rPr>
-          <w:sz w:val="32"/>
-          <w:szCs w:val="32"/>
-        </w:rPr>
-      </w:pPr>
-      <w:r>
-        <w:rPr>
-          <w:sz w:val="32"/>
-          <w:szCs w:val="32"/>
-        </w:rPr>
-        <w:t xml:space="preserve">Animation was a bit surprising for me to jump over other features like action, thriller, drama and even comedy but when numbers don't lie and it can be explained by the </w:t>
-      </w:r>
-      <w:r>
-        <w:rPr>
-          <w:sz w:val="32"/>
-          <w:szCs w:val="32"/>
-        </w:rPr>
-        <w:t>revolutionary</w:t>
-      </w:r>
-      <w:r>
-        <w:rPr>
-          <w:sz w:val="32"/>
-          <w:szCs w:val="32"/>
-        </w:rPr>
-        <w:t xml:space="preserve"> studios built to make these movies by big names like Steve Jobs. Also it targets young audience that can be very pressing.</w:t>
+        <w:t>MPPA rating G can be explained by simply breaking down what it means; G stands for General audience which means anyone from all ages can enter with no limitations whatsoever.</w:t>
+      </w:r>
+    </w:p>
+    <w:p>
+      <w:pPr>
+        <w:rPr>
+          <w:sz w:val="32"/>
+          <w:szCs w:val="32"/>
+        </w:rPr>
+      </w:pPr>
+    </w:p>
+    <w:p>
+      <w:pPr>
+        <w:rPr>
+          <w:sz w:val="32"/>
+          <w:szCs w:val="32"/>
+        </w:rPr>
+      </w:pPr>
+      <w:r>
+        <w:rPr>
+          <w:sz w:val="32"/>
+          <w:szCs w:val="32"/>
+        </w:rPr>
+        <w:t>Animation was a bit surprising for me to jump over other features like action, thriller, drama and even comedy but when numbers don't lie and it can be explained by the revolutionary studios built to make these movies by big names like Steve Jobs. Also it targets young audience that can be very pressing.</w:t>
       </w:r>
     </w:p>
     <w:sectPr>
       <w:pgSz w:w="12240" w:h="15840"/>
       <w:pgMar w:top="1440" w:right="1440" w:bottom="1440" w:left="1440" w:header="720" w:footer="720" w:gutter="0"/>
-      <w:pgBorders w:offsetFrom="page">
+      <w:pgBorders w:display="notFirstPage" w:offsetFrom="page">
         <w:top w:val="single" w:sz="4" w:space="24" w:color="auto"/>
         <w:left w:val="single" w:sz="4" w:space="24" w:color="auto"/>
         <w:bottom w:val="single" w:sz="4" w:space="24" w:color="auto"/>
         <w:right w:val="single" w:sz="4" w:space="24" w:color="auto"/>
       </w:pgBorders>
+      <w:pgNumType w:start="0"/>
       <w:cols w:space="720"/>
+      <w:titlePg/>
       <w:docGrid w:linePitch="360"/>
     </w:sectPr>
   </w:body>
@@ -3095,8 +3247,8 @@
 </file>
 
 <file path=word/numbering.xml><?xml version="1.0" encoding="utf-8"?>
-<w:numbering xmlns:wpc="http://schemas.microsoft.com/office/word/2010/wordprocessingCanvas" xmlns:mc="http://schemas.openxmlformats.org/markup-compatibility/2006" xmlns:o="urn:schemas-microsoft-com:office:office" xmlns:r="http://schemas.openxmlformats.org/officeDocument/2006/relationships" xmlns:m="http://schemas.openxmlformats.org/officeDocument/2006/math" xmlns:v="urn:schemas-microsoft-com:vml" xmlns:wp14="http://schemas.microsoft.com/office/word/2010/wordprocessingDrawing" xmlns:wp="http://schemas.openxmlformats.org/drawingml/2006/wordprocessingDrawing" xmlns:w10="urn:schemas-microsoft-com:office:word" xmlns:w="http://schemas.openxmlformats.org/wordprocessingml/2006/main" xmlns:w14="http://schemas.microsoft.com/office/word/2010/wordml" xmlns:wpg="http://schemas.microsoft.com/office/word/2010/wordprocessingGroup" xmlns:wpi="http://schemas.microsoft.com/office/word/2010/wordprocessingInk" xmlns:wne="http://schemas.microsoft.com/office/word/2006/wordml" xmlns:wps="http://schemas.microsoft.com/office/word/2010/wordprocessingShape" mc:Ignorable="w14 wp14">
-  <w:abstractNum w:abstractNumId="0">
+<w:numbering xmlns:wpc="http://schemas.microsoft.com/office/word/2010/wordprocessingCanvas" xmlns:cx="http://schemas.microsoft.com/office/drawing/2014/chartex" xmlns:cx1="http://schemas.microsoft.com/office/drawing/2015/9/8/chartex" xmlns:cx2="http://schemas.microsoft.com/office/drawing/2015/10/21/chartex" xmlns:cx3="http://schemas.microsoft.com/office/drawing/2016/5/9/chartex" xmlns:cx4="http://schemas.microsoft.com/office/drawing/2016/5/10/chartex" xmlns:cx5="http://schemas.microsoft.com/office/drawing/2016/5/11/chartex" xmlns:cx6="http://schemas.microsoft.com/office/drawing/2016/5/12/chartex" xmlns:cx7="http://schemas.microsoft.com/office/drawing/2016/5/13/chartex" xmlns:cx8="http://schemas.microsoft.com/office/drawing/2016/5/14/chartex" xmlns:mc="http://schemas.openxmlformats.org/markup-compatibility/2006" xmlns:aink="http://schemas.microsoft.com/office/drawing/2016/ink" xmlns:am3d="http://schemas.microsoft.com/office/drawing/2017/model3d" xmlns:o="urn:schemas-microsoft-com:office:office" xmlns:r="http://schemas.openxmlformats.org/officeDocument/2006/relationships" xmlns:m="http://schemas.openxmlformats.org/officeDocument/2006/math" xmlns:v="urn:schemas-microsoft-com:vml" xmlns:wp14="http://schemas.microsoft.com/office/word/2010/wordprocessingDrawing" xmlns:wp="http://schemas.openxmlformats.org/drawingml/2006/wordprocessingDrawing" xmlns:w10="urn:schemas-microsoft-com:office:word" xmlns:w="http://schemas.openxmlformats.org/wordprocessingml/2006/main" xmlns:w14="http://schemas.microsoft.com/office/word/2010/wordml" xmlns:w15="http://schemas.microsoft.com/office/word/2012/wordml" xmlns:w16cex="http://schemas.microsoft.com/office/word/2018/wordml/cex" xmlns:w16cid="http://schemas.microsoft.com/office/word/2016/wordml/cid" xmlns:w16="http://schemas.microsoft.com/office/word/2018/wordml" xmlns:w16sdtdh="http://schemas.microsoft.com/office/word/2020/wordml/sdtdatahash" xmlns:w16se="http://schemas.microsoft.com/office/word/2015/wordml/symex" xmlns:wpg="http://schemas.microsoft.com/office/word/2010/wordprocessingGroup" xmlns:wpi="http://schemas.microsoft.com/office/word/2010/wordprocessingInk" xmlns:wne="http://schemas.microsoft.com/office/word/2006/wordml" xmlns:wps="http://schemas.microsoft.com/office/word/2010/wordprocessingShape" mc:Ignorable="w14 w15 w16se w16cid w16 w16cex w16sdtdh wp14">
+  <w:abstractNum w:abstractNumId="0" w15:restartNumberingAfterBreak="0">
     <w:nsid w:val="005B5FD2"/>
     <w:multiLevelType w:val="hybridMultilevel"/>
     <w:tmpl w:val="8BD04130"/>
@@ -3209,7 +3361,7 @@
       </w:rPr>
     </w:lvl>
   </w:abstractNum>
-  <w:abstractNum w:abstractNumId="1">
+  <w:abstractNum w:abstractNumId="1" w15:restartNumberingAfterBreak="0">
     <w:nsid w:val="3CF3786A"/>
     <w:multiLevelType w:val="hybridMultilevel"/>
     <w:tmpl w:val="914EC3C2"/>
@@ -3322,7 +3474,7 @@
       </w:rPr>
     </w:lvl>
   </w:abstractNum>
-  <w:abstractNum w:abstractNumId="2">
+  <w:abstractNum w:abstractNumId="2" w15:restartNumberingAfterBreak="0">
     <w:nsid w:val="533C5DA9"/>
     <w:multiLevelType w:val="hybridMultilevel"/>
     <w:tmpl w:val="2E20E4C4"/>
@@ -3435,7 +3587,7 @@
       </w:rPr>
     </w:lvl>
   </w:abstractNum>
-  <w:abstractNum w:abstractNumId="3">
+  <w:abstractNum w:abstractNumId="3" w15:restartNumberingAfterBreak="0">
     <w:nsid w:val="59DA574C"/>
     <w:multiLevelType w:val="hybridMultilevel"/>
     <w:tmpl w:val="AFA6E040"/>
@@ -3525,7 +3677,7 @@
       </w:pPr>
     </w:lvl>
   </w:abstractNum>
-  <w:abstractNum w:abstractNumId="4">
+  <w:abstractNum w:abstractNumId="4" w15:restartNumberingAfterBreak="0">
     <w:nsid w:val="6345189B"/>
     <w:multiLevelType w:val="hybridMultilevel"/>
     <w:tmpl w:val="2F2633C6"/>
@@ -3551,7 +3703,7 @@
         <w:ind w:left="1440" w:hanging="360"/>
       </w:pPr>
     </w:lvl>
-    <w:lvl w:ilvl="2" w:tplc="0409001B" w:tentative="1">
+    <w:lvl w:ilvl="2" w:tplc="0409001B">
       <w:start w:val="1"/>
       <w:numFmt w:val="lowerRoman"/>
       <w:lvlText w:val="%3."/>
@@ -3615,7 +3767,7 @@
       </w:pPr>
     </w:lvl>
   </w:abstractNum>
-  <w:abstractNum w:abstractNumId="5">
+  <w:abstractNum w:abstractNumId="5" w15:restartNumberingAfterBreak="0">
     <w:nsid w:val="79A45E26"/>
     <w:multiLevelType w:val="hybridMultilevel"/>
     <w:tmpl w:val="3D48801A"/>
@@ -3728,29 +3880,29 @@
       </w:rPr>
     </w:lvl>
   </w:abstractNum>
-  <w:num w:numId="1">
+  <w:num w:numId="1" w16cid:durableId="775058798">
     <w:abstractNumId w:val="2"/>
   </w:num>
-  <w:num w:numId="2">
+  <w:num w:numId="2" w16cid:durableId="1566839078">
     <w:abstractNumId w:val="4"/>
   </w:num>
-  <w:num w:numId="3">
+  <w:num w:numId="3" w16cid:durableId="1116756177">
     <w:abstractNumId w:val="3"/>
   </w:num>
-  <w:num w:numId="4">
+  <w:num w:numId="4" w16cid:durableId="678315901">
     <w:abstractNumId w:val="1"/>
   </w:num>
-  <w:num w:numId="5">
+  <w:num w:numId="5" w16cid:durableId="1477380224">
     <w:abstractNumId w:val="0"/>
   </w:num>
-  <w:num w:numId="6">
+  <w:num w:numId="6" w16cid:durableId="1633711782">
     <w:abstractNumId w:val="5"/>
   </w:num>
 </w:numbering>
 </file>
 
 <file path=word/styles.xml><?xml version="1.0" encoding="utf-8"?>
-<w:styles xmlns:mc="http://schemas.openxmlformats.org/markup-compatibility/2006" xmlns:r="http://schemas.openxmlformats.org/officeDocument/2006/relationships" xmlns:w="http://schemas.openxmlformats.org/wordprocessingml/2006/main" xmlns:w14="http://schemas.microsoft.com/office/word/2010/wordml" mc:Ignorable="w14">
+<w:styles xmlns:mc="http://schemas.openxmlformats.org/markup-compatibility/2006" xmlns:r="http://schemas.openxmlformats.org/officeDocument/2006/relationships" xmlns:w="http://schemas.openxmlformats.org/wordprocessingml/2006/main" xmlns:w14="http://schemas.microsoft.com/office/word/2010/wordml" xmlns:w15="http://schemas.microsoft.com/office/word/2012/wordml" xmlns:w16cex="http://schemas.microsoft.com/office/word/2018/wordml/cex" xmlns:w16cid="http://schemas.microsoft.com/office/word/2016/wordml/cid" xmlns:w16="http://schemas.microsoft.com/office/word/2018/wordml" xmlns:w16sdtdh="http://schemas.microsoft.com/office/word/2020/wordml/sdtdatahash" xmlns:w16se="http://schemas.microsoft.com/office/word/2015/wordml/symex" mc:Ignorable="w14 w15 w16se w16cid w16 w16cex w16sdtdh">
   <w:docDefaults>
     <w:rPrDefault>
       <w:rPr>
@@ -3766,148 +3918,388 @@
       </w:pPr>
     </w:pPrDefault>
   </w:docDefaults>
-  <w:latentStyles w:defLockedState="0" w:defUIPriority="99" w:defSemiHidden="1" w:defUnhideWhenUsed="1" w:defQFormat="0" w:count="267">
-    <w:lsdException w:name="Normal" w:semiHidden="0" w:uiPriority="0" w:unhideWhenUsed="0" w:qFormat="1"/>
-    <w:lsdException w:name="heading 1" w:semiHidden="0" w:uiPriority="9" w:unhideWhenUsed="0" w:qFormat="1"/>
-    <w:lsdException w:name="heading 2" w:uiPriority="9" w:qFormat="1"/>
-    <w:lsdException w:name="heading 3" w:uiPriority="9" w:qFormat="1"/>
-    <w:lsdException w:name="heading 4" w:uiPriority="9" w:qFormat="1"/>
-    <w:lsdException w:name="heading 5" w:uiPriority="9" w:qFormat="1"/>
-    <w:lsdException w:name="heading 6" w:uiPriority="9" w:qFormat="1"/>
-    <w:lsdException w:name="heading 7" w:uiPriority="9" w:qFormat="1"/>
-    <w:lsdException w:name="heading 8" w:uiPriority="9" w:qFormat="1"/>
-    <w:lsdException w:name="heading 9" w:uiPriority="9" w:qFormat="1"/>
-    <w:lsdException w:name="toc 1" w:uiPriority="39"/>
-    <w:lsdException w:name="toc 2" w:uiPriority="39"/>
-    <w:lsdException w:name="toc 3" w:uiPriority="39"/>
-    <w:lsdException w:name="toc 4" w:uiPriority="39"/>
-    <w:lsdException w:name="toc 5" w:uiPriority="39"/>
-    <w:lsdException w:name="toc 6" w:uiPriority="39"/>
-    <w:lsdException w:name="toc 7" w:uiPriority="39"/>
-    <w:lsdException w:name="toc 8" w:uiPriority="39"/>
-    <w:lsdException w:name="toc 9" w:uiPriority="39"/>
-    <w:lsdException w:name="caption" w:uiPriority="35" w:qFormat="1"/>
-    <w:lsdException w:name="Title" w:semiHidden="0" w:uiPriority="10" w:unhideWhenUsed="0" w:qFormat="1"/>
-    <w:lsdException w:name="Default Paragraph Font" w:uiPriority="1"/>
-    <w:lsdException w:name="Subtitle" w:semiHidden="0" w:uiPriority="11" w:unhideWhenUsed="0" w:qFormat="1"/>
-    <w:lsdException w:name="Strong" w:semiHidden="0" w:uiPriority="22" w:unhideWhenUsed="0" w:qFormat="1"/>
-    <w:lsdException w:name="Emphasis" w:semiHidden="0" w:uiPriority="20" w:unhideWhenUsed="0" w:qFormat="1"/>
-    <w:lsdException w:name="Table Grid" w:semiHidden="0" w:uiPriority="59" w:unhideWhenUsed="0"/>
-    <w:lsdException w:name="Placeholder Text" w:unhideWhenUsed="0"/>
-    <w:lsdException w:name="No Spacing" w:semiHidden="0" w:uiPriority="1" w:unhideWhenUsed="0" w:qFormat="1"/>
-    <w:lsdException w:name="Light Shading" w:semiHidden="0" w:uiPriority="60" w:unhideWhenUsed="0"/>
-    <w:lsdException w:name="Light List" w:semiHidden="0" w:uiPriority="61" w:unhideWhenUsed="0"/>
-    <w:lsdException w:name="Light Grid" w:semiHidden="0" w:uiPriority="62" w:unhideWhenUsed="0"/>
-    <w:lsdException w:name="Medium Shading 1" w:semiHidden="0" w:uiPriority="63" w:unhideWhenUsed="0"/>
-    <w:lsdException w:name="Medium Shading 2" w:semiHidden="0" w:uiPriority="64" w:unhideWhenUsed="0"/>
-    <w:lsdException w:name="Medium List 1" w:semiHidden="0" w:uiPriority="65" w:unhideWhenUsed="0"/>
-    <w:lsdException w:name="Medium List 2" w:semiHidden="0" w:uiPriority="66" w:unhideWhenUsed="0"/>
-    <w:lsdException w:name="Medium Grid 1" w:semiHidden="0" w:uiPriority="67" w:unhideWhenUsed="0"/>
-    <w:lsdException w:name="Medium Grid 2" w:semiHidden="0" w:uiPriority="68" w:unhideWhenUsed="0"/>
-    <w:lsdException w:name="Medium Grid 3" w:semiHidden="0" w:uiPriority="69" w:unhideWhenUsed="0"/>
-    <w:lsdException w:name="Dark List" w:semiHidden="0" w:uiPriority="70" w:unhideWhenUsed="0"/>
-    <w:lsdException w:name="Colorful Shading" w:semiHidden="0" w:uiPriority="71" w:unhideWhenUsed="0"/>
-    <w:lsdException w:name="Colorful List" w:semiHidden="0" w:uiPriority="72" w:unhideWhenUsed="0"/>
-    <w:lsdException w:name="Colorful Grid" w:semiHidden="0" w:uiPriority="73" w:unhideWhenUsed="0"/>
-    <w:lsdException w:name="Light Shading Accent 1" w:semiHidden="0" w:uiPriority="60" w:unhideWhenUsed="0"/>
-    <w:lsdException w:name="Light List Accent 1" w:semiHidden="0" w:uiPriority="61" w:unhideWhenUsed="0"/>
-    <w:lsdException w:name="Light Grid Accent 1" w:semiHidden="0" w:uiPriority="62" w:unhideWhenUsed="0"/>
-    <w:lsdException w:name="Medium Shading 1 Accent 1" w:semiHidden="0" w:uiPriority="63" w:unhideWhenUsed="0"/>
-    <w:lsdException w:name="Medium Shading 2 Accent 1" w:semiHidden="0" w:uiPriority="64" w:unhideWhenUsed="0"/>
-    <w:lsdException w:name="Medium List 1 Accent 1" w:semiHidden="0" w:uiPriority="65" w:unhideWhenUsed="0"/>
-    <w:lsdException w:name="Revision" w:unhideWhenUsed="0"/>
-    <w:lsdException w:name="List Paragraph" w:semiHidden="0" w:uiPriority="34" w:unhideWhenUsed="0" w:qFormat="1"/>
-    <w:lsdException w:name="Quote" w:semiHidden="0" w:uiPriority="29" w:unhideWhenUsed="0" w:qFormat="1"/>
-    <w:lsdException w:name="Intense Quote" w:semiHidden="0" w:uiPriority="30" w:unhideWhenUsed="0" w:qFormat="1"/>
-    <w:lsdException w:name="Medium List 2 Accent 1" w:semiHidden="0" w:uiPriority="66" w:unhideWhenUsed="0"/>
-    <w:lsdException w:name="Medium Grid 1 Accent 1" w:semiHidden="0" w:uiPriority="67" w:unhideWhenUsed="0"/>
-    <w:lsdException w:name="Medium Grid 2 Accent 1" w:semiHidden="0" w:uiPriority="68" w:unhideWhenUsed="0"/>
-    <w:lsdException w:name="Medium Grid 3 Accent 1" w:semiHidden="0" w:uiPriority="69" w:unhideWhenUsed="0"/>
-    <w:lsdException w:name="Dark List Accent 1" w:semiHidden="0" w:uiPriority="70" w:unhideWhenUsed="0"/>
-    <w:lsdException w:name="Colorful Shading Accent 1" w:semiHidden="0" w:uiPriority="71" w:unhideWhenUsed="0"/>
-    <w:lsdException w:name="Colorful List Accent 1" w:semiHidden="0" w:uiPriority="72" w:unhideWhenUsed="0"/>
-    <w:lsdException w:name="Colorful Grid Accent 1" w:semiHidden="0" w:uiPriority="73" w:unhideWhenUsed="0"/>
-    <w:lsdException w:name="Light Shading Accent 2" w:semiHidden="0" w:uiPriority="60" w:unhideWhenUsed="0"/>
-    <w:lsdException w:name="Light List Accent 2" w:semiHidden="0" w:uiPriority="61" w:unhideWhenUsed="0"/>
-    <w:lsdException w:name="Light Grid Accent 2" w:semiHidden="0" w:uiPriority="62" w:unhideWhenUsed="0"/>
-    <w:lsdException w:name="Medium Shading 1 Accent 2" w:semiHidden="0" w:uiPriority="63" w:unhideWhenUsed="0"/>
-    <w:lsdException w:name="Medium Shading 2 Accent 2" w:semiHidden="0" w:uiPriority="64" w:unhideWhenUsed="0"/>
-    <w:lsdException w:name="Medium List 1 Accent 2" w:semiHidden="0" w:uiPriority="65" w:unhideWhenUsed="0"/>
-    <w:lsdException w:name="Medium List 2 Accent 2" w:semiHidden="0" w:uiPriority="66" w:unhideWhenUsed="0"/>
-    <w:lsdException w:name="Medium Grid 1 Accent 2" w:semiHidden="0" w:uiPriority="67" w:unhideWhenUsed="0"/>
-    <w:lsdException w:name="Medium Grid 2 Accent 2" w:semiHidden="0" w:uiPriority="68" w:unhideWhenUsed="0"/>
-    <w:lsdException w:name="Medium Grid 3 Accent 2" w:semiHidden="0" w:uiPriority="69" w:unhideWhenUsed="0"/>
-    <w:lsdException w:name="Dark List Accent 2" w:semiHidden="0" w:uiPriority="70" w:unhideWhenUsed="0"/>
-    <w:lsdException w:name="Colorful Shading Accent 2" w:semiHidden="0" w:uiPriority="71" w:unhideWhenUsed="0"/>
-    <w:lsdException w:name="Colorful List Accent 2" w:semiHidden="0" w:uiPriority="72" w:unhideWhenUsed="0"/>
-    <w:lsdException w:name="Colorful Grid Accent 2" w:semiHidden="0" w:uiPriority="73" w:unhideWhenUsed="0"/>
-    <w:lsdException w:name="Light Shading Accent 3" w:semiHidden="0" w:uiPriority="60" w:unhideWhenUsed="0"/>
-    <w:lsdException w:name="Light List Accent 3" w:semiHidden="0" w:uiPriority="61" w:unhideWhenUsed="0"/>
-    <w:lsdException w:name="Light Grid Accent 3" w:semiHidden="0" w:uiPriority="62" w:unhideWhenUsed="0"/>
-    <w:lsdException w:name="Medium Shading 1 Accent 3" w:semiHidden="0" w:uiPriority="63" w:unhideWhenUsed="0"/>
-    <w:lsdException w:name="Medium Shading 2 Accent 3" w:semiHidden="0" w:uiPriority="64" w:unhideWhenUsed="0"/>
-    <w:lsdException w:name="Medium List 1 Accent 3" w:semiHidden="0" w:uiPriority="65" w:unhideWhenUsed="0"/>
-    <w:lsdException w:name="Medium List 2 Accent 3" w:semiHidden="0" w:uiPriority="66" w:unhideWhenUsed="0"/>
-    <w:lsdException w:name="Medium Grid 1 Accent 3" w:semiHidden="0" w:uiPriority="67" w:unhideWhenUsed="0"/>
-    <w:lsdException w:name="Medium Grid 2 Accent 3" w:semiHidden="0" w:uiPriority="68" w:unhideWhenUsed="0"/>
-    <w:lsdException w:name="Medium Grid 3 Accent 3" w:semiHidden="0" w:uiPriority="69" w:unhideWhenUsed="0"/>
-    <w:lsdException w:name="Dark List Accent 3" w:semiHidden="0" w:uiPriority="70" w:unhideWhenUsed="0"/>
-    <w:lsdException w:name="Colorful Shading Accent 3" w:semiHidden="0" w:uiPriority="71" w:unhideWhenUsed="0"/>
-    <w:lsdException w:name="Colorful List Accent 3" w:semiHidden="0" w:uiPriority="72" w:unhideWhenUsed="0"/>
-    <w:lsdException w:name="Colorful Grid Accent 3" w:semiHidden="0" w:uiPriority="73" w:unhideWhenUsed="0"/>
-    <w:lsdException w:name="Light Shading Accent 4" w:semiHidden="0" w:uiPriority="60" w:unhideWhenUsed="0"/>
-    <w:lsdException w:name="Light List Accent 4" w:semiHidden="0" w:uiPriority="61" w:unhideWhenUsed="0"/>
-    <w:lsdException w:name="Light Grid Accent 4" w:semiHidden="0" w:uiPriority="62" w:unhideWhenUsed="0"/>
-    <w:lsdException w:name="Medium Shading 1 Accent 4" w:semiHidden="0" w:uiPriority="63" w:unhideWhenUsed="0"/>
-    <w:lsdException w:name="Medium Shading 2 Accent 4" w:semiHidden="0" w:uiPriority="64" w:unhideWhenUsed="0"/>
-    <w:lsdException w:name="Medium List 1 Accent 4" w:semiHidden="0" w:uiPriority="65" w:unhideWhenUsed="0"/>
-    <w:lsdException w:name="Medium List 2 Accent 4" w:semiHidden="0" w:uiPriority="66" w:unhideWhenUsed="0"/>
-    <w:lsdException w:name="Medium Grid 1 Accent 4" w:semiHidden="0" w:uiPriority="67" w:unhideWhenUsed="0"/>
-    <w:lsdException w:name="Medium Grid 2 Accent 4" w:semiHidden="0" w:uiPriority="68" w:unhideWhenUsed="0"/>
-    <w:lsdException w:name="Medium Grid 3 Accent 4" w:semiHidden="0" w:uiPriority="69" w:unhideWhenUsed="0"/>
-    <w:lsdException w:name="Dark List Accent 4" w:semiHidden="0" w:uiPriority="70" w:unhideWhenUsed="0"/>
-    <w:lsdException w:name="Colorful Shading Accent 4" w:semiHidden="0" w:uiPriority="71" w:unhideWhenUsed="0"/>
-    <w:lsdException w:name="Colorful List Accent 4" w:semiHidden="0" w:uiPriority="72" w:unhideWhenUsed="0"/>
-    <w:lsdException w:name="Colorful Grid Accent 4" w:semiHidden="0" w:uiPriority="73" w:unhideWhenUsed="0"/>
-    <w:lsdException w:name="Light Shading Accent 5" w:semiHidden="0" w:uiPriority="60" w:unhideWhenUsed="0"/>
-    <w:lsdException w:name="Light List Accent 5" w:semiHidden="0" w:uiPriority="61" w:unhideWhenUsed="0"/>
-    <w:lsdException w:name="Light Grid Accent 5" w:semiHidden="0" w:uiPriority="62" w:unhideWhenUsed="0"/>
-    <w:lsdException w:name="Medium Shading 1 Accent 5" w:semiHidden="0" w:uiPriority="63" w:unhideWhenUsed="0"/>
-    <w:lsdException w:name="Medium Shading 2 Accent 5" w:semiHidden="0" w:uiPriority="64" w:unhideWhenUsed="0"/>
-    <w:lsdException w:name="Medium List 1 Accent 5" w:semiHidden="0" w:uiPriority="65" w:unhideWhenUsed="0"/>
-    <w:lsdException w:name="Medium List 2 Accent 5" w:semiHidden="0" w:uiPriority="66" w:unhideWhenUsed="0"/>
-    <w:lsdException w:name="Medium Grid 1 Accent 5" w:semiHidden="0" w:uiPriority="67" w:unhideWhenUsed="0"/>
-    <w:lsdException w:name="Medium Grid 2 Accent 5" w:semiHidden="0" w:uiPriority="68" w:unhideWhenUsed="0"/>
-    <w:lsdException w:name="Medium Grid 3 Accent 5" w:semiHidden="0" w:uiPriority="69" w:unhideWhenUsed="0"/>
-    <w:lsdException w:name="Dark List Accent 5" w:semiHidden="0" w:uiPriority="70" w:unhideWhenUsed="0"/>
-    <w:lsdException w:name="Colorful Shading Accent 5" w:semiHidden="0" w:uiPriority="71" w:unhideWhenUsed="0"/>
-    <w:lsdException w:name="Colorful List Accent 5" w:semiHidden="0" w:uiPriority="72" w:unhideWhenUsed="0"/>
-    <w:lsdException w:name="Colorful Grid Accent 5" w:semiHidden="0" w:uiPriority="73" w:unhideWhenUsed="0"/>
-    <w:lsdException w:name="Light Shading Accent 6" w:semiHidden="0" w:uiPriority="60" w:unhideWhenUsed="0"/>
-    <w:lsdException w:name="Light List Accent 6" w:semiHidden="0" w:uiPriority="61" w:unhideWhenUsed="0"/>
-    <w:lsdException w:name="Light Grid Accent 6" w:semiHidden="0" w:uiPriority="62" w:unhideWhenUsed="0"/>
-    <w:lsdException w:name="Medium Shading 1 Accent 6" w:semiHidden="0" w:uiPriority="63" w:unhideWhenUsed="0"/>
-    <w:lsdException w:name="Medium Shading 2 Accent 6" w:semiHidden="0" w:uiPriority="64" w:unhideWhenUsed="0"/>
-    <w:lsdException w:name="Medium List 1 Accent 6" w:semiHidden="0" w:uiPriority="65" w:unhideWhenUsed="0"/>
-    <w:lsdException w:name="Medium List 2 Accent 6" w:semiHidden="0" w:uiPriority="66" w:unhideWhenUsed="0"/>
-    <w:lsdException w:name="Medium Grid 1 Accent 6" w:semiHidden="0" w:uiPriority="67" w:unhideWhenUsed="0"/>
-    <w:lsdException w:name="Medium Grid 2 Accent 6" w:semiHidden="0" w:uiPriority="68" w:unhideWhenUsed="0"/>
-    <w:lsdException w:name="Medium Grid 3 Accent 6" w:semiHidden="0" w:uiPriority="69" w:unhideWhenUsed="0"/>
-    <w:lsdException w:name="Dark List Accent 6" w:semiHidden="0" w:uiPriority="70" w:unhideWhenUsed="0"/>
-    <w:lsdException w:name="Colorful Shading Accent 6" w:semiHidden="0" w:uiPriority="71" w:unhideWhenUsed="0"/>
-    <w:lsdException w:name="Colorful List Accent 6" w:semiHidden="0" w:uiPriority="72" w:unhideWhenUsed="0"/>
-    <w:lsdException w:name="Colorful Grid Accent 6" w:semiHidden="0" w:uiPriority="73" w:unhideWhenUsed="0"/>
-    <w:lsdException w:name="Subtle Emphasis" w:semiHidden="0" w:uiPriority="19" w:unhideWhenUsed="0" w:qFormat="1"/>
-    <w:lsdException w:name="Intense Emphasis" w:semiHidden="0" w:uiPriority="21" w:unhideWhenUsed="0" w:qFormat="1"/>
-    <w:lsdException w:name="Subtle Reference" w:semiHidden="0" w:uiPriority="31" w:unhideWhenUsed="0" w:qFormat="1"/>
-    <w:lsdException w:name="Intense Reference" w:semiHidden="0" w:uiPriority="32" w:unhideWhenUsed="0" w:qFormat="1"/>
-    <w:lsdException w:name="Book Title" w:semiHidden="0" w:uiPriority="33" w:unhideWhenUsed="0" w:qFormat="1"/>
-    <w:lsdException w:name="Bibliography" w:uiPriority="37"/>
-    <w:lsdException w:name="TOC Heading" w:uiPriority="39" w:qFormat="1"/>
+  <w:latentStyles w:defLockedState="0" w:defUIPriority="99" w:defSemiHidden="0" w:defUnhideWhenUsed="0" w:defQFormat="0" w:count="376">
+    <w:lsdException w:name="Normal" w:uiPriority="0" w:qFormat="1"/>
+    <w:lsdException w:name="heading 1" w:uiPriority="9" w:qFormat="1"/>
+    <w:lsdException w:name="heading 2" w:semiHidden="1" w:uiPriority="9" w:unhideWhenUsed="1" w:qFormat="1"/>
+    <w:lsdException w:name="heading 3" w:semiHidden="1" w:uiPriority="9" w:unhideWhenUsed="1" w:qFormat="1"/>
+    <w:lsdException w:name="heading 4" w:semiHidden="1" w:uiPriority="9" w:unhideWhenUsed="1" w:qFormat="1"/>
+    <w:lsdException w:name="heading 5" w:semiHidden="1" w:uiPriority="9" w:unhideWhenUsed="1" w:qFormat="1"/>
+    <w:lsdException w:name="heading 6" w:semiHidden="1" w:uiPriority="9" w:unhideWhenUsed="1" w:qFormat="1"/>
+    <w:lsdException w:name="heading 7" w:semiHidden="1" w:uiPriority="9" w:unhideWhenUsed="1" w:qFormat="1"/>
+    <w:lsdException w:name="heading 8" w:semiHidden="1" w:uiPriority="9" w:unhideWhenUsed="1" w:qFormat="1"/>
+    <w:lsdException w:name="heading 9" w:semiHidden="1" w:uiPriority="9" w:unhideWhenUsed="1" w:qFormat="1"/>
+    <w:lsdException w:name="index 1" w:semiHidden="1" w:unhideWhenUsed="1"/>
+    <w:lsdException w:name="index 2" w:semiHidden="1" w:unhideWhenUsed="1"/>
+    <w:lsdException w:name="index 3" w:semiHidden="1" w:unhideWhenUsed="1"/>
+    <w:lsdException w:name="index 4" w:semiHidden="1" w:unhideWhenUsed="1"/>
+    <w:lsdException w:name="index 5" w:semiHidden="1" w:unhideWhenUsed="1"/>
+    <w:lsdException w:name="index 6" w:semiHidden="1" w:unhideWhenUsed="1"/>
+    <w:lsdException w:name="index 7" w:semiHidden="1" w:unhideWhenUsed="1"/>
+    <w:lsdException w:name="index 8" w:semiHidden="1" w:unhideWhenUsed="1"/>
+    <w:lsdException w:name="index 9" w:semiHidden="1" w:unhideWhenUsed="1"/>
+    <w:lsdException w:name="toc 1" w:semiHidden="1" w:uiPriority="39" w:unhideWhenUsed="1"/>
+    <w:lsdException w:name="toc 2" w:semiHidden="1" w:uiPriority="39" w:unhideWhenUsed="1"/>
+    <w:lsdException w:name="toc 3" w:semiHidden="1" w:uiPriority="39" w:unhideWhenUsed="1"/>
+    <w:lsdException w:name="toc 4" w:semiHidden="1" w:uiPriority="39" w:unhideWhenUsed="1"/>
+    <w:lsdException w:name="toc 5" w:semiHidden="1" w:uiPriority="39" w:unhideWhenUsed="1"/>
+    <w:lsdException w:name="toc 6" w:semiHidden="1" w:uiPriority="39" w:unhideWhenUsed="1"/>
+    <w:lsdException w:name="toc 7" w:semiHidden="1" w:uiPriority="39" w:unhideWhenUsed="1"/>
+    <w:lsdException w:name="toc 8" w:semiHidden="1" w:uiPriority="39" w:unhideWhenUsed="1"/>
+    <w:lsdException w:name="toc 9" w:semiHidden="1" w:uiPriority="39" w:unhideWhenUsed="1"/>
+    <w:lsdException w:name="Normal Indent" w:semiHidden="1" w:unhideWhenUsed="1"/>
+    <w:lsdException w:name="footnote text" w:semiHidden="1" w:unhideWhenUsed="1"/>
+    <w:lsdException w:name="annotation text" w:semiHidden="1" w:unhideWhenUsed="1"/>
+    <w:lsdException w:name="header" w:semiHidden="1" w:unhideWhenUsed="1"/>
+    <w:lsdException w:name="footer" w:semiHidden="1" w:unhideWhenUsed="1"/>
+    <w:lsdException w:name="index heading" w:semiHidden="1" w:unhideWhenUsed="1"/>
+    <w:lsdException w:name="caption" w:semiHidden="1" w:uiPriority="35" w:unhideWhenUsed="1" w:qFormat="1"/>
+    <w:lsdException w:name="table of figures" w:semiHidden="1" w:unhideWhenUsed="1"/>
+    <w:lsdException w:name="envelope address" w:semiHidden="1" w:unhideWhenUsed="1"/>
+    <w:lsdException w:name="envelope return" w:semiHidden="1" w:unhideWhenUsed="1"/>
+    <w:lsdException w:name="footnote reference" w:semiHidden="1" w:unhideWhenUsed="1"/>
+    <w:lsdException w:name="annotation reference" w:semiHidden="1" w:unhideWhenUsed="1"/>
+    <w:lsdException w:name="line number" w:semiHidden="1" w:unhideWhenUsed="1"/>
+    <w:lsdException w:name="page number" w:semiHidden="1" w:unhideWhenUsed="1"/>
+    <w:lsdException w:name="endnote reference" w:semiHidden="1" w:unhideWhenUsed="1"/>
+    <w:lsdException w:name="endnote text" w:semiHidden="1" w:unhideWhenUsed="1"/>
+    <w:lsdException w:name="table of authorities" w:semiHidden="1" w:unhideWhenUsed="1"/>
+    <w:lsdException w:name="macro" w:semiHidden="1" w:unhideWhenUsed="1"/>
+    <w:lsdException w:name="toa heading" w:semiHidden="1" w:unhideWhenUsed="1"/>
+    <w:lsdException w:name="List" w:semiHidden="1" w:unhideWhenUsed="1"/>
+    <w:lsdException w:name="List Bullet" w:semiHidden="1" w:unhideWhenUsed="1"/>
+    <w:lsdException w:name="List Number" w:semiHidden="1" w:unhideWhenUsed="1"/>
+    <w:lsdException w:name="List 2" w:semiHidden="1" w:unhideWhenUsed="1"/>
+    <w:lsdException w:name="List 3" w:semiHidden="1" w:unhideWhenUsed="1"/>
+    <w:lsdException w:name="List 4" w:semiHidden="1" w:unhideWhenUsed="1"/>
+    <w:lsdException w:name="List 5" w:semiHidden="1" w:unhideWhenUsed="1"/>
+    <w:lsdException w:name="List Bullet 2" w:semiHidden="1" w:unhideWhenUsed="1"/>
+    <w:lsdException w:name="List Bullet 3" w:semiHidden="1" w:unhideWhenUsed="1"/>
+    <w:lsdException w:name="List Bullet 4" w:semiHidden="1" w:unhideWhenUsed="1"/>
+    <w:lsdException w:name="List Bullet 5" w:semiHidden="1" w:unhideWhenUsed="1"/>
+    <w:lsdException w:name="List Number 2" w:semiHidden="1" w:unhideWhenUsed="1"/>
+    <w:lsdException w:name="List Number 3" w:semiHidden="1" w:unhideWhenUsed="1"/>
+    <w:lsdException w:name="List Number 4" w:semiHidden="1" w:unhideWhenUsed="1"/>
+    <w:lsdException w:name="List Number 5" w:semiHidden="1" w:unhideWhenUsed="1"/>
+    <w:lsdException w:name="Title" w:uiPriority="10" w:qFormat="1"/>
+    <w:lsdException w:name="Closing" w:semiHidden="1" w:unhideWhenUsed="1"/>
+    <w:lsdException w:name="Signature" w:semiHidden="1" w:unhideWhenUsed="1"/>
+    <w:lsdException w:name="Default Paragraph Font" w:semiHidden="1" w:uiPriority="1" w:unhideWhenUsed="1"/>
+    <w:lsdException w:name="Body Text" w:semiHidden="1" w:unhideWhenUsed="1"/>
+    <w:lsdException w:name="Body Text Indent" w:semiHidden="1" w:unhideWhenUsed="1"/>
+    <w:lsdException w:name="List Continue" w:semiHidden="1" w:unhideWhenUsed="1"/>
+    <w:lsdException w:name="List Continue 2" w:semiHidden="1" w:unhideWhenUsed="1"/>
+    <w:lsdException w:name="List Continue 3" w:semiHidden="1" w:unhideWhenUsed="1"/>
+    <w:lsdException w:name="List Continue 4" w:semiHidden="1" w:unhideWhenUsed="1"/>
+    <w:lsdException w:name="List Continue 5" w:semiHidden="1" w:unhideWhenUsed="1"/>
+    <w:lsdException w:name="Message Header" w:semiHidden="1" w:unhideWhenUsed="1"/>
+    <w:lsdException w:name="Subtitle" w:uiPriority="11" w:qFormat="1"/>
+    <w:lsdException w:name="Salutation" w:semiHidden="1" w:unhideWhenUsed="1"/>
+    <w:lsdException w:name="Date" w:semiHidden="1" w:unhideWhenUsed="1"/>
+    <w:lsdException w:name="Body Text First Indent" w:semiHidden="1" w:unhideWhenUsed="1"/>
+    <w:lsdException w:name="Body Text First Indent 2" w:semiHidden="1" w:unhideWhenUsed="1"/>
+    <w:lsdException w:name="Note Heading" w:semiHidden="1" w:unhideWhenUsed="1"/>
+    <w:lsdException w:name="Body Text 2" w:semiHidden="1" w:unhideWhenUsed="1"/>
+    <w:lsdException w:name="Body Text 3" w:semiHidden="1" w:unhideWhenUsed="1"/>
+    <w:lsdException w:name="Body Text Indent 2" w:semiHidden="1" w:unhideWhenUsed="1"/>
+    <w:lsdException w:name="Body Text Indent 3" w:semiHidden="1" w:unhideWhenUsed="1"/>
+    <w:lsdException w:name="Block Text" w:semiHidden="1" w:unhideWhenUsed="1"/>
+    <w:lsdException w:name="Hyperlink" w:semiHidden="1" w:unhideWhenUsed="1"/>
+    <w:lsdException w:name="FollowedHyperlink" w:semiHidden="1" w:unhideWhenUsed="1"/>
+    <w:lsdException w:name="Strong" w:uiPriority="22" w:qFormat="1"/>
+    <w:lsdException w:name="Emphasis" w:uiPriority="20" w:qFormat="1"/>
+    <w:lsdException w:name="Document Map" w:semiHidden="1" w:unhideWhenUsed="1"/>
+    <w:lsdException w:name="Plain Text" w:semiHidden="1" w:unhideWhenUsed="1"/>
+    <w:lsdException w:name="E-mail Signature" w:semiHidden="1" w:unhideWhenUsed="1"/>
+    <w:lsdException w:name="HTML Top of Form" w:semiHidden="1" w:unhideWhenUsed="1"/>
+    <w:lsdException w:name="HTML Bottom of Form" w:semiHidden="1" w:unhideWhenUsed="1"/>
+    <w:lsdException w:name="Normal (Web)" w:semiHidden="1" w:unhideWhenUsed="1"/>
+    <w:lsdException w:name="HTML Acronym" w:semiHidden="1" w:unhideWhenUsed="1"/>
+    <w:lsdException w:name="HTML Address" w:semiHidden="1" w:unhideWhenUsed="1"/>
+    <w:lsdException w:name="HTML Cite" w:semiHidden="1" w:unhideWhenUsed="1"/>
+    <w:lsdException w:name="HTML Code" w:semiHidden="1" w:unhideWhenUsed="1"/>
+    <w:lsdException w:name="HTML Definition" w:semiHidden="1" w:unhideWhenUsed="1"/>
+    <w:lsdException w:name="HTML Keyboard" w:semiHidden="1" w:unhideWhenUsed="1"/>
+    <w:lsdException w:name="HTML Preformatted" w:semiHidden="1" w:unhideWhenUsed="1"/>
+    <w:lsdException w:name="HTML Sample" w:semiHidden="1" w:unhideWhenUsed="1"/>
+    <w:lsdException w:name="HTML Typewriter" w:semiHidden="1" w:unhideWhenUsed="1"/>
+    <w:lsdException w:name="HTML Variable" w:semiHidden="1" w:unhideWhenUsed="1"/>
+    <w:lsdException w:name="Normal Table" w:semiHidden="1" w:unhideWhenUsed="1"/>
+    <w:lsdException w:name="annotation subject" w:semiHidden="1" w:unhideWhenUsed="1"/>
+    <w:lsdException w:name="No List" w:semiHidden="1" w:unhideWhenUsed="1"/>
+    <w:lsdException w:name="Outline List 1" w:semiHidden="1" w:unhideWhenUsed="1"/>
+    <w:lsdException w:name="Outline List 2" w:semiHidden="1" w:unhideWhenUsed="1"/>
+    <w:lsdException w:name="Outline List 3" w:semiHidden="1" w:unhideWhenUsed="1"/>
+    <w:lsdException w:name="Table Simple 1" w:semiHidden="1" w:unhideWhenUsed="1"/>
+    <w:lsdException w:name="Table Simple 2" w:semiHidden="1" w:unhideWhenUsed="1"/>
+    <w:lsdException w:name="Table Simple 3" w:semiHidden="1" w:unhideWhenUsed="1"/>
+    <w:lsdException w:name="Table Classic 1" w:semiHidden="1" w:unhideWhenUsed="1"/>
+    <w:lsdException w:name="Table Classic 2" w:semiHidden="1" w:unhideWhenUsed="1"/>
+    <w:lsdException w:name="Table Classic 3" w:semiHidden="1" w:unhideWhenUsed="1"/>
+    <w:lsdException w:name="Table Classic 4" w:semiHidden="1" w:unhideWhenUsed="1"/>
+    <w:lsdException w:name="Table Colorful 1" w:semiHidden="1" w:unhideWhenUsed="1"/>
+    <w:lsdException w:name="Table Colorful 2" w:semiHidden="1" w:unhideWhenUsed="1"/>
+    <w:lsdException w:name="Table Colorful 3" w:semiHidden="1" w:unhideWhenUsed="1"/>
+    <w:lsdException w:name="Table Columns 1" w:semiHidden="1" w:unhideWhenUsed="1"/>
+    <w:lsdException w:name="Table Columns 2" w:semiHidden="1" w:unhideWhenUsed="1"/>
+    <w:lsdException w:name="Table Columns 3" w:semiHidden="1" w:unhideWhenUsed="1"/>
+    <w:lsdException w:name="Table Columns 4" w:semiHidden="1" w:unhideWhenUsed="1"/>
+    <w:lsdException w:name="Table Columns 5" w:semiHidden="1" w:unhideWhenUsed="1"/>
+    <w:lsdException w:name="Table Grid 1" w:semiHidden="1" w:unhideWhenUsed="1"/>
+    <w:lsdException w:name="Table Grid 2" w:semiHidden="1" w:unhideWhenUsed="1"/>
+    <w:lsdException w:name="Table Grid 3" w:semiHidden="1" w:unhideWhenUsed="1"/>
+    <w:lsdException w:name="Table Grid 4" w:semiHidden="1" w:unhideWhenUsed="1"/>
+    <w:lsdException w:name="Table Grid 5" w:semiHidden="1" w:unhideWhenUsed="1"/>
+    <w:lsdException w:name="Table Grid 6" w:semiHidden="1" w:unhideWhenUsed="1"/>
+    <w:lsdException w:name="Table Grid 7" w:semiHidden="1" w:unhideWhenUsed="1"/>
+    <w:lsdException w:name="Table Grid 8" w:semiHidden="1" w:unhideWhenUsed="1"/>
+    <w:lsdException w:name="Table List 1" w:semiHidden="1" w:unhideWhenUsed="1"/>
+    <w:lsdException w:name="Table List 2" w:semiHidden="1" w:unhideWhenUsed="1"/>
+    <w:lsdException w:name="Table List 3" w:semiHidden="1" w:unhideWhenUsed="1"/>
+    <w:lsdException w:name="Table List 4" w:semiHidden="1" w:unhideWhenUsed="1"/>
+    <w:lsdException w:name="Table List 5" w:semiHidden="1" w:unhideWhenUsed="1"/>
+    <w:lsdException w:name="Table List 6" w:semiHidden="1" w:unhideWhenUsed="1"/>
+    <w:lsdException w:name="Table List 7" w:semiHidden="1" w:unhideWhenUsed="1"/>
+    <w:lsdException w:name="Table List 8" w:semiHidden="1" w:unhideWhenUsed="1"/>
+    <w:lsdException w:name="Table 3D effects 1" w:semiHidden="1" w:unhideWhenUsed="1"/>
+    <w:lsdException w:name="Table 3D effects 2" w:semiHidden="1" w:unhideWhenUsed="1"/>
+    <w:lsdException w:name="Table 3D effects 3" w:semiHidden="1" w:unhideWhenUsed="1"/>
+    <w:lsdException w:name="Table Contemporary" w:semiHidden="1" w:unhideWhenUsed="1"/>
+    <w:lsdException w:name="Table Elegant" w:semiHidden="1" w:unhideWhenUsed="1"/>
+    <w:lsdException w:name="Table Professional" w:semiHidden="1" w:unhideWhenUsed="1"/>
+    <w:lsdException w:name="Table Subtle 1" w:semiHidden="1" w:unhideWhenUsed="1"/>
+    <w:lsdException w:name="Table Subtle 2" w:semiHidden="1" w:unhideWhenUsed="1"/>
+    <w:lsdException w:name="Table Web 1" w:semiHidden="1" w:unhideWhenUsed="1"/>
+    <w:lsdException w:name="Table Web 2" w:semiHidden="1" w:unhideWhenUsed="1"/>
+    <w:lsdException w:name="Table Web 3" w:semiHidden="1" w:unhideWhenUsed="1"/>
+    <w:lsdException w:name="Balloon Text" w:semiHidden="1" w:unhideWhenUsed="1"/>
+    <w:lsdException w:name="Table Grid" w:semiHidden="1" w:uiPriority="59" w:unhideWhenUsed="1"/>
+    <w:lsdException w:name="Table Theme" w:semiHidden="1" w:unhideWhenUsed="1"/>
+    <w:lsdException w:name="Placeholder Text" w:semiHidden="1"/>
+    <w:lsdException w:name="No Spacing" w:uiPriority="1" w:qFormat="1"/>
+    <w:lsdException w:name="Light Shading" w:uiPriority="60"/>
+    <w:lsdException w:name="Light List" w:uiPriority="61"/>
+    <w:lsdException w:name="Light Grid" w:uiPriority="62"/>
+    <w:lsdException w:name="Medium Shading 1" w:uiPriority="63"/>
+    <w:lsdException w:name="Medium Shading 2" w:uiPriority="64"/>
+    <w:lsdException w:name="Medium List 1" w:uiPriority="65"/>
+    <w:lsdException w:name="Medium List 2" w:uiPriority="66"/>
+    <w:lsdException w:name="Medium Grid 1" w:uiPriority="67"/>
+    <w:lsdException w:name="Medium Grid 2" w:uiPriority="68"/>
+    <w:lsdException w:name="Medium Grid 3" w:uiPriority="69"/>
+    <w:lsdException w:name="Dark List" w:uiPriority="70"/>
+    <w:lsdException w:name="Colorful Shading" w:uiPriority="71"/>
+    <w:lsdException w:name="Colorful List" w:uiPriority="72"/>
+    <w:lsdException w:name="Colorful Grid" w:uiPriority="73"/>
+    <w:lsdException w:name="Light Shading Accent 1" w:uiPriority="60"/>
+    <w:lsdException w:name="Light List Accent 1" w:uiPriority="61"/>
+    <w:lsdException w:name="Light Grid Accent 1" w:uiPriority="62"/>
+    <w:lsdException w:name="Medium Shading 1 Accent 1" w:uiPriority="63"/>
+    <w:lsdException w:name="Medium Shading 2 Accent 1" w:uiPriority="64"/>
+    <w:lsdException w:name="Medium List 1 Accent 1" w:uiPriority="65"/>
+    <w:lsdException w:name="Revision" w:semiHidden="1"/>
+    <w:lsdException w:name="List Paragraph" w:uiPriority="34" w:qFormat="1"/>
+    <w:lsdException w:name="Quote" w:uiPriority="29" w:qFormat="1"/>
+    <w:lsdException w:name="Intense Quote" w:uiPriority="30" w:qFormat="1"/>
+    <w:lsdException w:name="Medium List 2 Accent 1" w:uiPriority="66"/>
+    <w:lsdException w:name="Medium Grid 1 Accent 1" w:uiPriority="67"/>
+    <w:lsdException w:name="Medium Grid 2 Accent 1" w:uiPriority="68"/>
+    <w:lsdException w:name="Medium Grid 3 Accent 1" w:uiPriority="69"/>
+    <w:lsdException w:name="Dark List Accent 1" w:uiPriority="70"/>
+    <w:lsdException w:name="Colorful Shading Accent 1" w:uiPriority="71"/>
+    <w:lsdException w:name="Colorful List Accent 1" w:uiPriority="72"/>
+    <w:lsdException w:name="Colorful Grid Accent 1" w:uiPriority="73"/>
+    <w:lsdException w:name="Light Shading Accent 2" w:uiPriority="60"/>
+    <w:lsdException w:name="Light List Accent 2" w:uiPriority="61"/>
+    <w:lsdException w:name="Light Grid Accent 2" w:uiPriority="62"/>
+    <w:lsdException w:name="Medium Shading 1 Accent 2" w:uiPriority="63"/>
+    <w:lsdException w:name="Medium Shading 2 Accent 2" w:uiPriority="64"/>
+    <w:lsdException w:name="Medium List 1 Accent 2" w:uiPriority="65"/>
+    <w:lsdException w:name="Medium List 2 Accent 2" w:uiPriority="66"/>
+    <w:lsdException w:name="Medium Grid 1 Accent 2" w:uiPriority="67"/>
+    <w:lsdException w:name="Medium Grid 2 Accent 2" w:uiPriority="68"/>
+    <w:lsdException w:name="Medium Grid 3 Accent 2" w:uiPriority="69"/>
+    <w:lsdException w:name="Dark List Accent 2" w:uiPriority="70"/>
+    <w:lsdException w:name="Colorful Shading Accent 2" w:uiPriority="71"/>
+    <w:lsdException w:name="Colorful List Accent 2" w:uiPriority="72"/>
+    <w:lsdException w:name="Colorful Grid Accent 2" w:uiPriority="73"/>
+    <w:lsdException w:name="Light Shading Accent 3" w:uiPriority="60"/>
+    <w:lsdException w:name="Light List Accent 3" w:uiPriority="61"/>
+    <w:lsdException w:name="Light Grid Accent 3" w:uiPriority="62"/>
+    <w:lsdException w:name="Medium Shading 1 Accent 3" w:uiPriority="63"/>
+    <w:lsdException w:name="Medium Shading 2 Accent 3" w:uiPriority="64"/>
+    <w:lsdException w:name="Medium List 1 Accent 3" w:uiPriority="65"/>
+    <w:lsdException w:name="Medium List 2 Accent 3" w:uiPriority="66"/>
+    <w:lsdException w:name="Medium Grid 1 Accent 3" w:uiPriority="67"/>
+    <w:lsdException w:name="Medium Grid 2 Accent 3" w:uiPriority="68"/>
+    <w:lsdException w:name="Medium Grid 3 Accent 3" w:uiPriority="69"/>
+    <w:lsdException w:name="Dark List Accent 3" w:uiPriority="70"/>
+    <w:lsdException w:name="Colorful Shading Accent 3" w:uiPriority="71"/>
+    <w:lsdException w:name="Colorful List Accent 3" w:uiPriority="72"/>
+    <w:lsdException w:name="Colorful Grid Accent 3" w:uiPriority="73"/>
+    <w:lsdException w:name="Light Shading Accent 4" w:uiPriority="60"/>
+    <w:lsdException w:name="Light List Accent 4" w:uiPriority="61"/>
+    <w:lsdException w:name="Light Grid Accent 4" w:uiPriority="62"/>
+    <w:lsdException w:name="Medium Shading 1 Accent 4" w:uiPriority="63"/>
+    <w:lsdException w:name="Medium Shading 2 Accent 4" w:uiPriority="64"/>
+    <w:lsdException w:name="Medium List 1 Accent 4" w:uiPriority="65"/>
+    <w:lsdException w:name="Medium List 2 Accent 4" w:uiPriority="66"/>
+    <w:lsdException w:name="Medium Grid 1 Accent 4" w:uiPriority="67"/>
+    <w:lsdException w:name="Medium Grid 2 Accent 4" w:uiPriority="68"/>
+    <w:lsdException w:name="Medium Grid 3 Accent 4" w:uiPriority="69"/>
+    <w:lsdException w:name="Dark List Accent 4" w:uiPriority="70"/>
+    <w:lsdException w:name="Colorful Shading Accent 4" w:uiPriority="71"/>
+    <w:lsdException w:name="Colorful List Accent 4" w:uiPriority="72"/>
+    <w:lsdException w:name="Colorful Grid Accent 4" w:uiPriority="73"/>
+    <w:lsdException w:name="Light Shading Accent 5" w:uiPriority="60"/>
+    <w:lsdException w:name="Light List Accent 5" w:uiPriority="61"/>
+    <w:lsdException w:name="Light Grid Accent 5" w:uiPriority="62"/>
+    <w:lsdException w:name="Medium Shading 1 Accent 5" w:uiPriority="63"/>
+    <w:lsdException w:name="Medium Shading 2 Accent 5" w:uiPriority="64"/>
+    <w:lsdException w:name="Medium List 1 Accent 5" w:uiPriority="65"/>
+    <w:lsdException w:name="Medium List 2 Accent 5" w:uiPriority="66"/>
+    <w:lsdException w:name="Medium Grid 1 Accent 5" w:uiPriority="67"/>
+    <w:lsdException w:name="Medium Grid 2 Accent 5" w:uiPriority="68"/>
+    <w:lsdException w:name="Medium Grid 3 Accent 5" w:uiPriority="69"/>
+    <w:lsdException w:name="Dark List Accent 5" w:uiPriority="70"/>
+    <w:lsdException w:name="Colorful Shading Accent 5" w:uiPriority="71"/>
+    <w:lsdException w:name="Colorful List Accent 5" w:uiPriority="72"/>
+    <w:lsdException w:name="Colorful Grid Accent 5" w:uiPriority="73"/>
+    <w:lsdException w:name="Light Shading Accent 6" w:uiPriority="60"/>
+    <w:lsdException w:name="Light List Accent 6" w:uiPriority="61"/>
+    <w:lsdException w:name="Light Grid Accent 6" w:uiPriority="62"/>
+    <w:lsdException w:name="Medium Shading 1 Accent 6" w:uiPriority="63"/>
+    <w:lsdException w:name="Medium Shading 2 Accent 6" w:uiPriority="64"/>
+    <w:lsdException w:name="Medium List 1 Accent 6" w:uiPriority="65"/>
+    <w:lsdException w:name="Medium List 2 Accent 6" w:uiPriority="66"/>
+    <w:lsdException w:name="Medium Grid 1 Accent 6" w:uiPriority="67"/>
+    <w:lsdException w:name="Medium Grid 2 Accent 6" w:uiPriority="68"/>
+    <w:lsdException w:name="Medium Grid 3 Accent 6" w:uiPriority="69"/>
+    <w:lsdException w:name="Dark List Accent 6" w:uiPriority="70"/>
+    <w:lsdException w:name="Colorful Shading Accent 6" w:uiPriority="71"/>
+    <w:lsdException w:name="Colorful List Accent 6" w:uiPriority="72"/>
+    <w:lsdException w:name="Colorful Grid Accent 6" w:uiPriority="73"/>
+    <w:lsdException w:name="Subtle Emphasis" w:uiPriority="19" w:qFormat="1"/>
+    <w:lsdException w:name="Intense Emphasis" w:uiPriority="21" w:qFormat="1"/>
+    <w:lsdException w:name="Subtle Reference" w:uiPriority="31" w:qFormat="1"/>
+    <w:lsdException w:name="Intense Reference" w:uiPriority="32" w:qFormat="1"/>
+    <w:lsdException w:name="Book Title" w:uiPriority="33" w:qFormat="1"/>
+    <w:lsdException w:name="Bibliography" w:semiHidden="1" w:uiPriority="37" w:unhideWhenUsed="1"/>
+    <w:lsdException w:name="TOC Heading" w:semiHidden="1" w:uiPriority="39" w:unhideWhenUsed="1" w:qFormat="1"/>
+    <w:lsdException w:name="Plain Table 1" w:uiPriority="41"/>
+    <w:lsdException w:name="Plain Table 2" w:uiPriority="42"/>
+    <w:lsdException w:name="Plain Table 3" w:uiPriority="43"/>
+    <w:lsdException w:name="Plain Table 4" w:uiPriority="44"/>
+    <w:lsdException w:name="Plain Table 5" w:uiPriority="45"/>
+    <w:lsdException w:name="Grid Table Light" w:uiPriority="40"/>
+    <w:lsdException w:name="Grid Table 1 Light" w:uiPriority="46"/>
+    <w:lsdException w:name="Grid Table 2" w:uiPriority="47"/>
+    <w:lsdException w:name="Grid Table 3" w:uiPriority="48"/>
+    <w:lsdException w:name="Grid Table 4" w:uiPriority="49"/>
+    <w:lsdException w:name="Grid Table 5 Dark" w:uiPriority="50"/>
+    <w:lsdException w:name="Grid Table 6 Colorful" w:uiPriority="51"/>
+    <w:lsdException w:name="Grid Table 7 Colorful" w:uiPriority="52"/>
+    <w:lsdException w:name="Grid Table 1 Light Accent 1" w:uiPriority="46"/>
+    <w:lsdException w:name="Grid Table 2 Accent 1" w:uiPriority="47"/>
+    <w:lsdException w:name="Grid Table 3 Accent 1" w:uiPriority="48"/>
+    <w:lsdException w:name="Grid Table 4 Accent 1" w:uiPriority="49"/>
+    <w:lsdException w:name="Grid Table 5 Dark Accent 1" w:uiPriority="50"/>
+    <w:lsdException w:name="Grid Table 6 Colorful Accent 1" w:uiPriority="51"/>
+    <w:lsdException w:name="Grid Table 7 Colorful Accent 1" w:uiPriority="52"/>
+    <w:lsdException w:name="Grid Table 1 Light Accent 2" w:uiPriority="46"/>
+    <w:lsdException w:name="Grid Table 2 Accent 2" w:uiPriority="47"/>
+    <w:lsdException w:name="Grid Table 3 Accent 2" w:uiPriority="48"/>
+    <w:lsdException w:name="Grid Table 4 Accent 2" w:uiPriority="49"/>
+    <w:lsdException w:name="Grid Table 5 Dark Accent 2" w:uiPriority="50"/>
+    <w:lsdException w:name="Grid Table 6 Colorful Accent 2" w:uiPriority="51"/>
+    <w:lsdException w:name="Grid Table 7 Colorful Accent 2" w:uiPriority="52"/>
+    <w:lsdException w:name="Grid Table 1 Light Accent 3" w:uiPriority="46"/>
+    <w:lsdException w:name="Grid Table 2 Accent 3" w:uiPriority="47"/>
+    <w:lsdException w:name="Grid Table 3 Accent 3" w:uiPriority="48"/>
+    <w:lsdException w:name="Grid Table 4 Accent 3" w:uiPriority="49"/>
+    <w:lsdException w:name="Grid Table 5 Dark Accent 3" w:uiPriority="50"/>
+    <w:lsdException w:name="Grid Table 6 Colorful Accent 3" w:uiPriority="51"/>
+    <w:lsdException w:name="Grid Table 7 Colorful Accent 3" w:uiPriority="52"/>
+    <w:lsdException w:name="Grid Table 1 Light Accent 4" w:uiPriority="46"/>
+    <w:lsdException w:name="Grid Table 2 Accent 4" w:uiPriority="47"/>
+    <w:lsdException w:name="Grid Table 3 Accent 4" w:uiPriority="48"/>
+    <w:lsdException w:name="Grid Table 4 Accent 4" w:uiPriority="49"/>
+    <w:lsdException w:name="Grid Table 5 Dark Accent 4" w:uiPriority="50"/>
+    <w:lsdException w:name="Grid Table 6 Colorful Accent 4" w:uiPriority="51"/>
+    <w:lsdException w:name="Grid Table 7 Colorful Accent 4" w:uiPriority="52"/>
+    <w:lsdException w:name="Grid Table 1 Light Accent 5" w:uiPriority="46"/>
+    <w:lsdException w:name="Grid Table 2 Accent 5" w:uiPriority="47"/>
+    <w:lsdException w:name="Grid Table 3 Accent 5" w:uiPriority="48"/>
+    <w:lsdException w:name="Grid Table 4 Accent 5" w:uiPriority="49"/>
+    <w:lsdException w:name="Grid Table 5 Dark Accent 5" w:uiPriority="50"/>
+    <w:lsdException w:name="Grid Table 6 Colorful Accent 5" w:uiPriority="51"/>
+    <w:lsdException w:name="Grid Table 7 Colorful Accent 5" w:uiPriority="52"/>
+    <w:lsdException w:name="Grid Table 1 Light Accent 6" w:uiPriority="46"/>
+    <w:lsdException w:name="Grid Table 2 Accent 6" w:uiPriority="47"/>
+    <w:lsdException w:name="Grid Table 3 Accent 6" w:uiPriority="48"/>
+    <w:lsdException w:name="Grid Table 4 Accent 6" w:uiPriority="49"/>
+    <w:lsdException w:name="Grid Table 5 Dark Accent 6" w:uiPriority="50"/>
+    <w:lsdException w:name="Grid Table 6 Colorful Accent 6" w:uiPriority="51"/>
+    <w:lsdException w:name="Grid Table 7 Colorful Accent 6" w:uiPriority="52"/>
+    <w:lsdException w:name="List Table 1 Light" w:uiPriority="46"/>
+    <w:lsdException w:name="List Table 2" w:uiPriority="47"/>
+    <w:lsdException w:name="List Table 3" w:uiPriority="48"/>
+    <w:lsdException w:name="List Table 4" w:uiPriority="49"/>
+    <w:lsdException w:name="List Table 5 Dark" w:uiPriority="50"/>
+    <w:lsdException w:name="List Table 6 Colorful" w:uiPriority="51"/>
+    <w:lsdException w:name="List Table 7 Colorful" w:uiPriority="52"/>
+    <w:lsdException w:name="List Table 1 Light Accent 1" w:uiPriority="46"/>
+    <w:lsdException w:name="List Table 2 Accent 1" w:uiPriority="47"/>
+    <w:lsdException w:name="List Table 3 Accent 1" w:uiPriority="48"/>
+    <w:lsdException w:name="List Table 4 Accent 1" w:uiPriority="49"/>
+    <w:lsdException w:name="List Table 5 Dark Accent 1" w:uiPriority="50"/>
+    <w:lsdException w:name="List Table 6 Colorful Accent 1" w:uiPriority="51"/>
+    <w:lsdException w:name="List Table 7 Colorful Accent 1" w:uiPriority="52"/>
+    <w:lsdException w:name="List Table 1 Light Accent 2" w:uiPriority="46"/>
+    <w:lsdException w:name="List Table 2 Accent 2" w:uiPriority="47"/>
+    <w:lsdException w:name="List Table 3 Accent 2" w:uiPriority="48"/>
+    <w:lsdException w:name="List Table 4 Accent 2" w:uiPriority="49"/>
+    <w:lsdException w:name="List Table 5 Dark Accent 2" w:uiPriority="50"/>
+    <w:lsdException w:name="List Table 6 Colorful Accent 2" w:uiPriority="51"/>
+    <w:lsdException w:name="List Table 7 Colorful Accent 2" w:uiPriority="52"/>
+    <w:lsdException w:name="List Table 1 Light Accent 3" w:uiPriority="46"/>
+    <w:lsdException w:name="List Table 2 Accent 3" w:uiPriority="47"/>
+    <w:lsdException w:name="List Table 3 Accent 3" w:uiPriority="48"/>
+    <w:lsdException w:name="List Table 4 Accent 3" w:uiPriority="49"/>
+    <w:lsdException w:name="List Table 5 Dark Accent 3" w:uiPriority="50"/>
+    <w:lsdException w:name="List Table 6 Colorful Accent 3" w:uiPriority="51"/>
+    <w:lsdException w:name="List Table 7 Colorful Accent 3" w:uiPriority="52"/>
+    <w:lsdException w:name="List Table 1 Light Accent 4" w:uiPriority="46"/>
+    <w:lsdException w:name="List Table 2 Accent 4" w:uiPriority="47"/>
+    <w:lsdException w:name="List Table 3 Accent 4" w:uiPriority="48"/>
+    <w:lsdException w:name="List Table 4 Accent 4" w:uiPriority="49"/>
+    <w:lsdException w:name="List Table 5 Dark Accent 4" w:uiPriority="50"/>
+    <w:lsdException w:name="List Table 6 Colorful Accent 4" w:uiPriority="51"/>
+    <w:lsdException w:name="List Table 7 Colorful Accent 4" w:uiPriority="52"/>
+    <w:lsdException w:name="List Table 1 Light Accent 5" w:uiPriority="46"/>
+    <w:lsdException w:name="List Table 2 Accent 5" w:uiPriority="47"/>
+    <w:lsdException w:name="List Table 3 Accent 5" w:uiPriority="48"/>
+    <w:lsdException w:name="List Table 4 Accent 5" w:uiPriority="49"/>
+    <w:lsdException w:name="List Table 5 Dark Accent 5" w:uiPriority="50"/>
+    <w:lsdException w:name="List Table 6 Colorful Accent 5" w:uiPriority="51"/>
+    <w:lsdException w:name="List Table 7 Colorful Accent 5" w:uiPriority="52"/>
+    <w:lsdException w:name="List Table 1 Light Accent 6" w:uiPriority="46"/>
+    <w:lsdException w:name="List Table 2 Accent 6" w:uiPriority="47"/>
+    <w:lsdException w:name="List Table 3 Accent 6" w:uiPriority="48"/>
+    <w:lsdException w:name="List Table 4 Accent 6" w:uiPriority="49"/>
+    <w:lsdException w:name="List Table 5 Dark Accent 6" w:uiPriority="50"/>
+    <w:lsdException w:name="List Table 6 Colorful Accent 6" w:uiPriority="51"/>
+    <w:lsdException w:name="List Table 7 Colorful Accent 6" w:uiPriority="52"/>
+    <w:lsdException w:name="Mention" w:semiHidden="1" w:unhideWhenUsed="1"/>
+    <w:lsdException w:name="Smart Hyperlink" w:semiHidden="1" w:unhideWhenUsed="1"/>
+    <w:lsdException w:name="Hashtag" w:semiHidden="1" w:unhideWhenUsed="1"/>
+    <w:lsdException w:name="Unresolved Mention" w:semiHidden="1" w:unhideWhenUsed="1"/>
+    <w:lsdException w:name="Smart Link" w:semiHidden="1" w:unhideWhenUsed="1"/>
   </w:latentStyles>
   <w:style w:type="paragraph" w:default="1" w:styleId="Normal">
     <w:name w:val="Normal"/>
     <w:qFormat/>
+    <w:rsid w:val="004A2A4E"/>
   </w:style>
   <w:style w:type="character" w:default="1" w:styleId="DefaultParagraphFont">
     <w:name w:val="Default Paragraph Font"/>
@@ -3987,15 +4379,254 @@
       <w:szCs w:val="16"/>
     </w:rPr>
   </w:style>
+  <w:style w:type="paragraph" w:styleId="NoSpacing">
+    <w:name w:val="No Spacing"/>
+    <w:link w:val="NoSpacingChar"/>
+    <w:uiPriority w:val="1"/>
+    <w:qFormat/>
+    <w:rsid w:val="0015077A"/>
+    <w:pPr>
+      <w:spacing w:after="0" w:line="240" w:lineRule="auto"/>
+    </w:pPr>
+    <w:rPr>
+      <w:rFonts w:eastAsiaTheme="minorEastAsia"/>
+    </w:rPr>
+  </w:style>
+  <w:style w:type="character" w:customStyle="1" w:styleId="NoSpacingChar">
+    <w:name w:val="No Spacing Char"/>
+    <w:basedOn w:val="DefaultParagraphFont"/>
+    <w:link w:val="NoSpacing"/>
+    <w:uiPriority w:val="1"/>
+    <w:rsid w:val="0015077A"/>
+    <w:rPr>
+      <w:rFonts w:eastAsiaTheme="minorEastAsia"/>
+    </w:rPr>
+  </w:style>
 </w:styles>
 </file>
 
-<file path=word/stylesWithEffects.xml><?xml version="1.0" encoding="utf-8"?>
-<w:styles xmlns:wpc="http://schemas.microsoft.com/office/word/2010/wordprocessingCanvas" xmlns:mc="http://schemas.openxmlformats.org/markup-compatibility/2006" xmlns:o="urn:schemas-microsoft-com:office:office" xmlns:r="http://schemas.openxmlformats.org/officeDocument/2006/relationships" xmlns:m="http://schemas.openxmlformats.org/officeDocument/2006/math" xmlns:v="urn:schemas-microsoft-com:vml" xmlns:wp14="http://schemas.microsoft.com/office/word/2010/wordprocessingDrawing" xmlns:wp="http://schemas.openxmlformats.org/drawingml/2006/wordprocessingDrawing" xmlns:w10="urn:schemas-microsoft-com:office:word" xmlns:w="http://schemas.openxmlformats.org/wordprocessingml/2006/main" xmlns:w14="http://schemas.microsoft.com/office/word/2010/wordml" xmlns:wpg="http://schemas.microsoft.com/office/word/2010/wordprocessingGroup" xmlns:wpi="http://schemas.microsoft.com/office/word/2010/wordprocessingInk" xmlns:wne="http://schemas.microsoft.com/office/word/2006/wordml" xmlns:wps="http://schemas.microsoft.com/office/word/2010/wordprocessingShape" mc:Ignorable="w14 wp14">
+<file path=word/glossary/document.xml><?xml version="1.0" encoding="utf-8"?>
+<w:glossaryDocument xmlns:wpc="http://schemas.microsoft.com/office/word/2010/wordprocessingCanvas" xmlns:cx="http://schemas.microsoft.com/office/drawing/2014/chartex" xmlns:cx1="http://schemas.microsoft.com/office/drawing/2015/9/8/chartex" xmlns:cx2="http://schemas.microsoft.com/office/drawing/2015/10/21/chartex" xmlns:cx3="http://schemas.microsoft.com/office/drawing/2016/5/9/chartex" xmlns:cx4="http://schemas.microsoft.com/office/drawing/2016/5/10/chartex" xmlns:cx5="http://schemas.microsoft.com/office/drawing/2016/5/11/chartex" xmlns:cx6="http://schemas.microsoft.com/office/drawing/2016/5/12/chartex" xmlns:cx7="http://schemas.microsoft.com/office/drawing/2016/5/13/chartex" xmlns:cx8="http://schemas.microsoft.com/office/drawing/2016/5/14/chartex" xmlns:mc="http://schemas.openxmlformats.org/markup-compatibility/2006" xmlns:aink="http://schemas.microsoft.com/office/drawing/2016/ink" xmlns:am3d="http://schemas.microsoft.com/office/drawing/2017/model3d" xmlns:o="urn:schemas-microsoft-com:office:office" xmlns:r="http://schemas.openxmlformats.org/officeDocument/2006/relationships" xmlns:m="http://schemas.openxmlformats.org/officeDocument/2006/math" xmlns:v="urn:schemas-microsoft-com:vml" xmlns:wp14="http://schemas.microsoft.com/office/word/2010/wordprocessingDrawing" xmlns:wp="http://schemas.openxmlformats.org/drawingml/2006/wordprocessingDrawing" xmlns:w10="urn:schemas-microsoft-com:office:word" xmlns:w="http://schemas.openxmlformats.org/wordprocessingml/2006/main" xmlns:w14="http://schemas.microsoft.com/office/word/2010/wordml" xmlns:w15="http://schemas.microsoft.com/office/word/2012/wordml" xmlns:w16cex="http://schemas.microsoft.com/office/word/2018/wordml/cex" xmlns:w16cid="http://schemas.microsoft.com/office/word/2016/wordml/cid" xmlns:w16="http://schemas.microsoft.com/office/word/2018/wordml" xmlns:w16sdtdh="http://schemas.microsoft.com/office/word/2020/wordml/sdtdatahash" xmlns:w16se="http://schemas.microsoft.com/office/word/2015/wordml/symex" xmlns:wpg="http://schemas.microsoft.com/office/word/2010/wordprocessingGroup" xmlns:wpi="http://schemas.microsoft.com/office/word/2010/wordprocessingInk" xmlns:wne="http://schemas.microsoft.com/office/word/2006/wordml" xmlns:wps="http://schemas.microsoft.com/office/word/2010/wordprocessingShape" mc:Ignorable="w14 w15 w16se w16cid w16 w16cex w16sdtdh wp14">
+  <w:docParts>
+    <w:docPart>
+      <w:docPartPr>
+        <w:name w:val="DA587157EB4D4083A6A98713421BCBCB"/>
+        <w:category>
+          <w:name w:val="General"/>
+          <w:gallery w:val="placeholder"/>
+        </w:category>
+        <w:types>
+          <w:type w:val="bbPlcHdr"/>
+        </w:types>
+        <w:behaviors>
+          <w:behavior w:val="content"/>
+        </w:behaviors>
+        <w:guid w:val="{188DD4B2-B1A8-450F-95C6-6EC495D09658}"/>
+      </w:docPartPr>
+      <w:docPartBody>
+        <w:p>
+          <w:pPr>
+            <w:pStyle w:val="DA587157EB4D4083A6A98713421BCBCB"/>
+          </w:pPr>
+          <w:r>
+            <w:rPr>
+              <w:rFonts w:asciiTheme="majorHAnsi" w:hAnsiTheme="majorHAnsi"/>
+              <w:color w:val="FFFFFF" w:themeColor="background1"/>
+              <w:sz w:val="96"/>
+              <w:szCs w:val="96"/>
+            </w:rPr>
+            <w:t>[Document title]</w:t>
+          </w:r>
+        </w:p>
+      </w:docPartBody>
+    </w:docPart>
+    <w:docPart>
+      <w:docPartPr>
+        <w:name w:val="B058C1FB98564651919598BDC6990E22"/>
+        <w:category>
+          <w:name w:val="General"/>
+          <w:gallery w:val="placeholder"/>
+        </w:category>
+        <w:types>
+          <w:type w:val="bbPlcHdr"/>
+        </w:types>
+        <w:behaviors>
+          <w:behavior w:val="content"/>
+        </w:behaviors>
+        <w:guid w:val="{DD93B9F8-C60F-4559-A125-45DDD50395A8}"/>
+      </w:docPartPr>
+      <w:docPartBody>
+        <w:p>
+          <w:pPr>
+            <w:pStyle w:val="B058C1FB98564651919598BDC6990E22"/>
+          </w:pPr>
+          <w:r>
+            <w:rPr>
+              <w:color w:val="FFFFFF" w:themeColor="background1"/>
+              <w:sz w:val="28"/>
+              <w:szCs w:val="28"/>
+            </w:rPr>
+            <w:t>[Course title]</w:t>
+          </w:r>
+        </w:p>
+      </w:docPartBody>
+    </w:docPart>
+    <w:docPart>
+      <w:docPartPr>
+        <w:name w:val="DBB69A2A570E49CC9440E3675CAA5EB7"/>
+        <w:category>
+          <w:name w:val="General"/>
+          <w:gallery w:val="placeholder"/>
+        </w:category>
+        <w:types>
+          <w:type w:val="bbPlcHdr"/>
+        </w:types>
+        <w:behaviors>
+          <w:behavior w:val="content"/>
+        </w:behaviors>
+        <w:guid w:val="{25695468-7CC9-4F50-AE1F-9DEC38950C17}"/>
+      </w:docPartPr>
+      <w:docPartBody>
+        <w:p>
+          <w:pPr>
+            <w:pStyle w:val="DBB69A2A570E49CC9440E3675CAA5EB7"/>
+          </w:pPr>
+          <w:r>
+            <w:rPr>
+              <w:color w:val="FFFFFF" w:themeColor="background1"/>
+              <w:sz w:val="28"/>
+              <w:szCs w:val="28"/>
+            </w:rPr>
+            <w:t>[Date]</w:t>
+          </w:r>
+        </w:p>
+      </w:docPartBody>
+    </w:docPart>
+  </w:docParts>
+</w:glossaryDocument>
+</file>
+
+<file path=word/glossary/fontTable.xml><?xml version="1.0" encoding="utf-8"?>
+<w:fonts xmlns:mc="http://schemas.openxmlformats.org/markup-compatibility/2006" xmlns:r="http://schemas.openxmlformats.org/officeDocument/2006/relationships" xmlns:w="http://schemas.openxmlformats.org/wordprocessingml/2006/main" xmlns:w14="http://schemas.microsoft.com/office/word/2010/wordml" xmlns:w15="http://schemas.microsoft.com/office/word/2012/wordml" xmlns:w16cex="http://schemas.microsoft.com/office/word/2018/wordml/cex" xmlns:w16cid="http://schemas.microsoft.com/office/word/2016/wordml/cid" xmlns:w16="http://schemas.microsoft.com/office/word/2018/wordml" xmlns:w16sdtdh="http://schemas.microsoft.com/office/word/2020/wordml/sdtdatahash" xmlns:w16se="http://schemas.microsoft.com/office/word/2015/wordml/symex" mc:Ignorable="w14 w15 w16se w16cid w16 w16cex w16sdtdh">
+  <w:font w:name="Symbol">
+    <w:panose1 w:val="05050102010706020507"/>
+    <w:charset w:val="02"/>
+    <w:family w:val="roman"/>
+    <w:pitch w:val="variable"/>
+    <w:sig w:usb0="00000000" w:usb1="10000000" w:usb2="00000000" w:usb3="00000000" w:csb0="80000000" w:csb1="00000000"/>
+  </w:font>
+  <w:font w:name="Times New Roman">
+    <w:panose1 w:val="02020603050405020304"/>
+    <w:charset w:val="00"/>
+    <w:family w:val="roman"/>
+    <w:pitch w:val="variable"/>
+    <w:sig w:usb0="E0002EFF" w:usb1="C000785B" w:usb2="00000009" w:usb3="00000000" w:csb0="000001FF" w:csb1="00000000"/>
+  </w:font>
+  <w:font w:name="Courier New">
+    <w:panose1 w:val="02070309020205020404"/>
+    <w:charset w:val="00"/>
+    <w:family w:val="modern"/>
+    <w:pitch w:val="fixed"/>
+    <w:sig w:usb0="E0002EFF" w:usb1="C0007843" w:usb2="00000009" w:usb3="00000000" w:csb0="000001FF" w:csb1="00000000"/>
+  </w:font>
+  <w:font w:name="Wingdings">
+    <w:panose1 w:val="05000000000000000000"/>
+    <w:charset w:val="02"/>
+    <w:family w:val="auto"/>
+    <w:pitch w:val="variable"/>
+    <w:sig w:usb0="00000000" w:usb1="10000000" w:usb2="00000000" w:usb3="00000000" w:csb0="80000000" w:csb1="00000000"/>
+  </w:font>
+  <w:font w:name="Calibri">
+    <w:panose1 w:val="020F0502020204030204"/>
+    <w:charset w:val="00"/>
+    <w:family w:val="swiss"/>
+    <w:pitch w:val="variable"/>
+    <w:sig w:usb0="E4002EFF" w:usb1="C000247B" w:usb2="00000009" w:usb3="00000000" w:csb0="000001FF" w:csb1="00000000"/>
+  </w:font>
+  <w:font w:name="Arial">
+    <w:panose1 w:val="020B0604020202020204"/>
+    <w:charset w:val="00"/>
+    <w:family w:val="swiss"/>
+    <w:pitch w:val="variable"/>
+    <w:sig w:usb0="E0002EFF" w:usb1="C000785B" w:usb2="00000009" w:usb3="00000000" w:csb0="000001FF" w:csb1="00000000"/>
+  </w:font>
+  <w:font w:name="Tahoma">
+    <w:panose1 w:val="020B0604030504040204"/>
+    <w:charset w:val="00"/>
+    <w:family w:val="swiss"/>
+    <w:pitch w:val="variable"/>
+    <w:sig w:usb0="E1002EFF" w:usb1="C000605B" w:usb2="00000029" w:usb3="00000000" w:csb0="000101FF" w:csb1="00000000"/>
+  </w:font>
+  <w:font w:name="Cambria">
+    <w:panose1 w:val="02040503050406030204"/>
+    <w:charset w:val="00"/>
+    <w:family w:val="roman"/>
+    <w:pitch w:val="variable"/>
+    <w:sig w:usb0="E00006FF" w:usb1="420024FF" w:usb2="02000000" w:usb3="00000000" w:csb0="0000019F" w:csb1="00000000"/>
+  </w:font>
+  <w:font w:name="Cambria Math">
+    <w:panose1 w:val="02040503050406030204"/>
+    <w:charset w:val="00"/>
+    <w:family w:val="roman"/>
+    <w:pitch w:val="variable"/>
+    <w:sig w:usb0="E00006FF" w:usb1="420024FF" w:usb2="02000000" w:usb3="00000000" w:csb0="0000019F" w:csb1="00000000"/>
+  </w:font>
+  <w:font w:name="Calibri Light">
+    <w:panose1 w:val="020F0302020204030204"/>
+    <w:charset w:val="00"/>
+    <w:family w:val="swiss"/>
+    <w:pitch w:val="variable"/>
+    <w:sig w:usb0="E4002EFF" w:usb1="C000247B" w:usb2="00000009" w:usb3="00000000" w:csb0="000001FF" w:csb1="00000000"/>
+  </w:font>
+</w:fonts>
+</file>
+
+<file path=word/glossary/settings.xml><?xml version="1.0" encoding="utf-8"?>
+<w:settings xmlns:mc="http://schemas.openxmlformats.org/markup-compatibility/2006" xmlns:o="urn:schemas-microsoft-com:office:office" xmlns:r="http://schemas.openxmlformats.org/officeDocument/2006/relationships" xmlns:m="http://schemas.openxmlformats.org/officeDocument/2006/math" xmlns:v="urn:schemas-microsoft-com:vml" xmlns:w10="urn:schemas-microsoft-com:office:word" xmlns:w="http://schemas.openxmlformats.org/wordprocessingml/2006/main" xmlns:w14="http://schemas.microsoft.com/office/word/2010/wordml" xmlns:w15="http://schemas.microsoft.com/office/word/2012/wordml" xmlns:w16cex="http://schemas.microsoft.com/office/word/2018/wordml/cex" xmlns:w16cid="http://schemas.microsoft.com/office/word/2016/wordml/cid" xmlns:w16="http://schemas.microsoft.com/office/word/2018/wordml" xmlns:w16sdtdh="http://schemas.microsoft.com/office/word/2020/wordml/sdtdatahash" xmlns:w16se="http://schemas.microsoft.com/office/word/2015/wordml/symex" xmlns:sl="http://schemas.openxmlformats.org/schemaLibrary/2006/main" mc:Ignorable="w14 w15 w16se w16cid w16 w16cex w16sdtdh">
+  <w:view w:val="normal"/>
+  <w:defaultTabStop w:val="720"/>
+  <w:characterSpacingControl w:val="doNotCompress"/>
+  <w:compat>
+    <w:useFELayout/>
+    <w:compatSetting w:name="compatibilityMode" w:uri="http://schemas.microsoft.com/office/word" w:val="15"/>
+    <w:compatSetting w:name="overrideTableStyleFontSizeAndJustification" w:uri="http://schemas.microsoft.com/office/word" w:val="1"/>
+    <w:compatSetting w:name="enableOpenTypeFeatures" w:uri="http://schemas.microsoft.com/office/word" w:val="1"/>
+    <w:compatSetting w:name="doNotFlipMirrorIndents" w:uri="http://schemas.microsoft.com/office/word" w:val="1"/>
+    <w:compatSetting w:name="differentiateMultirowTableHeaders" w:uri="http://schemas.microsoft.com/office/word" w:val="1"/>
+    <w:compatSetting w:name="useWord2013TrackBottomHyphenation" w:uri="http://schemas.microsoft.com/office/word" w:val="0"/>
+  </w:compat>
+  <w:rsids>
+    <w:rsidRoot w:val="00E93E17"/>
+    <w:rsid w:val="00E93E17"/>
+    <w:rsid w:val="00F3729E"/>
+  </w:rsids>
+  <m:mathPr>
+    <m:mathFont m:val="Cambria Math"/>
+    <m:brkBin m:val="before"/>
+    <m:brkBinSub m:val="--"/>
+    <m:smallFrac m:val="0"/>
+    <m:dispDef/>
+    <m:lMargin m:val="0"/>
+    <m:rMargin m:val="0"/>
+    <m:defJc m:val="centerGroup"/>
+    <m:wrapIndent m:val="1440"/>
+    <m:intLim m:val="subSup"/>
+    <m:naryLim m:val="undOvr"/>
+  </m:mathPr>
+  <w:themeFontLang w:val="en-US" w:bidi="ar-SA"/>
+  <w:clrSchemeMapping w:bg1="light1" w:t1="dark1" w:bg2="light2" w:t2="dark2" w:accent1="accent1" w:accent2="accent2" w:accent3="accent3" w:accent4="accent4" w:accent5="accent5" w:accent6="accent6" w:hyperlink="hyperlink" w:followedHyperlink="followedHyperlink"/>
+  <w:decimalSymbol w:val="."/>
+  <w:listSeparator w:val=","/>
+  <w15:chartTrackingRefBased/>
+</w:settings>
+</file>
+
+<file path=word/glossary/styles.xml><?xml version="1.0" encoding="utf-8"?>
+<w:styles xmlns:mc="http://schemas.openxmlformats.org/markup-compatibility/2006" xmlns:r="http://schemas.openxmlformats.org/officeDocument/2006/relationships" xmlns:w="http://schemas.openxmlformats.org/wordprocessingml/2006/main" xmlns:w14="http://schemas.microsoft.com/office/word/2010/wordml" xmlns:w15="http://schemas.microsoft.com/office/word/2012/wordml" xmlns:w16cex="http://schemas.microsoft.com/office/word/2018/wordml/cex" xmlns:w16cid="http://schemas.microsoft.com/office/word/2016/wordml/cid" xmlns:w16="http://schemas.microsoft.com/office/word/2018/wordml" xmlns:w16sdtdh="http://schemas.microsoft.com/office/word/2020/wordml/sdtdatahash" xmlns:w16se="http://schemas.microsoft.com/office/word/2015/wordml/symex" mc:Ignorable="w14 w15 w16se w16cid w16 w16cex w16sdtdh">
   <w:docDefaults>
     <w:rPrDefault>
       <w:rPr>
-        <w:rFonts w:asciiTheme="minorHAnsi" w:eastAsiaTheme="minorHAnsi" w:hAnsiTheme="minorHAnsi" w:cstheme="minorBidi"/>
+        <w:rFonts w:asciiTheme="minorHAnsi" w:eastAsiaTheme="minorEastAsia" w:hAnsiTheme="minorHAnsi" w:cstheme="minorBidi"/>
         <w:sz w:val="22"/>
         <w:szCs w:val="22"/>
         <w:lang w:val="en-US" w:eastAsia="en-US" w:bidi="ar-SA"/>
@@ -4003,148 +4634,387 @@
     </w:rPrDefault>
     <w:pPrDefault>
       <w:pPr>
-        <w:spacing w:after="200" w:line="276" w:lineRule="auto"/>
+        <w:spacing w:after="160" w:line="259" w:lineRule="auto"/>
       </w:pPr>
     </w:pPrDefault>
   </w:docDefaults>
-  <w:latentStyles w:defLockedState="0" w:defUIPriority="99" w:defSemiHidden="1" w:defUnhideWhenUsed="1" w:defQFormat="0" w:count="267">
-    <w:lsdException w:name="Normal" w:semiHidden="0" w:uiPriority="0" w:unhideWhenUsed="0" w:qFormat="1"/>
-    <w:lsdException w:name="heading 1" w:semiHidden="0" w:uiPriority="9" w:unhideWhenUsed="0" w:qFormat="1"/>
-    <w:lsdException w:name="heading 2" w:uiPriority="9" w:qFormat="1"/>
-    <w:lsdException w:name="heading 3" w:uiPriority="9" w:qFormat="1"/>
-    <w:lsdException w:name="heading 4" w:uiPriority="9" w:qFormat="1"/>
-    <w:lsdException w:name="heading 5" w:uiPriority="9" w:qFormat="1"/>
-    <w:lsdException w:name="heading 6" w:uiPriority="9" w:qFormat="1"/>
-    <w:lsdException w:name="heading 7" w:uiPriority="9" w:qFormat="1"/>
-    <w:lsdException w:name="heading 8" w:uiPriority="9" w:qFormat="1"/>
-    <w:lsdException w:name="heading 9" w:uiPriority="9" w:qFormat="1"/>
-    <w:lsdException w:name="toc 1" w:uiPriority="39"/>
-    <w:lsdException w:name="toc 2" w:uiPriority="39"/>
-    <w:lsdException w:name="toc 3" w:uiPriority="39"/>
-    <w:lsdException w:name="toc 4" w:uiPriority="39"/>
-    <w:lsdException w:name="toc 5" w:uiPriority="39"/>
-    <w:lsdException w:name="toc 6" w:uiPriority="39"/>
-    <w:lsdException w:name="toc 7" w:uiPriority="39"/>
-    <w:lsdException w:name="toc 8" w:uiPriority="39"/>
-    <w:lsdException w:name="toc 9" w:uiPriority="39"/>
-    <w:lsdException w:name="caption" w:uiPriority="35" w:qFormat="1"/>
-    <w:lsdException w:name="Title" w:semiHidden="0" w:uiPriority="10" w:unhideWhenUsed="0" w:qFormat="1"/>
-    <w:lsdException w:name="Default Paragraph Font" w:uiPriority="1"/>
-    <w:lsdException w:name="Subtitle" w:semiHidden="0" w:uiPriority="11" w:unhideWhenUsed="0" w:qFormat="1"/>
-    <w:lsdException w:name="Strong" w:semiHidden="0" w:uiPriority="22" w:unhideWhenUsed="0" w:qFormat="1"/>
-    <w:lsdException w:name="Emphasis" w:semiHidden="0" w:uiPriority="20" w:unhideWhenUsed="0" w:qFormat="1"/>
-    <w:lsdException w:name="Table Grid" w:semiHidden="0" w:uiPriority="59" w:unhideWhenUsed="0"/>
-    <w:lsdException w:name="Placeholder Text" w:unhideWhenUsed="0"/>
-    <w:lsdException w:name="No Spacing" w:semiHidden="0" w:uiPriority="1" w:unhideWhenUsed="0" w:qFormat="1"/>
-    <w:lsdException w:name="Light Shading" w:semiHidden="0" w:uiPriority="60" w:unhideWhenUsed="0"/>
-    <w:lsdException w:name="Light List" w:semiHidden="0" w:uiPriority="61" w:unhideWhenUsed="0"/>
-    <w:lsdException w:name="Light Grid" w:semiHidden="0" w:uiPriority="62" w:unhideWhenUsed="0"/>
-    <w:lsdException w:name="Medium Shading 1" w:semiHidden="0" w:uiPriority="63" w:unhideWhenUsed="0"/>
-    <w:lsdException w:name="Medium Shading 2" w:semiHidden="0" w:uiPriority="64" w:unhideWhenUsed="0"/>
-    <w:lsdException w:name="Medium List 1" w:semiHidden="0" w:uiPriority="65" w:unhideWhenUsed="0"/>
-    <w:lsdException w:name="Medium List 2" w:semiHidden="0" w:uiPriority="66" w:unhideWhenUsed="0"/>
-    <w:lsdException w:name="Medium Grid 1" w:semiHidden="0" w:uiPriority="67" w:unhideWhenUsed="0"/>
-    <w:lsdException w:name="Medium Grid 2" w:semiHidden="0" w:uiPriority="68" w:unhideWhenUsed="0"/>
-    <w:lsdException w:name="Medium Grid 3" w:semiHidden="0" w:uiPriority="69" w:unhideWhenUsed="0"/>
-    <w:lsdException w:name="Dark List" w:semiHidden="0" w:uiPriority="70" w:unhideWhenUsed="0"/>
-    <w:lsdException w:name="Colorful Shading" w:semiHidden="0" w:uiPriority="71" w:unhideWhenUsed="0"/>
-    <w:lsdException w:name="Colorful List" w:semiHidden="0" w:uiPriority="72" w:unhideWhenUsed="0"/>
-    <w:lsdException w:name="Colorful Grid" w:semiHidden="0" w:uiPriority="73" w:unhideWhenUsed="0"/>
-    <w:lsdException w:name="Light Shading Accent 1" w:semiHidden="0" w:uiPriority="60" w:unhideWhenUsed="0"/>
-    <w:lsdException w:name="Light List Accent 1" w:semiHidden="0" w:uiPriority="61" w:unhideWhenUsed="0"/>
-    <w:lsdException w:name="Light Grid Accent 1" w:semiHidden="0" w:uiPriority="62" w:unhideWhenUsed="0"/>
-    <w:lsdException w:name="Medium Shading 1 Accent 1" w:semiHidden="0" w:uiPriority="63" w:unhideWhenUsed="0"/>
-    <w:lsdException w:name="Medium Shading 2 Accent 1" w:semiHidden="0" w:uiPriority="64" w:unhideWhenUsed="0"/>
-    <w:lsdException w:name="Medium List 1 Accent 1" w:semiHidden="0" w:uiPriority="65" w:unhideWhenUsed="0"/>
-    <w:lsdException w:name="Revision" w:unhideWhenUsed="0"/>
-    <w:lsdException w:name="List Paragraph" w:semiHidden="0" w:uiPriority="34" w:unhideWhenUsed="0" w:qFormat="1"/>
-    <w:lsdException w:name="Quote" w:semiHidden="0" w:uiPriority="29" w:unhideWhenUsed="0" w:qFormat="1"/>
-    <w:lsdException w:name="Intense Quote" w:semiHidden="0" w:uiPriority="30" w:unhideWhenUsed="0" w:qFormat="1"/>
-    <w:lsdException w:name="Medium List 2 Accent 1" w:semiHidden="0" w:uiPriority="66" w:unhideWhenUsed="0"/>
-    <w:lsdException w:name="Medium Grid 1 Accent 1" w:semiHidden="0" w:uiPriority="67" w:unhideWhenUsed="0"/>
-    <w:lsdException w:name="Medium Grid 2 Accent 1" w:semiHidden="0" w:uiPriority="68" w:unhideWhenUsed="0"/>
-    <w:lsdException w:name="Medium Grid 3 Accent 1" w:semiHidden="0" w:uiPriority="69" w:unhideWhenUsed="0"/>
-    <w:lsdException w:name="Dark List Accent 1" w:semiHidden="0" w:uiPriority="70" w:unhideWhenUsed="0"/>
-    <w:lsdException w:name="Colorful Shading Accent 1" w:semiHidden="0" w:uiPriority="71" w:unhideWhenUsed="0"/>
-    <w:lsdException w:name="Colorful List Accent 1" w:semiHidden="0" w:uiPriority="72" w:unhideWhenUsed="0"/>
-    <w:lsdException w:name="Colorful Grid Accent 1" w:semiHidden="0" w:uiPriority="73" w:unhideWhenUsed="0"/>
-    <w:lsdException w:name="Light Shading Accent 2" w:semiHidden="0" w:uiPriority="60" w:unhideWhenUsed="0"/>
-    <w:lsdException w:name="Light List Accent 2" w:semiHidden="0" w:uiPriority="61" w:unhideWhenUsed="0"/>
-    <w:lsdException w:name="Light Grid Accent 2" w:semiHidden="0" w:uiPriority="62" w:unhideWhenUsed="0"/>
-    <w:lsdException w:name="Medium Shading 1 Accent 2" w:semiHidden="0" w:uiPriority="63" w:unhideWhenUsed="0"/>
-    <w:lsdException w:name="Medium Shading 2 Accent 2" w:semiHidden="0" w:uiPriority="64" w:unhideWhenUsed="0"/>
-    <w:lsdException w:name="Medium List 1 Accent 2" w:semiHidden="0" w:uiPriority="65" w:unhideWhenUsed="0"/>
-    <w:lsdException w:name="Medium List 2 Accent 2" w:semiHidden="0" w:uiPriority="66" w:unhideWhenUsed="0"/>
-    <w:lsdException w:name="Medium Grid 1 Accent 2" w:semiHidden="0" w:uiPriority="67" w:unhideWhenUsed="0"/>
-    <w:lsdException w:name="Medium Grid 2 Accent 2" w:semiHidden="0" w:uiPriority="68" w:unhideWhenUsed="0"/>
-    <w:lsdException w:name="Medium Grid 3 Accent 2" w:semiHidden="0" w:uiPriority="69" w:unhideWhenUsed="0"/>
-    <w:lsdException w:name="Dark List Accent 2" w:semiHidden="0" w:uiPriority="70" w:unhideWhenUsed="0"/>
-    <w:lsdException w:name="Colorful Shading Accent 2" w:semiHidden="0" w:uiPriority="71" w:unhideWhenUsed="0"/>
-    <w:lsdException w:name="Colorful List Accent 2" w:semiHidden="0" w:uiPriority="72" w:unhideWhenUsed="0"/>
-    <w:lsdException w:name="Colorful Grid Accent 2" w:semiHidden="0" w:uiPriority="73" w:unhideWhenUsed="0"/>
-    <w:lsdException w:name="Light Shading Accent 3" w:semiHidden="0" w:uiPriority="60" w:unhideWhenUsed="0"/>
-    <w:lsdException w:name="Light List Accent 3" w:semiHidden="0" w:uiPriority="61" w:unhideWhenUsed="0"/>
-    <w:lsdException w:name="Light Grid Accent 3" w:semiHidden="0" w:uiPriority="62" w:unhideWhenUsed="0"/>
-    <w:lsdException w:name="Medium Shading 1 Accent 3" w:semiHidden="0" w:uiPriority="63" w:unhideWhenUsed="0"/>
-    <w:lsdException w:name="Medium Shading 2 Accent 3" w:semiHidden="0" w:uiPriority="64" w:unhideWhenUsed="0"/>
-    <w:lsdException w:name="Medium List 1 Accent 3" w:semiHidden="0" w:uiPriority="65" w:unhideWhenUsed="0"/>
-    <w:lsdException w:name="Medium List 2 Accent 3" w:semiHidden="0" w:uiPriority="66" w:unhideWhenUsed="0"/>
-    <w:lsdException w:name="Medium Grid 1 Accent 3" w:semiHidden="0" w:uiPriority="67" w:unhideWhenUsed="0"/>
-    <w:lsdException w:name="Medium Grid 2 Accent 3" w:semiHidden="0" w:uiPriority="68" w:unhideWhenUsed="0"/>
-    <w:lsdException w:name="Medium Grid 3 Accent 3" w:semiHidden="0" w:uiPriority="69" w:unhideWhenUsed="0"/>
-    <w:lsdException w:name="Dark List Accent 3" w:semiHidden="0" w:uiPriority="70" w:unhideWhenUsed="0"/>
-    <w:lsdException w:name="Colorful Shading Accent 3" w:semiHidden="0" w:uiPriority="71" w:unhideWhenUsed="0"/>
-    <w:lsdException w:name="Colorful List Accent 3" w:semiHidden="0" w:uiPriority="72" w:unhideWhenUsed="0"/>
-    <w:lsdException w:name="Colorful Grid Accent 3" w:semiHidden="0" w:uiPriority="73" w:unhideWhenUsed="0"/>
-    <w:lsdException w:name="Light Shading Accent 4" w:semiHidden="0" w:uiPriority="60" w:unhideWhenUsed="0"/>
-    <w:lsdException w:name="Light List Accent 4" w:semiHidden="0" w:uiPriority="61" w:unhideWhenUsed="0"/>
-    <w:lsdException w:name="Light Grid Accent 4" w:semiHidden="0" w:uiPriority="62" w:unhideWhenUsed="0"/>
-    <w:lsdException w:name="Medium Shading 1 Accent 4" w:semiHidden="0" w:uiPriority="63" w:unhideWhenUsed="0"/>
-    <w:lsdException w:name="Medium Shading 2 Accent 4" w:semiHidden="0" w:uiPriority="64" w:unhideWhenUsed="0"/>
-    <w:lsdException w:name="Medium List 1 Accent 4" w:semiHidden="0" w:uiPriority="65" w:unhideWhenUsed="0"/>
-    <w:lsdException w:name="Medium List 2 Accent 4" w:semiHidden="0" w:uiPriority="66" w:unhideWhenUsed="0"/>
-    <w:lsdException w:name="Medium Grid 1 Accent 4" w:semiHidden="0" w:uiPriority="67" w:unhideWhenUsed="0"/>
-    <w:lsdException w:name="Medium Grid 2 Accent 4" w:semiHidden="0" w:uiPriority="68" w:unhideWhenUsed="0"/>
-    <w:lsdException w:name="Medium Grid 3 Accent 4" w:semiHidden="0" w:uiPriority="69" w:unhideWhenUsed="0"/>
-    <w:lsdException w:name="Dark List Accent 4" w:semiHidden="0" w:uiPriority="70" w:unhideWhenUsed="0"/>
-    <w:lsdException w:name="Colorful Shading Accent 4" w:semiHidden="0" w:uiPriority="71" w:unhideWhenUsed="0"/>
-    <w:lsdException w:name="Colorful List Accent 4" w:semiHidden="0" w:uiPriority="72" w:unhideWhenUsed="0"/>
-    <w:lsdException w:name="Colorful Grid Accent 4" w:semiHidden="0" w:uiPriority="73" w:unhideWhenUsed="0"/>
-    <w:lsdException w:name="Light Shading Accent 5" w:semiHidden="0" w:uiPriority="60" w:unhideWhenUsed="0"/>
-    <w:lsdException w:name="Light List Accent 5" w:semiHidden="0" w:uiPriority="61" w:unhideWhenUsed="0"/>
-    <w:lsdException w:name="Light Grid Accent 5" w:semiHidden="0" w:uiPriority="62" w:unhideWhenUsed="0"/>
-    <w:lsdException w:name="Medium Shading 1 Accent 5" w:semiHidden="0" w:uiPriority="63" w:unhideWhenUsed="0"/>
-    <w:lsdException w:name="Medium Shading 2 Accent 5" w:semiHidden="0" w:uiPriority="64" w:unhideWhenUsed="0"/>
-    <w:lsdException w:name="Medium List 1 Accent 5" w:semiHidden="0" w:uiPriority="65" w:unhideWhenUsed="0"/>
-    <w:lsdException w:name="Medium List 2 Accent 5" w:semiHidden="0" w:uiPriority="66" w:unhideWhenUsed="0"/>
-    <w:lsdException w:name="Medium Grid 1 Accent 5" w:semiHidden="0" w:uiPriority="67" w:unhideWhenUsed="0"/>
-    <w:lsdException w:name="Medium Grid 2 Accent 5" w:semiHidden="0" w:uiPriority="68" w:unhideWhenUsed="0"/>
-    <w:lsdException w:name="Medium Grid 3 Accent 5" w:semiHidden="0" w:uiPriority="69" w:unhideWhenUsed="0"/>
-    <w:lsdException w:name="Dark List Accent 5" w:semiHidden="0" w:uiPriority="70" w:unhideWhenUsed="0"/>
-    <w:lsdException w:name="Colorful Shading Accent 5" w:semiHidden="0" w:uiPriority="71" w:unhideWhenUsed="0"/>
-    <w:lsdException w:name="Colorful List Accent 5" w:semiHidden="0" w:uiPriority="72" w:unhideWhenUsed="0"/>
-    <w:lsdException w:name="Colorful Grid Accent 5" w:semiHidden="0" w:uiPriority="73" w:unhideWhenUsed="0"/>
-    <w:lsdException w:name="Light Shading Accent 6" w:semiHidden="0" w:uiPriority="60" w:unhideWhenUsed="0"/>
-    <w:lsdException w:name="Light List Accent 6" w:semiHidden="0" w:uiPriority="61" w:unhideWhenUsed="0"/>
-    <w:lsdException w:name="Light Grid Accent 6" w:semiHidden="0" w:uiPriority="62" w:unhideWhenUsed="0"/>
-    <w:lsdException w:name="Medium Shading 1 Accent 6" w:semiHidden="0" w:uiPriority="63" w:unhideWhenUsed="0"/>
-    <w:lsdException w:name="Medium Shading 2 Accent 6" w:semiHidden="0" w:uiPriority="64" w:unhideWhenUsed="0"/>
-    <w:lsdException w:name="Medium List 1 Accent 6" w:semiHidden="0" w:uiPriority="65" w:unhideWhenUsed="0"/>
-    <w:lsdException w:name="Medium List 2 Accent 6" w:semiHidden="0" w:uiPriority="66" w:unhideWhenUsed="0"/>
-    <w:lsdException w:name="Medium Grid 1 Accent 6" w:semiHidden="0" w:uiPriority="67" w:unhideWhenUsed="0"/>
-    <w:lsdException w:name="Medium Grid 2 Accent 6" w:semiHidden="0" w:uiPriority="68" w:unhideWhenUsed="0"/>
-    <w:lsdException w:name="Medium Grid 3 Accent 6" w:semiHidden="0" w:uiPriority="69" w:unhideWhenUsed="0"/>
-    <w:lsdException w:name="Dark List Accent 6" w:semiHidden="0" w:uiPriority="70" w:unhideWhenUsed="0"/>
-    <w:lsdException w:name="Colorful Shading Accent 6" w:semiHidden="0" w:uiPriority="71" w:unhideWhenUsed="0"/>
-    <w:lsdException w:name="Colorful List Accent 6" w:semiHidden="0" w:uiPriority="72" w:unhideWhenUsed="0"/>
-    <w:lsdException w:name="Colorful Grid Accent 6" w:semiHidden="0" w:uiPriority="73" w:unhideWhenUsed="0"/>
-    <w:lsdException w:name="Subtle Emphasis" w:semiHidden="0" w:uiPriority="19" w:unhideWhenUsed="0" w:qFormat="1"/>
-    <w:lsdException w:name="Intense Emphasis" w:semiHidden="0" w:uiPriority="21" w:unhideWhenUsed="0" w:qFormat="1"/>
-    <w:lsdException w:name="Subtle Reference" w:semiHidden="0" w:uiPriority="31" w:unhideWhenUsed="0" w:qFormat="1"/>
-    <w:lsdException w:name="Intense Reference" w:semiHidden="0" w:uiPriority="32" w:unhideWhenUsed="0" w:qFormat="1"/>
-    <w:lsdException w:name="Book Title" w:semiHidden="0" w:uiPriority="33" w:unhideWhenUsed="0" w:qFormat="1"/>
-    <w:lsdException w:name="Bibliography" w:uiPriority="37"/>
-    <w:lsdException w:name="TOC Heading" w:uiPriority="39" w:qFormat="1"/>
+  <w:latentStyles w:defLockedState="0" w:defUIPriority="99" w:defSemiHidden="0" w:defUnhideWhenUsed="0" w:defQFormat="0" w:count="376">
+    <w:lsdException w:name="Normal" w:uiPriority="0" w:qFormat="1"/>
+    <w:lsdException w:name="heading 1" w:uiPriority="9" w:qFormat="1"/>
+    <w:lsdException w:name="heading 2" w:semiHidden="1" w:uiPriority="9" w:unhideWhenUsed="1" w:qFormat="1"/>
+    <w:lsdException w:name="heading 3" w:semiHidden="1" w:uiPriority="9" w:unhideWhenUsed="1" w:qFormat="1"/>
+    <w:lsdException w:name="heading 4" w:semiHidden="1" w:uiPriority="9" w:unhideWhenUsed="1" w:qFormat="1"/>
+    <w:lsdException w:name="heading 5" w:semiHidden="1" w:uiPriority="9" w:unhideWhenUsed="1" w:qFormat="1"/>
+    <w:lsdException w:name="heading 6" w:semiHidden="1" w:uiPriority="9" w:unhideWhenUsed="1" w:qFormat="1"/>
+    <w:lsdException w:name="heading 7" w:semiHidden="1" w:uiPriority="9" w:unhideWhenUsed="1" w:qFormat="1"/>
+    <w:lsdException w:name="heading 8" w:semiHidden="1" w:uiPriority="9" w:unhideWhenUsed="1" w:qFormat="1"/>
+    <w:lsdException w:name="heading 9" w:semiHidden="1" w:uiPriority="9" w:unhideWhenUsed="1" w:qFormat="1"/>
+    <w:lsdException w:name="index 1" w:semiHidden="1" w:unhideWhenUsed="1"/>
+    <w:lsdException w:name="index 2" w:semiHidden="1" w:unhideWhenUsed="1"/>
+    <w:lsdException w:name="index 3" w:semiHidden="1" w:unhideWhenUsed="1"/>
+    <w:lsdException w:name="index 4" w:semiHidden="1" w:unhideWhenUsed="1"/>
+    <w:lsdException w:name="index 5" w:semiHidden="1" w:unhideWhenUsed="1"/>
+    <w:lsdException w:name="index 6" w:semiHidden="1" w:unhideWhenUsed="1"/>
+    <w:lsdException w:name="index 7" w:semiHidden="1" w:unhideWhenUsed="1"/>
+    <w:lsdException w:name="index 8" w:semiHidden="1" w:unhideWhenUsed="1"/>
+    <w:lsdException w:name="index 9" w:semiHidden="1" w:unhideWhenUsed="1"/>
+    <w:lsdException w:name="toc 1" w:semiHidden="1" w:uiPriority="39" w:unhideWhenUsed="1"/>
+    <w:lsdException w:name="toc 2" w:semiHidden="1" w:uiPriority="39" w:unhideWhenUsed="1"/>
+    <w:lsdException w:name="toc 3" w:semiHidden="1" w:uiPriority="39" w:unhideWhenUsed="1"/>
+    <w:lsdException w:name="toc 4" w:semiHidden="1" w:uiPriority="39" w:unhideWhenUsed="1"/>
+    <w:lsdException w:name="toc 5" w:semiHidden="1" w:uiPriority="39" w:unhideWhenUsed="1"/>
+    <w:lsdException w:name="toc 6" w:semiHidden="1" w:uiPriority="39" w:unhideWhenUsed="1"/>
+    <w:lsdException w:name="toc 7" w:semiHidden="1" w:uiPriority="39" w:unhideWhenUsed="1"/>
+    <w:lsdException w:name="toc 8" w:semiHidden="1" w:uiPriority="39" w:unhideWhenUsed="1"/>
+    <w:lsdException w:name="toc 9" w:semiHidden="1" w:uiPriority="39" w:unhideWhenUsed="1"/>
+    <w:lsdException w:name="Normal Indent" w:semiHidden="1" w:unhideWhenUsed="1"/>
+    <w:lsdException w:name="footnote text" w:semiHidden="1" w:unhideWhenUsed="1"/>
+    <w:lsdException w:name="annotation text" w:semiHidden="1" w:unhideWhenUsed="1"/>
+    <w:lsdException w:name="header" w:semiHidden="1" w:unhideWhenUsed="1"/>
+    <w:lsdException w:name="footer" w:semiHidden="1" w:unhideWhenUsed="1"/>
+    <w:lsdException w:name="index heading" w:semiHidden="1" w:unhideWhenUsed="1"/>
+    <w:lsdException w:name="caption" w:semiHidden="1" w:uiPriority="35" w:unhideWhenUsed="1" w:qFormat="1"/>
+    <w:lsdException w:name="table of figures" w:semiHidden="1" w:unhideWhenUsed="1"/>
+    <w:lsdException w:name="envelope address" w:semiHidden="1" w:unhideWhenUsed="1"/>
+    <w:lsdException w:name="envelope return" w:semiHidden="1" w:unhideWhenUsed="1"/>
+    <w:lsdException w:name="footnote reference" w:semiHidden="1" w:unhideWhenUsed="1"/>
+    <w:lsdException w:name="annotation reference" w:semiHidden="1" w:unhideWhenUsed="1"/>
+    <w:lsdException w:name="line number" w:semiHidden="1" w:unhideWhenUsed="1"/>
+    <w:lsdException w:name="page number" w:semiHidden="1" w:unhideWhenUsed="1"/>
+    <w:lsdException w:name="endnote reference" w:semiHidden="1" w:unhideWhenUsed="1"/>
+    <w:lsdException w:name="endnote text" w:semiHidden="1" w:unhideWhenUsed="1"/>
+    <w:lsdException w:name="table of authorities" w:semiHidden="1" w:unhideWhenUsed="1"/>
+    <w:lsdException w:name="macro" w:semiHidden="1" w:unhideWhenUsed="1"/>
+    <w:lsdException w:name="toa heading" w:semiHidden="1" w:unhideWhenUsed="1"/>
+    <w:lsdException w:name="List" w:semiHidden="1" w:unhideWhenUsed="1"/>
+    <w:lsdException w:name="List Bullet" w:semiHidden="1" w:unhideWhenUsed="1"/>
+    <w:lsdException w:name="List Number" w:semiHidden="1" w:unhideWhenUsed="1"/>
+    <w:lsdException w:name="List 2" w:semiHidden="1" w:unhideWhenUsed="1"/>
+    <w:lsdException w:name="List 3" w:semiHidden="1" w:unhideWhenUsed="1"/>
+    <w:lsdException w:name="List 4" w:semiHidden="1" w:unhideWhenUsed="1"/>
+    <w:lsdException w:name="List 5" w:semiHidden="1" w:unhideWhenUsed="1"/>
+    <w:lsdException w:name="List Bullet 2" w:semiHidden="1" w:unhideWhenUsed="1"/>
+    <w:lsdException w:name="List Bullet 3" w:semiHidden="1" w:unhideWhenUsed="1"/>
+    <w:lsdException w:name="List Bullet 4" w:semiHidden="1" w:unhideWhenUsed="1"/>
+    <w:lsdException w:name="List Bullet 5" w:semiHidden="1" w:unhideWhenUsed="1"/>
+    <w:lsdException w:name="List Number 2" w:semiHidden="1" w:unhideWhenUsed="1"/>
+    <w:lsdException w:name="List Number 3" w:semiHidden="1" w:unhideWhenUsed="1"/>
+    <w:lsdException w:name="List Number 4" w:semiHidden="1" w:unhideWhenUsed="1"/>
+    <w:lsdException w:name="List Number 5" w:semiHidden="1" w:unhideWhenUsed="1"/>
+    <w:lsdException w:name="Title" w:uiPriority="10" w:qFormat="1"/>
+    <w:lsdException w:name="Closing" w:semiHidden="1" w:unhideWhenUsed="1"/>
+    <w:lsdException w:name="Signature" w:semiHidden="1" w:unhideWhenUsed="1"/>
+    <w:lsdException w:name="Default Paragraph Font" w:semiHidden="1" w:uiPriority="1" w:unhideWhenUsed="1"/>
+    <w:lsdException w:name="Body Text" w:semiHidden="1" w:unhideWhenUsed="1"/>
+    <w:lsdException w:name="Body Text Indent" w:semiHidden="1" w:unhideWhenUsed="1"/>
+    <w:lsdException w:name="List Continue" w:semiHidden="1" w:unhideWhenUsed="1"/>
+    <w:lsdException w:name="List Continue 2" w:semiHidden="1" w:unhideWhenUsed="1"/>
+    <w:lsdException w:name="List Continue 3" w:semiHidden="1" w:unhideWhenUsed="1"/>
+    <w:lsdException w:name="List Continue 4" w:semiHidden="1" w:unhideWhenUsed="1"/>
+    <w:lsdException w:name="List Continue 5" w:semiHidden="1" w:unhideWhenUsed="1"/>
+    <w:lsdException w:name="Message Header" w:semiHidden="1" w:unhideWhenUsed="1"/>
+    <w:lsdException w:name="Subtitle" w:uiPriority="11" w:qFormat="1"/>
+    <w:lsdException w:name="Salutation" w:semiHidden="1" w:unhideWhenUsed="1"/>
+    <w:lsdException w:name="Date" w:semiHidden="1" w:unhideWhenUsed="1"/>
+    <w:lsdException w:name="Body Text First Indent" w:semiHidden="1" w:unhideWhenUsed="1"/>
+    <w:lsdException w:name="Body Text First Indent 2" w:semiHidden="1" w:unhideWhenUsed="1"/>
+    <w:lsdException w:name="Note Heading" w:semiHidden="1" w:unhideWhenUsed="1"/>
+    <w:lsdException w:name="Body Text 2" w:semiHidden="1" w:unhideWhenUsed="1"/>
+    <w:lsdException w:name="Body Text 3" w:semiHidden="1" w:unhideWhenUsed="1"/>
+    <w:lsdException w:name="Body Text Indent 2" w:semiHidden="1" w:unhideWhenUsed="1"/>
+    <w:lsdException w:name="Body Text Indent 3" w:semiHidden="1" w:unhideWhenUsed="1"/>
+    <w:lsdException w:name="Block Text" w:semiHidden="1" w:unhideWhenUsed="1"/>
+    <w:lsdException w:name="Hyperlink" w:semiHidden="1" w:unhideWhenUsed="1"/>
+    <w:lsdException w:name="FollowedHyperlink" w:semiHidden="1" w:unhideWhenUsed="1"/>
+    <w:lsdException w:name="Strong" w:uiPriority="22" w:qFormat="1"/>
+    <w:lsdException w:name="Emphasis" w:uiPriority="20" w:qFormat="1"/>
+    <w:lsdException w:name="Document Map" w:semiHidden="1" w:unhideWhenUsed="1"/>
+    <w:lsdException w:name="Plain Text" w:semiHidden="1" w:unhideWhenUsed="1"/>
+    <w:lsdException w:name="E-mail Signature" w:semiHidden="1" w:unhideWhenUsed="1"/>
+    <w:lsdException w:name="HTML Top of Form" w:semiHidden="1" w:unhideWhenUsed="1"/>
+    <w:lsdException w:name="HTML Bottom of Form" w:semiHidden="1" w:unhideWhenUsed="1"/>
+    <w:lsdException w:name="Normal (Web)" w:semiHidden="1" w:unhideWhenUsed="1"/>
+    <w:lsdException w:name="HTML Acronym" w:semiHidden="1" w:unhideWhenUsed="1"/>
+    <w:lsdException w:name="HTML Address" w:semiHidden="1" w:unhideWhenUsed="1"/>
+    <w:lsdException w:name="HTML Cite" w:semiHidden="1" w:unhideWhenUsed="1"/>
+    <w:lsdException w:name="HTML Code" w:semiHidden="1" w:unhideWhenUsed="1"/>
+    <w:lsdException w:name="HTML Definition" w:semiHidden="1" w:unhideWhenUsed="1"/>
+    <w:lsdException w:name="HTML Keyboard" w:semiHidden="1" w:unhideWhenUsed="1"/>
+    <w:lsdException w:name="HTML Preformatted" w:semiHidden="1" w:unhideWhenUsed="1"/>
+    <w:lsdException w:name="HTML Sample" w:semiHidden="1" w:unhideWhenUsed="1"/>
+    <w:lsdException w:name="HTML Typewriter" w:semiHidden="1" w:unhideWhenUsed="1"/>
+    <w:lsdException w:name="HTML Variable" w:semiHidden="1" w:unhideWhenUsed="1"/>
+    <w:lsdException w:name="Normal Table" w:semiHidden="1" w:unhideWhenUsed="1"/>
+    <w:lsdException w:name="annotation subject" w:semiHidden="1" w:unhideWhenUsed="1"/>
+    <w:lsdException w:name="No List" w:semiHidden="1" w:unhideWhenUsed="1"/>
+    <w:lsdException w:name="Outline List 1" w:semiHidden="1" w:unhideWhenUsed="1"/>
+    <w:lsdException w:name="Outline List 2" w:semiHidden="1" w:unhideWhenUsed="1"/>
+    <w:lsdException w:name="Outline List 3" w:semiHidden="1" w:unhideWhenUsed="1"/>
+    <w:lsdException w:name="Table Simple 1" w:semiHidden="1" w:unhideWhenUsed="1"/>
+    <w:lsdException w:name="Table Simple 2" w:semiHidden="1" w:unhideWhenUsed="1"/>
+    <w:lsdException w:name="Table Simple 3" w:semiHidden="1" w:unhideWhenUsed="1"/>
+    <w:lsdException w:name="Table Classic 1" w:semiHidden="1" w:unhideWhenUsed="1"/>
+    <w:lsdException w:name="Table Classic 2" w:semiHidden="1" w:unhideWhenUsed="1"/>
+    <w:lsdException w:name="Table Classic 3" w:semiHidden="1" w:unhideWhenUsed="1"/>
+    <w:lsdException w:name="Table Classic 4" w:semiHidden="1" w:unhideWhenUsed="1"/>
+    <w:lsdException w:name="Table Colorful 1" w:semiHidden="1" w:unhideWhenUsed="1"/>
+    <w:lsdException w:name="Table Colorful 2" w:semiHidden="1" w:unhideWhenUsed="1"/>
+    <w:lsdException w:name="Table Colorful 3" w:semiHidden="1" w:unhideWhenUsed="1"/>
+    <w:lsdException w:name="Table Columns 1" w:semiHidden="1" w:unhideWhenUsed="1"/>
+    <w:lsdException w:name="Table Columns 2" w:semiHidden="1" w:unhideWhenUsed="1"/>
+    <w:lsdException w:name="Table Columns 3" w:semiHidden="1" w:unhideWhenUsed="1"/>
+    <w:lsdException w:name="Table Columns 4" w:semiHidden="1" w:unhideWhenUsed="1"/>
+    <w:lsdException w:name="Table Columns 5" w:semiHidden="1" w:unhideWhenUsed="1"/>
+    <w:lsdException w:name="Table Grid 1" w:semiHidden="1" w:unhideWhenUsed="1"/>
+    <w:lsdException w:name="Table Grid 2" w:semiHidden="1" w:unhideWhenUsed="1"/>
+    <w:lsdException w:name="Table Grid 3" w:semiHidden="1" w:unhideWhenUsed="1"/>
+    <w:lsdException w:name="Table Grid 4" w:semiHidden="1" w:unhideWhenUsed="1"/>
+    <w:lsdException w:name="Table Grid 5" w:semiHidden="1" w:unhideWhenUsed="1"/>
+    <w:lsdException w:name="Table Grid 6" w:semiHidden="1" w:unhideWhenUsed="1"/>
+    <w:lsdException w:name="Table Grid 7" w:semiHidden="1" w:unhideWhenUsed="1"/>
+    <w:lsdException w:name="Table Grid 8" w:semiHidden="1" w:unhideWhenUsed="1"/>
+    <w:lsdException w:name="Table List 1" w:semiHidden="1" w:unhideWhenUsed="1"/>
+    <w:lsdException w:name="Table List 2" w:semiHidden="1" w:unhideWhenUsed="1"/>
+    <w:lsdException w:name="Table List 3" w:semiHidden="1" w:unhideWhenUsed="1"/>
+    <w:lsdException w:name="Table List 4" w:semiHidden="1" w:unhideWhenUsed="1"/>
+    <w:lsdException w:name="Table List 5" w:semiHidden="1" w:unhideWhenUsed="1"/>
+    <w:lsdException w:name="Table List 6" w:semiHidden="1" w:unhideWhenUsed="1"/>
+    <w:lsdException w:name="Table List 7" w:semiHidden="1" w:unhideWhenUsed="1"/>
+    <w:lsdException w:name="Table List 8" w:semiHidden="1" w:unhideWhenUsed="1"/>
+    <w:lsdException w:name="Table 3D effects 1" w:semiHidden="1" w:unhideWhenUsed="1"/>
+    <w:lsdException w:name="Table 3D effects 2" w:semiHidden="1" w:unhideWhenUsed="1"/>
+    <w:lsdException w:name="Table 3D effects 3" w:semiHidden="1" w:unhideWhenUsed="1"/>
+    <w:lsdException w:name="Table Contemporary" w:semiHidden="1" w:unhideWhenUsed="1"/>
+    <w:lsdException w:name="Table Elegant" w:semiHidden="1" w:unhideWhenUsed="1"/>
+    <w:lsdException w:name="Table Professional" w:semiHidden="1" w:unhideWhenUsed="1"/>
+    <w:lsdException w:name="Table Subtle 1" w:semiHidden="1" w:unhideWhenUsed="1"/>
+    <w:lsdException w:name="Table Subtle 2" w:semiHidden="1" w:unhideWhenUsed="1"/>
+    <w:lsdException w:name="Table Web 1" w:semiHidden="1" w:unhideWhenUsed="1"/>
+    <w:lsdException w:name="Table Web 2" w:semiHidden="1" w:unhideWhenUsed="1"/>
+    <w:lsdException w:name="Table Web 3" w:semiHidden="1" w:unhideWhenUsed="1"/>
+    <w:lsdException w:name="Balloon Text" w:semiHidden="1" w:unhideWhenUsed="1"/>
+    <w:lsdException w:name="Table Grid" w:uiPriority="39"/>
+    <w:lsdException w:name="Table Theme" w:semiHidden="1" w:unhideWhenUsed="1"/>
+    <w:lsdException w:name="Placeholder Text" w:semiHidden="1"/>
+    <w:lsdException w:name="No Spacing" w:uiPriority="1" w:qFormat="1"/>
+    <w:lsdException w:name="Light Shading" w:uiPriority="60"/>
+    <w:lsdException w:name="Light List" w:uiPriority="61"/>
+    <w:lsdException w:name="Light Grid" w:uiPriority="62"/>
+    <w:lsdException w:name="Medium Shading 1" w:uiPriority="63"/>
+    <w:lsdException w:name="Medium Shading 2" w:uiPriority="64"/>
+    <w:lsdException w:name="Medium List 1" w:uiPriority="65"/>
+    <w:lsdException w:name="Medium List 2" w:uiPriority="66"/>
+    <w:lsdException w:name="Medium Grid 1" w:uiPriority="67"/>
+    <w:lsdException w:name="Medium Grid 2" w:uiPriority="68"/>
+    <w:lsdException w:name="Medium Grid 3" w:uiPriority="69"/>
+    <w:lsdException w:name="Dark List" w:uiPriority="70"/>
+    <w:lsdException w:name="Colorful Shading" w:uiPriority="71"/>
+    <w:lsdException w:name="Colorful List" w:uiPriority="72"/>
+    <w:lsdException w:name="Colorful Grid" w:uiPriority="73"/>
+    <w:lsdException w:name="Light Shading Accent 1" w:uiPriority="60"/>
+    <w:lsdException w:name="Light List Accent 1" w:uiPriority="61"/>
+    <w:lsdException w:name="Light Grid Accent 1" w:uiPriority="62"/>
+    <w:lsdException w:name="Medium Shading 1 Accent 1" w:uiPriority="63"/>
+    <w:lsdException w:name="Medium Shading 2 Accent 1" w:uiPriority="64"/>
+    <w:lsdException w:name="Medium List 1 Accent 1" w:uiPriority="65"/>
+    <w:lsdException w:name="Revision" w:semiHidden="1"/>
+    <w:lsdException w:name="List Paragraph" w:uiPriority="34" w:qFormat="1"/>
+    <w:lsdException w:name="Quote" w:uiPriority="29" w:qFormat="1"/>
+    <w:lsdException w:name="Intense Quote" w:uiPriority="30" w:qFormat="1"/>
+    <w:lsdException w:name="Medium List 2 Accent 1" w:uiPriority="66"/>
+    <w:lsdException w:name="Medium Grid 1 Accent 1" w:uiPriority="67"/>
+    <w:lsdException w:name="Medium Grid 2 Accent 1" w:uiPriority="68"/>
+    <w:lsdException w:name="Medium Grid 3 Accent 1" w:uiPriority="69"/>
+    <w:lsdException w:name="Dark List Accent 1" w:uiPriority="70"/>
+    <w:lsdException w:name="Colorful Shading Accent 1" w:uiPriority="71"/>
+    <w:lsdException w:name="Colorful List Accent 1" w:uiPriority="72"/>
+    <w:lsdException w:name="Colorful Grid Accent 1" w:uiPriority="73"/>
+    <w:lsdException w:name="Light Shading Accent 2" w:uiPriority="60"/>
+    <w:lsdException w:name="Light List Accent 2" w:uiPriority="61"/>
+    <w:lsdException w:name="Light Grid Accent 2" w:uiPriority="62"/>
+    <w:lsdException w:name="Medium Shading 1 Accent 2" w:uiPriority="63"/>
+    <w:lsdException w:name="Medium Shading 2 Accent 2" w:uiPriority="64"/>
+    <w:lsdException w:name="Medium List 1 Accent 2" w:uiPriority="65"/>
+    <w:lsdException w:name="Medium List 2 Accent 2" w:uiPriority="66"/>
+    <w:lsdException w:name="Medium Grid 1 Accent 2" w:uiPriority="67"/>
+    <w:lsdException w:name="Medium Grid 2 Accent 2" w:uiPriority="68"/>
+    <w:lsdException w:name="Medium Grid 3 Accent 2" w:uiPriority="69"/>
+    <w:lsdException w:name="Dark List Accent 2" w:uiPriority="70"/>
+    <w:lsdException w:name="Colorful Shading Accent 2" w:uiPriority="71"/>
+    <w:lsdException w:name="Colorful List Accent 2" w:uiPriority="72"/>
+    <w:lsdException w:name="Colorful Grid Accent 2" w:uiPriority="73"/>
+    <w:lsdException w:name="Light Shading Accent 3" w:uiPriority="60"/>
+    <w:lsdException w:name="Light List Accent 3" w:uiPriority="61"/>
+    <w:lsdException w:name="Light Grid Accent 3" w:uiPriority="62"/>
+    <w:lsdException w:name="Medium Shading 1 Accent 3" w:uiPriority="63"/>
+    <w:lsdException w:name="Medium Shading 2 Accent 3" w:uiPriority="64"/>
+    <w:lsdException w:name="Medium List 1 Accent 3" w:uiPriority="65"/>
+    <w:lsdException w:name="Medium List 2 Accent 3" w:uiPriority="66"/>
+    <w:lsdException w:name="Medium Grid 1 Accent 3" w:uiPriority="67"/>
+    <w:lsdException w:name="Medium Grid 2 Accent 3" w:uiPriority="68"/>
+    <w:lsdException w:name="Medium Grid 3 Accent 3" w:uiPriority="69"/>
+    <w:lsdException w:name="Dark List Accent 3" w:uiPriority="70"/>
+    <w:lsdException w:name="Colorful Shading Accent 3" w:uiPriority="71"/>
+    <w:lsdException w:name="Colorful List Accent 3" w:uiPriority="72"/>
+    <w:lsdException w:name="Colorful Grid Accent 3" w:uiPriority="73"/>
+    <w:lsdException w:name="Light Shading Accent 4" w:uiPriority="60"/>
+    <w:lsdException w:name="Light List Accent 4" w:uiPriority="61"/>
+    <w:lsdException w:name="Light Grid Accent 4" w:uiPriority="62"/>
+    <w:lsdException w:name="Medium Shading 1 Accent 4" w:uiPriority="63"/>
+    <w:lsdException w:name="Medium Shading 2 Accent 4" w:uiPriority="64"/>
+    <w:lsdException w:name="Medium List 1 Accent 4" w:uiPriority="65"/>
+    <w:lsdException w:name="Medium List 2 Accent 4" w:uiPriority="66"/>
+    <w:lsdException w:name="Medium Grid 1 Accent 4" w:uiPriority="67"/>
+    <w:lsdException w:name="Medium Grid 2 Accent 4" w:uiPriority="68"/>
+    <w:lsdException w:name="Medium Grid 3 Accent 4" w:uiPriority="69"/>
+    <w:lsdException w:name="Dark List Accent 4" w:uiPriority="70"/>
+    <w:lsdException w:name="Colorful Shading Accent 4" w:uiPriority="71"/>
+    <w:lsdException w:name="Colorful List Accent 4" w:uiPriority="72"/>
+    <w:lsdException w:name="Colorful Grid Accent 4" w:uiPriority="73"/>
+    <w:lsdException w:name="Light Shading Accent 5" w:uiPriority="60"/>
+    <w:lsdException w:name="Light List Accent 5" w:uiPriority="61"/>
+    <w:lsdException w:name="Light Grid Accent 5" w:uiPriority="62"/>
+    <w:lsdException w:name="Medium Shading 1 Accent 5" w:uiPriority="63"/>
+    <w:lsdException w:name="Medium Shading 2 Accent 5" w:uiPriority="64"/>
+    <w:lsdException w:name="Medium List 1 Accent 5" w:uiPriority="65"/>
+    <w:lsdException w:name="Medium List 2 Accent 5" w:uiPriority="66"/>
+    <w:lsdException w:name="Medium Grid 1 Accent 5" w:uiPriority="67"/>
+    <w:lsdException w:name="Medium Grid 2 Accent 5" w:uiPriority="68"/>
+    <w:lsdException w:name="Medium Grid 3 Accent 5" w:uiPriority="69"/>
+    <w:lsdException w:name="Dark List Accent 5" w:uiPriority="70"/>
+    <w:lsdException w:name="Colorful Shading Accent 5" w:uiPriority="71"/>
+    <w:lsdException w:name="Colorful List Accent 5" w:uiPriority="72"/>
+    <w:lsdException w:name="Colorful Grid Accent 5" w:uiPriority="73"/>
+    <w:lsdException w:name="Light Shading Accent 6" w:uiPriority="60"/>
+    <w:lsdException w:name="Light List Accent 6" w:uiPriority="61"/>
+    <w:lsdException w:name="Light Grid Accent 6" w:uiPriority="62"/>
+    <w:lsdException w:name="Medium Shading 1 Accent 6" w:uiPriority="63"/>
+    <w:lsdException w:name="Medium Shading 2 Accent 6" w:uiPriority="64"/>
+    <w:lsdException w:name="Medium List 1 Accent 6" w:uiPriority="65"/>
+    <w:lsdException w:name="Medium List 2 Accent 6" w:uiPriority="66"/>
+    <w:lsdException w:name="Medium Grid 1 Accent 6" w:uiPriority="67"/>
+    <w:lsdException w:name="Medium Grid 2 Accent 6" w:uiPriority="68"/>
+    <w:lsdException w:name="Medium Grid 3 Accent 6" w:uiPriority="69"/>
+    <w:lsdException w:name="Dark List Accent 6" w:uiPriority="70"/>
+    <w:lsdException w:name="Colorful Shading Accent 6" w:uiPriority="71"/>
+    <w:lsdException w:name="Colorful List Accent 6" w:uiPriority="72"/>
+    <w:lsdException w:name="Colorful Grid Accent 6" w:uiPriority="73"/>
+    <w:lsdException w:name="Subtle Emphasis" w:uiPriority="19" w:qFormat="1"/>
+    <w:lsdException w:name="Intense Emphasis" w:uiPriority="21" w:qFormat="1"/>
+    <w:lsdException w:name="Subtle Reference" w:uiPriority="31" w:qFormat="1"/>
+    <w:lsdException w:name="Intense Reference" w:uiPriority="32" w:qFormat="1"/>
+    <w:lsdException w:name="Book Title" w:uiPriority="33" w:qFormat="1"/>
+    <w:lsdException w:name="Bibliography" w:semiHidden="1" w:uiPriority="37" w:unhideWhenUsed="1"/>
+    <w:lsdException w:name="TOC Heading" w:semiHidden="1" w:uiPriority="39" w:unhideWhenUsed="1" w:qFormat="1"/>
+    <w:lsdException w:name="Plain Table 1" w:uiPriority="41"/>
+    <w:lsdException w:name="Plain Table 2" w:uiPriority="42"/>
+    <w:lsdException w:name="Plain Table 3" w:uiPriority="43"/>
+    <w:lsdException w:name="Plain Table 4" w:uiPriority="44"/>
+    <w:lsdException w:name="Plain Table 5" w:uiPriority="45"/>
+    <w:lsdException w:name="Grid Table Light" w:uiPriority="40"/>
+    <w:lsdException w:name="Grid Table 1 Light" w:uiPriority="46"/>
+    <w:lsdException w:name="Grid Table 2" w:uiPriority="47"/>
+    <w:lsdException w:name="Grid Table 3" w:uiPriority="48"/>
+    <w:lsdException w:name="Grid Table 4" w:uiPriority="49"/>
+    <w:lsdException w:name="Grid Table 5 Dark" w:uiPriority="50"/>
+    <w:lsdException w:name="Grid Table 6 Colorful" w:uiPriority="51"/>
+    <w:lsdException w:name="Grid Table 7 Colorful" w:uiPriority="52"/>
+    <w:lsdException w:name="Grid Table 1 Light Accent 1" w:uiPriority="46"/>
+    <w:lsdException w:name="Grid Table 2 Accent 1" w:uiPriority="47"/>
+    <w:lsdException w:name="Grid Table 3 Accent 1" w:uiPriority="48"/>
+    <w:lsdException w:name="Grid Table 4 Accent 1" w:uiPriority="49"/>
+    <w:lsdException w:name="Grid Table 5 Dark Accent 1" w:uiPriority="50"/>
+    <w:lsdException w:name="Grid Table 6 Colorful Accent 1" w:uiPriority="51"/>
+    <w:lsdException w:name="Grid Table 7 Colorful Accent 1" w:uiPriority="52"/>
+    <w:lsdException w:name="Grid Table 1 Light Accent 2" w:uiPriority="46"/>
+    <w:lsdException w:name="Grid Table 2 Accent 2" w:uiPriority="47"/>
+    <w:lsdException w:name="Grid Table 3 Accent 2" w:uiPriority="48"/>
+    <w:lsdException w:name="Grid Table 4 Accent 2" w:uiPriority="49"/>
+    <w:lsdException w:name="Grid Table 5 Dark Accent 2" w:uiPriority="50"/>
+    <w:lsdException w:name="Grid Table 6 Colorful Accent 2" w:uiPriority="51"/>
+    <w:lsdException w:name="Grid Table 7 Colorful Accent 2" w:uiPriority="52"/>
+    <w:lsdException w:name="Grid Table 1 Light Accent 3" w:uiPriority="46"/>
+    <w:lsdException w:name="Grid Table 2 Accent 3" w:uiPriority="47"/>
+    <w:lsdException w:name="Grid Table 3 Accent 3" w:uiPriority="48"/>
+    <w:lsdException w:name="Grid Table 4 Accent 3" w:uiPriority="49"/>
+    <w:lsdException w:name="Grid Table 5 Dark Accent 3" w:uiPriority="50"/>
+    <w:lsdException w:name="Grid Table 6 Colorful Accent 3" w:uiPriority="51"/>
+    <w:lsdException w:name="Grid Table 7 Colorful Accent 3" w:uiPriority="52"/>
+    <w:lsdException w:name="Grid Table 1 Light Accent 4" w:uiPriority="46"/>
+    <w:lsdException w:name="Grid Table 2 Accent 4" w:uiPriority="47"/>
+    <w:lsdException w:name="Grid Table 3 Accent 4" w:uiPriority="48"/>
+    <w:lsdException w:name="Grid Table 4 Accent 4" w:uiPriority="49"/>
+    <w:lsdException w:name="Grid Table 5 Dark Accent 4" w:uiPriority="50"/>
+    <w:lsdException w:name="Grid Table 6 Colorful Accent 4" w:uiPriority="51"/>
+    <w:lsdException w:name="Grid Table 7 Colorful Accent 4" w:uiPriority="52"/>
+    <w:lsdException w:name="Grid Table 1 Light Accent 5" w:uiPriority="46"/>
+    <w:lsdException w:name="Grid Table 2 Accent 5" w:uiPriority="47"/>
+    <w:lsdException w:name="Grid Table 3 Accent 5" w:uiPriority="48"/>
+    <w:lsdException w:name="Grid Table 4 Accent 5" w:uiPriority="49"/>
+    <w:lsdException w:name="Grid Table 5 Dark Accent 5" w:uiPriority="50"/>
+    <w:lsdException w:name="Grid Table 6 Colorful Accent 5" w:uiPriority="51"/>
+    <w:lsdException w:name="Grid Table 7 Colorful Accent 5" w:uiPriority="52"/>
+    <w:lsdException w:name="Grid Table 1 Light Accent 6" w:uiPriority="46"/>
+    <w:lsdException w:name="Grid Table 2 Accent 6" w:uiPriority="47"/>
+    <w:lsdException w:name="Grid Table 3 Accent 6" w:uiPriority="48"/>
+    <w:lsdException w:name="Grid Table 4 Accent 6" w:uiPriority="49"/>
+    <w:lsdException w:name="Grid Table 5 Dark Accent 6" w:uiPriority="50"/>
+    <w:lsdException w:name="Grid Table 6 Colorful Accent 6" w:uiPriority="51"/>
+    <w:lsdException w:name="Grid Table 7 Colorful Accent 6" w:uiPriority="52"/>
+    <w:lsdException w:name="List Table 1 Light" w:uiPriority="46"/>
+    <w:lsdException w:name="List Table 2" w:uiPriority="47"/>
+    <w:lsdException w:name="List Table 3" w:uiPriority="48"/>
+    <w:lsdException w:name="List Table 4" w:uiPriority="49"/>
+    <w:lsdException w:name="List Table 5 Dark" w:uiPriority="50"/>
+    <w:lsdException w:name="List Table 6 Colorful" w:uiPriority="51"/>
+    <w:lsdException w:name="List Table 7 Colorful" w:uiPriority="52"/>
+    <w:lsdException w:name="List Table 1 Light Accent 1" w:uiPriority="46"/>
+    <w:lsdException w:name="List Table 2 Accent 1" w:uiPriority="47"/>
+    <w:lsdException w:name="List Table 3 Accent 1" w:uiPriority="48"/>
+    <w:lsdException w:name="List Table 4 Accent 1" w:uiPriority="49"/>
+    <w:lsdException w:name="List Table 5 Dark Accent 1" w:uiPriority="50"/>
+    <w:lsdException w:name="List Table 6 Colorful Accent 1" w:uiPriority="51"/>
+    <w:lsdException w:name="List Table 7 Colorful Accent 1" w:uiPriority="52"/>
+    <w:lsdException w:name="List Table 1 Light Accent 2" w:uiPriority="46"/>
+    <w:lsdException w:name="List Table 2 Accent 2" w:uiPriority="47"/>
+    <w:lsdException w:name="List Table 3 Accent 2" w:uiPriority="48"/>
+    <w:lsdException w:name="List Table 4 Accent 2" w:uiPriority="49"/>
+    <w:lsdException w:name="List Table 5 Dark Accent 2" w:uiPriority="50"/>
+    <w:lsdException w:name="List Table 6 Colorful Accent 2" w:uiPriority="51"/>
+    <w:lsdException w:name="List Table 7 Colorful Accent 2" w:uiPriority="52"/>
+    <w:lsdException w:name="List Table 1 Light Accent 3" w:uiPriority="46"/>
+    <w:lsdException w:name="List Table 2 Accent 3" w:uiPriority="47"/>
+    <w:lsdException w:name="List Table 3 Accent 3" w:uiPriority="48"/>
+    <w:lsdException w:name="List Table 4 Accent 3" w:uiPriority="49"/>
+    <w:lsdException w:name="List Table 5 Dark Accent 3" w:uiPriority="50"/>
+    <w:lsdException w:name="List Table 6 Colorful Accent 3" w:uiPriority="51"/>
+    <w:lsdException w:name="List Table 7 Colorful Accent 3" w:uiPriority="52"/>
+    <w:lsdException w:name="List Table 1 Light Accent 4" w:uiPriority="46"/>
+    <w:lsdException w:name="List Table 2 Accent 4" w:uiPriority="47"/>
+    <w:lsdException w:name="List Table 3 Accent 4" w:uiPriority="48"/>
+    <w:lsdException w:name="List Table 4 Accent 4" w:uiPriority="49"/>
+    <w:lsdException w:name="List Table 5 Dark Accent 4" w:uiPriority="50"/>
+    <w:lsdException w:name="List Table 6 Colorful Accent 4" w:uiPriority="51"/>
+    <w:lsdException w:name="List Table 7 Colorful Accent 4" w:uiPriority="52"/>
+    <w:lsdException w:name="List Table 1 Light Accent 5" w:uiPriority="46"/>
+    <w:lsdException w:name="List Table 2 Accent 5" w:uiPriority="47"/>
+    <w:lsdException w:name="List Table 3 Accent 5" w:uiPriority="48"/>
+    <w:lsdException w:name="List Table 4 Accent 5" w:uiPriority="49"/>
+    <w:lsdException w:name="List Table 5 Dark Accent 5" w:uiPriority="50"/>
+    <w:lsdException w:name="List Table 6 Colorful Accent 5" w:uiPriority="51"/>
+    <w:lsdException w:name="List Table 7 Colorful Accent 5" w:uiPriority="52"/>
+    <w:lsdException w:name="List Table 1 Light Accent 6" w:uiPriority="46"/>
+    <w:lsdException w:name="List Table 2 Accent 6" w:uiPriority="47"/>
+    <w:lsdException w:name="List Table 3 Accent 6" w:uiPriority="48"/>
+    <w:lsdException w:name="List Table 4 Accent 6" w:uiPriority="49"/>
+    <w:lsdException w:name="List Table 5 Dark Accent 6" w:uiPriority="50"/>
+    <w:lsdException w:name="List Table 6 Colorful Accent 6" w:uiPriority="51"/>
+    <w:lsdException w:name="List Table 7 Colorful Accent 6" w:uiPriority="52"/>
+    <w:lsdException w:name="Mention" w:semiHidden="1" w:unhideWhenUsed="1"/>
+    <w:lsdException w:name="Smart Hyperlink" w:semiHidden="1" w:unhideWhenUsed="1"/>
+    <w:lsdException w:name="Hashtag" w:semiHidden="1" w:unhideWhenUsed="1"/>
+    <w:lsdException w:name="Unresolved Mention" w:semiHidden="1" w:unhideWhenUsed="1"/>
+    <w:lsdException w:name="Smart Link" w:semiHidden="1" w:unhideWhenUsed="1"/>
   </w:latentStyles>
   <w:style w:type="paragraph" w:default="1" w:styleId="Normal">
     <w:name w:val="Normal"/>
@@ -4177,58 +5047,30 @@
     <w:semiHidden/>
     <w:unhideWhenUsed/>
   </w:style>
-  <w:style w:type="paragraph" w:styleId="ListParagraph">
-    <w:name w:val="List Paragraph"/>
-    <w:basedOn w:val="Normal"/>
-    <w:uiPriority w:val="34"/>
-    <w:qFormat/>
-    <w:rsid w:val="00F2033C"/>
-    <w:pPr>
-      <w:ind w:left="720"/>
-      <w:contextualSpacing/>
-    </w:pPr>
+  <w:style w:type="paragraph" w:customStyle="1" w:styleId="DA587157EB4D4083A6A98713421BCBCB">
+    <w:name w:val="DA587157EB4D4083A6A98713421BCBCB"/>
+    <w:rsid w:val="00E93E17"/>
   </w:style>
-  <w:style w:type="character" w:styleId="PlaceholderText">
-    <w:name w:val="Placeholder Text"/>
-    <w:basedOn w:val="DefaultParagraphFont"/>
-    <w:uiPriority w:val="99"/>
-    <w:semiHidden/>
-    <w:rsid w:val="00373952"/>
-    <w:rPr>
-      <w:color w:val="808080"/>
-    </w:rPr>
+  <w:style w:type="paragraph" w:customStyle="1" w:styleId="1E210106B13A43E69DC9B44FA0982A5A">
+    <w:name w:val="1E210106B13A43E69DC9B44FA0982A5A"/>
+    <w:rsid w:val="00E93E17"/>
   </w:style>
-  <w:style w:type="paragraph" w:styleId="BalloonText">
-    <w:name w:val="Balloon Text"/>
-    <w:basedOn w:val="Normal"/>
-    <w:link w:val="BalloonTextChar"/>
-    <w:uiPriority w:val="99"/>
-    <w:semiHidden/>
-    <w:unhideWhenUsed/>
-    <w:rsid w:val="00373952"/>
-    <w:pPr>
-      <w:spacing w:after="0" w:line="240" w:lineRule="auto"/>
-    </w:pPr>
-    <w:rPr>
-      <w:rFonts w:ascii="Tahoma" w:hAnsi="Tahoma" w:cs="Tahoma"/>
-      <w:sz w:val="16"/>
-      <w:szCs w:val="16"/>
-    </w:rPr>
+  <w:style w:type="paragraph" w:customStyle="1" w:styleId="B058C1FB98564651919598BDC6990E22">
+    <w:name w:val="B058C1FB98564651919598BDC6990E22"/>
+    <w:rsid w:val="00E93E17"/>
   </w:style>
-  <w:style w:type="character" w:customStyle="1" w:styleId="BalloonTextChar">
-    <w:name w:val="Balloon Text Char"/>
-    <w:basedOn w:val="DefaultParagraphFont"/>
-    <w:link w:val="BalloonText"/>
-    <w:uiPriority w:val="99"/>
-    <w:semiHidden/>
-    <w:rsid w:val="00373952"/>
-    <w:rPr>
-      <w:rFonts w:ascii="Tahoma" w:hAnsi="Tahoma" w:cs="Tahoma"/>
-      <w:sz w:val="16"/>
-      <w:szCs w:val="16"/>
-    </w:rPr>
+  <w:style w:type="paragraph" w:customStyle="1" w:styleId="DBB69A2A570E49CC9440E3675CAA5EB7">
+    <w:name w:val="DBB69A2A570E49CC9440E3675CAA5EB7"/>
+    <w:rsid w:val="00E93E17"/>
   </w:style>
 </w:styles>
+</file>
+
+<file path=word/glossary/webSettings.xml><?xml version="1.0" encoding="utf-8"?>
+<w:webSettings xmlns:mc="http://schemas.openxmlformats.org/markup-compatibility/2006" xmlns:r="http://schemas.openxmlformats.org/officeDocument/2006/relationships" xmlns:w="http://schemas.openxmlformats.org/wordprocessingml/2006/main" xmlns:w14="http://schemas.microsoft.com/office/word/2010/wordml" xmlns:w15="http://schemas.microsoft.com/office/word/2012/wordml" xmlns:w16cex="http://schemas.microsoft.com/office/word/2018/wordml/cex" xmlns:w16cid="http://schemas.microsoft.com/office/word/2016/wordml/cid" xmlns:w16="http://schemas.microsoft.com/office/word/2018/wordml" xmlns:w16sdtdh="http://schemas.microsoft.com/office/word/2020/wordml/sdtdatahash" xmlns:w16se="http://schemas.microsoft.com/office/word/2015/wordml/symex" mc:Ignorable="w14 w15 w16se w16cid w16 w16cex w16sdtdh">
+  <w:optimizeForBrowser/>
+  <w:allowPNG/>
+</w:webSettings>
 </file>
 
 <file path=word/theme/theme1.xml><?xml version="1.0" encoding="utf-8"?>
@@ -4514,4 +5356,23 @@
   <a:objectDefaults/>
   <a:extraClrSchemeLst/>
 </a:theme>
+</file>
+
+<file path=customXml/item1.xml><?xml version="1.0" encoding="utf-8"?>
+<CoverPageProperties xmlns="http://schemas.microsoft.com/office/2006/coverPageProps">
+  <PublishDate>2022-04-21T00:00:00</PublishDate>
+  <Abstract/>
+  <CompanyAddress/>
+  <CompanyPhone/>
+  <CompanyFax/>
+  <CompanyEmail/>
+</CoverPageProperties>
+</file>
+
+<file path=customXml/itemProps1.xml><?xml version="1.0" encoding="utf-8"?>
+<ds:datastoreItem xmlns:ds="http://schemas.openxmlformats.org/officeDocument/2006/customXml" ds:itemID="{55AF091B-3C7A-41E3-B477-F2FDAA23CFDA}">
+  <ds:schemaRefs>
+    <ds:schemaRef ds:uri="http://schemas.microsoft.com/office/2006/coverPageProps"/>
+  </ds:schemaRefs>
+</ds:datastoreItem>
 </file>
</xml_diff>